<commit_message>
Updated design document - clear win/lose condition
</commit_message>
<xml_diff>
--- a/Design/Design Document.docx
+++ b/Design/Design Document.docx
@@ -83,10 +83,30 @@
           <w:u w:val="single"/>
         </w:rPr>
       </w:pPr>
+      <w:r>
+        <w:rPr>
+          <w:sz w:val="36"/>
+          <w:u w:val="single"/>
+        </w:rPr>
+        <w:t>Target audience</w:t>
+      </w:r>
     </w:p>
     <w:p>
       <w:pPr>
         <w:rPr>
+          <w:sz w:val="32"/>
+        </w:rPr>
+      </w:pPr>
+      <w:r>
+        <w:rPr>
+          <w:sz w:val="32"/>
+        </w:rPr>
+        <w:t>Male and female, ages 10-35</w:t>
+      </w:r>
+    </w:p>
+    <w:p>
+      <w:pPr>
+        <w:rPr>
           <w:sz w:val="36"/>
           <w:u w:val="single"/>
         </w:rPr>
@@ -96,7 +116,7 @@
           <w:sz w:val="36"/>
           <w:u w:val="single"/>
         </w:rPr>
-        <w:t>Target audience</w:t>
+        <w:t>Core Mechanics</w:t>
       </w:r>
     </w:p>
     <w:p>
@@ -109,42 +129,6 @@
         <w:rPr>
           <w:sz w:val="32"/>
         </w:rPr>
-        <w:t>Male and female, ages 10-35</w:t>
-      </w:r>
-    </w:p>
-    <w:p>
-      <w:pPr>
-        <w:rPr>
-          <w:sz w:val="36"/>
-          <w:u w:val="single"/>
-        </w:rPr>
-      </w:pPr>
-    </w:p>
-    <w:p>
-      <w:pPr>
-        <w:rPr>
-          <w:sz w:val="36"/>
-          <w:u w:val="single"/>
-        </w:rPr>
-      </w:pPr>
-      <w:r>
-        <w:rPr>
-          <w:sz w:val="36"/>
-          <w:u w:val="single"/>
-        </w:rPr>
-        <w:t>Core Mechanics</w:t>
-      </w:r>
-    </w:p>
-    <w:p>
-      <w:pPr>
-        <w:rPr>
-          <w:sz w:val="32"/>
-        </w:rPr>
-      </w:pPr>
-      <w:r>
-        <w:rPr>
-          <w:sz w:val="32"/>
-        </w:rPr>
         <w:t>Simple tap</w:t>
       </w:r>
       <w:r>
@@ -159,14 +143,6 @@
         </w:rPr>
         <w:t>Twitch/timing</w:t>
       </w:r>
-    </w:p>
-    <w:p>
-      <w:pPr>
-        <w:rPr>
-          <w:sz w:val="36"/>
-          <w:u w:val="single"/>
-        </w:rPr>
-      </w:pPr>
     </w:p>
     <w:p>
       <w:pPr>
@@ -211,6 +187,20 @@
     </w:p>
     <w:p>
       <w:pPr>
+        <w:ind w:left="360"/>
+        <w:rPr>
+          <w:sz w:val="32"/>
+        </w:rPr>
+      </w:pPr>
+      <w:r>
+        <w:rPr>
+          <w:sz w:val="32"/>
+        </w:rPr>
+        <w:t xml:space="preserve">Turn sequence - </w:t>
+      </w:r>
+    </w:p>
+    <w:p>
+      <w:pPr>
         <w:pStyle w:val="ListParagraph"/>
         <w:numPr>
           <w:ilvl w:val="0"/>
@@ -244,48 +234,6 @@
         </w:rPr>
         <w:t xml:space="preserve"> </w:t>
       </w:r>
-      <w:r>
-        <w:rPr>
-          <w:sz w:val="32"/>
-        </w:rPr>
-        <w:t>2)</w:t>
-      </w:r>
-      <w:r>
-        <w:rPr>
-          <w:sz w:val="32"/>
-        </w:rPr>
-        <w:t xml:space="preserve"> </w:t>
-      </w:r>
-      <w:r>
-        <w:rPr>
-          <w:sz w:val="32"/>
-        </w:rPr>
-        <w:t>P</w:t>
-      </w:r>
-      <w:r>
-        <w:rPr>
-          <w:sz w:val="32"/>
-        </w:rPr>
-        <w:t>enguin hops onto platform</w:t>
-      </w:r>
-      <w:r>
-        <w:rPr>
-          <w:sz w:val="32"/>
-        </w:rPr>
-        <w:t xml:space="preserve">. 3) </w:t>
-      </w:r>
-      <w:r>
-        <w:rPr>
-          <w:sz w:val="32"/>
-        </w:rPr>
-        <w:t>Player 2 taps screen to stop next platform</w:t>
-      </w:r>
-      <w:r>
-        <w:rPr>
-          <w:sz w:val="32"/>
-        </w:rPr>
-        <w:t>. 4) Penguin hops onto platform.</w:t>
-      </w:r>
     </w:p>
     <w:p>
       <w:pPr>
@@ -302,25 +250,31 @@
         <w:rPr>
           <w:sz w:val="32"/>
         </w:rPr>
-        <w:t xml:space="preserve">Players compete to </w:t>
-      </w:r>
-      <w:r>
-        <w:rPr>
-          <w:sz w:val="32"/>
-        </w:rPr>
-        <w:t xml:space="preserve">move the penguin onto platforms to </w:t>
-      </w:r>
-      <w:r>
-        <w:rPr>
-          <w:sz w:val="32"/>
-        </w:rPr>
-        <w:t xml:space="preserve">collect </w:t>
-      </w:r>
-      <w:r>
-        <w:rPr>
-          <w:sz w:val="32"/>
-        </w:rPr>
-        <w:t xml:space="preserve">rewards/points. </w:t>
+        <w:t>2)</w:t>
+      </w:r>
+      <w:r>
+        <w:rPr>
+          <w:sz w:val="32"/>
+        </w:rPr>
+        <w:t xml:space="preserve"> </w:t>
+      </w:r>
+      <w:r>
+        <w:rPr>
+          <w:sz w:val="32"/>
+        </w:rPr>
+        <w:t>P</w:t>
+      </w:r>
+      <w:r>
+        <w:rPr>
+          <w:sz w:val="32"/>
+        </w:rPr>
+        <w:t>enguin hops onto platform</w:t>
+      </w:r>
+      <w:r>
+        <w:rPr>
+          <w:sz w:val="32"/>
+        </w:rPr>
+        <w:t>.</w:t>
       </w:r>
     </w:p>
     <w:p>
@@ -338,10 +292,20 @@
         <w:rPr>
           <w:sz w:val="32"/>
         </w:rPr>
-        <w:t>Rewards are worth more the closer they are to the edge of the platform</w:t>
-      </w:r>
-      <w:bookmarkStart w:id="0" w:name="_GoBack"/>
-      <w:bookmarkEnd w:id="0"/>
+        <w:t xml:space="preserve">3) </w:t>
+      </w:r>
+      <w:r>
+        <w:rPr>
+          <w:sz w:val="32"/>
+        </w:rPr>
+        <w:t>Player 2 taps screen to stop next platform</w:t>
+      </w:r>
+      <w:r>
+        <w:rPr>
+          <w:sz w:val="32"/>
+        </w:rPr>
+        <w:t>.</w:t>
+      </w:r>
     </w:p>
     <w:p>
       <w:pPr>
@@ -358,7 +322,275 @@
         <w:rPr>
           <w:sz w:val="32"/>
         </w:rPr>
-        <w:t>If a player times the tap wrong and the penguin falls into the water, they lose a life.</w:t>
+        <w:t>4) Penguin hops onto platform.</w:t>
+      </w:r>
+    </w:p>
+    <w:p>
+      <w:pPr>
+        <w:rPr>
+          <w:sz w:val="32"/>
+        </w:rPr>
+      </w:pPr>
+      <w:r>
+        <w:rPr>
+          <w:sz w:val="32"/>
+        </w:rPr>
+        <w:t>Game of progression – the game increases in difficulty (such as camera speed, platform speed)</w:t>
+      </w:r>
+    </w:p>
+    <w:p>
+      <w:pPr>
+        <w:rPr>
+          <w:sz w:val="36"/>
+          <w:u w:val="single"/>
+        </w:rPr>
+      </w:pPr>
+    </w:p>
+    <w:p>
+      <w:pPr>
+        <w:rPr>
+          <w:sz w:val="36"/>
+          <w:u w:val="single"/>
+        </w:rPr>
+      </w:pPr>
+      <w:r>
+        <w:rPr>
+          <w:sz w:val="36"/>
+          <w:u w:val="single"/>
+        </w:rPr>
+        <w:t>Theme</w:t>
+      </w:r>
+      <w:r>
+        <w:rPr>
+          <w:sz w:val="36"/>
+          <w:u w:val="single"/>
+        </w:rPr>
+        <w:t xml:space="preserve"> (tbc)</w:t>
+      </w:r>
+    </w:p>
+    <w:p>
+      <w:pPr>
+        <w:rPr>
+          <w:sz w:val="32"/>
+        </w:rPr>
+      </w:pPr>
+      <w:r>
+        <w:rPr>
+          <w:sz w:val="32"/>
+        </w:rPr>
+        <w:t>Penguin hopping across floating ice sheets.</w:t>
+      </w:r>
+    </w:p>
+    <w:p>
+      <w:pPr>
+        <w:rPr>
+          <w:sz w:val="32"/>
+        </w:rPr>
+      </w:pPr>
+      <w:r>
+        <w:rPr>
+          <w:sz w:val="32"/>
+        </w:rPr>
+        <w:t>We n</w:t>
+      </w:r>
+      <w:r>
+        <w:rPr>
+          <w:sz w:val="32"/>
+        </w:rPr>
+        <w:t>eed to make it very cle</w:t>
+      </w:r>
+      <w:r>
+        <w:rPr>
+          <w:sz w:val="32"/>
+        </w:rPr>
+        <w:t xml:space="preserve">ar whose turn it is at any time -  </w:t>
+      </w:r>
+    </w:p>
+    <w:p>
+      <w:pPr>
+        <w:rPr>
+          <w:i/>
+          <w:sz w:val="32"/>
+        </w:rPr>
+      </w:pPr>
+      <w:r>
+        <w:rPr>
+          <w:i/>
+          <w:sz w:val="32"/>
+        </w:rPr>
+        <w:t>Example -Player one plays on day-time screen as day-time character; then, colour palette swaps and PC changes and player two plays at night as night-time character.</w:t>
+      </w:r>
+    </w:p>
+    <w:p>
+      <w:pPr>
+        <w:rPr>
+          <w:sz w:val="28"/>
+          <w:u w:val="single"/>
+        </w:rPr>
+      </w:pPr>
+      <w:r>
+        <w:rPr>
+          <w:sz w:val="28"/>
+          <w:u w:val="single"/>
+        </w:rPr>
+        <w:lastRenderedPageBreak/>
+        <w:t>Alternative themes</w:t>
+      </w:r>
+    </w:p>
+    <w:p>
+      <w:pPr>
+        <w:rPr>
+          <w:sz w:val="28"/>
+        </w:rPr>
+      </w:pPr>
+      <w:r>
+        <w:rPr>
+          <w:sz w:val="28"/>
+        </w:rPr>
+        <w:t>Flamingo hopping across salt rocks, collecting algae.</w:t>
+      </w:r>
+    </w:p>
+    <w:p>
+      <w:pPr>
+        <w:rPr>
+          <w:sz w:val="28"/>
+        </w:rPr>
+      </w:pPr>
+      <w:r>
+        <w:rPr>
+          <w:sz w:val="28"/>
+        </w:rPr>
+        <w:t>Kangaroo avoiding rocks and cacti, collecting flowers/moss/insects.</w:t>
+      </w:r>
+    </w:p>
+    <w:p>
+      <w:pPr>
+        <w:rPr>
+          <w:sz w:val="28"/>
+        </w:rPr>
+      </w:pPr>
+      <w:r>
+        <w:rPr>
+          <w:sz w:val="28"/>
+        </w:rPr>
+        <w:t>Sea turtles avoiding corals, collecting algae/shrimps/squids.</w:t>
+      </w:r>
+    </w:p>
+    <w:p>
+      <w:pPr>
+        <w:rPr>
+          <w:sz w:val="36"/>
+          <w:u w:val="single"/>
+        </w:rPr>
+      </w:pPr>
+    </w:p>
+    <w:p>
+      <w:pPr>
+        <w:rPr>
+          <w:sz w:val="28"/>
+        </w:rPr>
+      </w:pPr>
+      <w:r>
+        <w:rPr>
+          <w:sz w:val="36"/>
+          <w:u w:val="single"/>
+        </w:rPr>
+        <w:t>Win</w:t>
+      </w:r>
+      <w:r>
+        <w:rPr>
+          <w:sz w:val="36"/>
+          <w:u w:val="single"/>
+        </w:rPr>
+        <w:t>/Lose</w:t>
+      </w:r>
+      <w:r>
+        <w:rPr>
+          <w:sz w:val="36"/>
+          <w:u w:val="single"/>
+        </w:rPr>
+        <w:t xml:space="preserve"> Condition</w:t>
+      </w:r>
+    </w:p>
+    <w:p>
+      <w:pPr>
+        <w:rPr>
+          <w:sz w:val="32"/>
+        </w:rPr>
+      </w:pPr>
+      <w:r>
+        <w:rPr>
+          <w:sz w:val="32"/>
+        </w:rPr>
+        <w:t xml:space="preserve">Players </w:t>
+      </w:r>
+      <w:r>
+        <w:rPr>
+          <w:sz w:val="32"/>
+        </w:rPr>
+        <w:t>collect power ups to antagonise the opponent, trying to make that player fall off platforms.</w:t>
+      </w:r>
+      <w:r>
+        <w:rPr>
+          <w:sz w:val="32"/>
+        </w:rPr>
+        <w:t xml:space="preserve"> </w:t>
+      </w:r>
+    </w:p>
+    <w:p>
+      <w:pPr>
+        <w:rPr>
+          <w:sz w:val="32"/>
+        </w:rPr>
+      </w:pPr>
+      <w:r>
+        <w:rPr>
+          <w:sz w:val="32"/>
+        </w:rPr>
+        <w:t xml:space="preserve">If </w:t>
+      </w:r>
+      <w:r>
+        <w:rPr>
+          <w:sz w:val="32"/>
+        </w:rPr>
+        <w:t>the player character</w:t>
+      </w:r>
+      <w:r>
+        <w:rPr>
+          <w:sz w:val="32"/>
+        </w:rPr>
+        <w:t xml:space="preserve"> falls i</w:t>
+      </w:r>
+      <w:r>
+        <w:rPr>
+          <w:sz w:val="32"/>
+        </w:rPr>
+        <w:t>nto the</w:t>
+      </w:r>
+      <w:r>
+        <w:rPr>
+          <w:sz w:val="32"/>
+        </w:rPr>
+        <w:t xml:space="preserve"> water, they lose a life</w:t>
+      </w:r>
+      <w:r>
+        <w:rPr>
+          <w:sz w:val="32"/>
+        </w:rPr>
+        <w:t xml:space="preserve">. Players have </w:t>
+      </w:r>
+      <w:r>
+        <w:rPr>
+          <w:i/>
+          <w:sz w:val="32"/>
+        </w:rPr>
+        <w:t>(x amount)</w:t>
+      </w:r>
+      <w:r>
+        <w:rPr>
+          <w:sz w:val="32"/>
+        </w:rPr>
+        <w:t xml:space="preserve"> of lives to lose before the game finishes.</w:t>
       </w:r>
     </w:p>
     <w:p>
@@ -376,15 +608,66 @@
         <w:rPr>
           <w:sz w:val="32"/>
         </w:rPr>
-        <w:t>If players use up all 3 lives, the game is over.</w:t>
+        <w:t xml:space="preserve">If players use up all </w:t>
+      </w:r>
+      <w:r>
+        <w:rPr>
+          <w:i/>
+          <w:sz w:val="32"/>
+        </w:rPr>
+        <w:t>(x)</w:t>
+      </w:r>
+      <w:r>
+        <w:rPr>
+          <w:sz w:val="32"/>
+        </w:rPr>
+        <w:t xml:space="preserve"> live</w:t>
+      </w:r>
+      <w:r>
+        <w:rPr>
+          <w:sz w:val="32"/>
+        </w:rPr>
+        <w:t>s</w:t>
+      </w:r>
+      <w:r>
+        <w:rPr>
+          <w:sz w:val="32"/>
+        </w:rPr>
+        <w:t>, the game is over.</w:t>
       </w:r>
     </w:p>
     <w:p>
       <w:pPr>
-        <w:rPr>
-          <w:sz w:val="32"/>
-        </w:rPr>
-      </w:pPr>
+        <w:pStyle w:val="ListParagraph"/>
+        <w:numPr>
+          <w:ilvl w:val="0"/>
+          <w:numId w:val="42"/>
+        </w:numPr>
+        <w:rPr>
+          <w:sz w:val="32"/>
+        </w:rPr>
+      </w:pPr>
+      <w:r>
+        <w:rPr>
+          <w:sz w:val="32"/>
+        </w:rPr>
+        <w:t xml:space="preserve">Players can find a way to gain a life if they have less that the maximum amount (Example – </w:t>
+      </w:r>
+      <w:bookmarkStart w:id="0" w:name="_GoBack"/>
+      <w:bookmarkEnd w:id="0"/>
+      <w:r>
+        <w:rPr>
+          <w:sz w:val="32"/>
+        </w:rPr>
+        <w:t xml:space="preserve">Mario Kart Balloon Battle) </w:t>
+      </w:r>
+      <w:r>
+        <w:rPr>
+          <w:i/>
+          <w:sz w:val="32"/>
+        </w:rPr>
+        <w:t>(tbc)</w:t>
+      </w:r>
     </w:p>
     <w:p>
       <w:pPr>
@@ -393,121 +676,121 @@
           <w:u w:val="single"/>
         </w:rPr>
       </w:pPr>
+      <w:r>
+        <w:rPr>
+          <w:sz w:val="36"/>
+          <w:u w:val="single"/>
+        </w:rPr>
+        <w:t>Power-ups</w:t>
+      </w:r>
     </w:p>
     <w:p>
       <w:pPr>
         <w:rPr>
-          <w:sz w:val="36"/>
-          <w:u w:val="single"/>
-        </w:rPr>
-      </w:pPr>
+          <w:sz w:val="32"/>
+        </w:rPr>
+      </w:pPr>
+      <w:r>
+        <w:rPr>
+          <w:sz w:val="32"/>
+        </w:rPr>
+        <w:t xml:space="preserve">Negative feedback loop - </w:t>
+      </w:r>
+      <w:r>
+        <w:rPr>
+          <w:sz w:val="32"/>
+        </w:rPr>
+        <w:t xml:space="preserve">A player who is </w:t>
+      </w:r>
+      <w:r>
+        <w:rPr>
+          <w:sz w:val="32"/>
+        </w:rPr>
+        <w:t>in</w:t>
+      </w:r>
+      <w:r>
+        <w:rPr>
+          <w:sz w:val="32"/>
+        </w:rPr>
+        <w:t xml:space="preserve"> </w:t>
+      </w:r>
+      <w:r>
+        <w:rPr>
+          <w:sz w:val="32"/>
+        </w:rPr>
+        <w:t xml:space="preserve">first place </w:t>
+      </w:r>
+      <w:r>
+        <w:rPr>
+          <w:sz w:val="32"/>
+        </w:rPr>
+        <w:t xml:space="preserve">can pick up lower valued power-ups, and the player who is </w:t>
+      </w:r>
+      <w:r>
+        <w:rPr>
+          <w:sz w:val="32"/>
+        </w:rPr>
+        <w:t>last</w:t>
+      </w:r>
+      <w:r>
+        <w:rPr>
+          <w:sz w:val="32"/>
+        </w:rPr>
+        <w:t xml:space="preserve"> can pick up higher valued power-ups. (Example –</w:t>
+      </w:r>
+      <w:r>
+        <w:rPr>
+          <w:sz w:val="32"/>
+        </w:rPr>
+        <w:t xml:space="preserve"> Mario</w:t>
+      </w:r>
+      <w:r>
+        <w:rPr>
+          <w:sz w:val="32"/>
+        </w:rPr>
+        <w:t xml:space="preserve"> K</w:t>
+      </w:r>
+      <w:r>
+        <w:rPr>
+          <w:sz w:val="32"/>
+        </w:rPr>
+        <w:t xml:space="preserve">art) This gives an advantage to the player in last place </w:t>
+      </w:r>
+      <w:r>
+        <w:rPr>
+          <w:sz w:val="32"/>
+        </w:rPr>
+        <w:t>and</w:t>
+      </w:r>
+      <w:r>
+        <w:rPr>
+          <w:sz w:val="32"/>
+        </w:rPr>
+        <w:t xml:space="preserve"> encourage</w:t>
+      </w:r>
+      <w:r>
+        <w:rPr>
+          <w:sz w:val="32"/>
+        </w:rPr>
+        <w:t>s</w:t>
+      </w:r>
+      <w:r>
+        <w:rPr>
+          <w:sz w:val="32"/>
+        </w:rPr>
+        <w:t xml:space="preserve"> them to catch up</w:t>
+      </w:r>
+      <w:r>
+        <w:rPr>
+          <w:sz w:val="32"/>
+        </w:rPr>
+        <w:t>.</w:t>
+      </w:r>
     </w:p>
     <w:p>
       <w:pPr>
         <w:rPr>
-          <w:sz w:val="36"/>
-          <w:u w:val="single"/>
-        </w:rPr>
-      </w:pPr>
-      <w:r>
-        <w:rPr>
-          <w:sz w:val="36"/>
-          <w:u w:val="single"/>
-        </w:rPr>
-        <w:t>Theme</w:t>
-      </w:r>
-    </w:p>
-    <w:p>
-      <w:pPr>
-        <w:rPr>
-          <w:sz w:val="32"/>
-        </w:rPr>
-      </w:pPr>
-      <w:r>
-        <w:rPr>
-          <w:sz w:val="32"/>
-        </w:rPr>
-        <w:t>Penguin hopping across floating ice sheets</w:t>
-      </w:r>
-      <w:r>
-        <w:rPr>
-          <w:sz w:val="32"/>
-        </w:rPr>
-        <w:t>, collecting fish.</w:t>
-      </w:r>
-    </w:p>
-    <w:p>
-      <w:pPr>
-        <w:rPr>
-          <w:sz w:val="32"/>
-          <w:u w:val="single"/>
-        </w:rPr>
-      </w:pPr>
-      <w:r>
-        <w:rPr>
-          <w:sz w:val="32"/>
-          <w:u w:val="single"/>
-        </w:rPr>
-        <w:t>Alternative themes</w:t>
-      </w:r>
-    </w:p>
-    <w:p>
-      <w:pPr>
-        <w:rPr>
-          <w:sz w:val="32"/>
-        </w:rPr>
-      </w:pPr>
-      <w:r>
-        <w:rPr>
-          <w:sz w:val="32"/>
-        </w:rPr>
-        <w:t>Flamin</w:t>
-      </w:r>
-      <w:r>
-        <w:rPr>
-          <w:sz w:val="32"/>
-        </w:rPr>
-        <w:t>go hopping across salt rocks, collecting algae.</w:t>
-      </w:r>
-    </w:p>
-    <w:p>
-      <w:pPr>
-        <w:rPr>
-          <w:sz w:val="32"/>
-        </w:rPr>
-      </w:pPr>
-      <w:r>
-        <w:rPr>
-          <w:sz w:val="32"/>
-        </w:rPr>
-        <w:t>Kangaroo avoiding rocks and cacti, collecting flowers/moss/insects.</w:t>
-      </w:r>
-    </w:p>
-    <w:p>
-      <w:pPr>
-        <w:rPr>
-          <w:sz w:val="32"/>
-        </w:rPr>
-      </w:pPr>
-      <w:r>
-        <w:rPr>
-          <w:sz w:val="32"/>
-        </w:rPr>
-        <w:t>Sea turtles avoiding corals, collecting algae/shrimps/squids.</w:t>
-      </w:r>
-    </w:p>
-    <w:p>
-      <w:pPr>
-        <w:rPr>
-          <w:sz w:val="32"/>
-        </w:rPr>
-      </w:pPr>
-    </w:p>
-    <w:p>
-      <w:pPr>
-        <w:rPr>
-          <w:sz w:val="32"/>
-          <w:u w:val="single"/>
+          <w:sz w:val="32"/>
         </w:rPr>
       </w:pPr>
     </w:p>
@@ -2997,7 +3280,7 @@
     <w:lsdException w:name="Table Web 2" w:semiHidden="1" w:unhideWhenUsed="1"/>
     <w:lsdException w:name="Table Web 3" w:semiHidden="1" w:unhideWhenUsed="1"/>
     <w:lsdException w:name="Balloon Text" w:semiHidden="1" w:unhideWhenUsed="1"/>
-    <w:lsdException w:name="Table Grid" w:semiHidden="1" w:uiPriority="39" w:unhideWhenUsed="1"/>
+    <w:lsdException w:name="Table Grid" w:uiPriority="39"/>
     <w:lsdException w:name="Table Theme" w:semiHidden="1" w:unhideWhenUsed="1"/>
     <w:lsdException w:name="Placeholder Text" w:semiHidden="1"/>
     <w:lsdException w:name="No Spacing" w:uiPriority="1" w:qFormat="1"/>
@@ -4589,6 +4872,1055 @@
 </file>
 
 <file path=customXml/item1.xml><?xml version="1.0" encoding="utf-8"?>
+<ct:contentTypeSchema xmlns:ct="http://schemas.microsoft.com/office/2006/metadata/contentType" xmlns:ma="http://schemas.microsoft.com/office/2006/metadata/properties/metaAttributes" ct:_="" ma:_="" ma:contentTypeName="TemplateFile" ma:contentTypeID="0x0101006EDDDB5EE6D98C44930B742096920B300400F5B6D36B3EF94B4E9A635CDF2A18F5B8" ma:contentTypeVersion="72" ma:contentTypeDescription="Create a new document." ma:contentTypeScope="" ma:versionID="a23e56308344d904b51738559c3d67c9">
+  <xsd:schema xmlns:xsd="http://www.w3.org/2001/XMLSchema" xmlns:xs="http://www.w3.org/2001/XMLSchema" xmlns:p="http://schemas.microsoft.com/office/2006/metadata/properties" xmlns:ns2="4873beb7-5857-4685-be1f-d57550cc96cc" targetNamespace="http://schemas.microsoft.com/office/2006/metadata/properties" ma:root="true" ma:fieldsID="cd0908cc4600e77bf5da051303e00c8d" ns2:_="">
+    <xsd:import namespace="4873beb7-5857-4685-be1f-d57550cc96cc"/>
+    <xsd:element name="properties">
+      <xsd:complexType>
+        <xsd:sequence>
+          <xsd:element name="documentManagement">
+            <xsd:complexType>
+              <xsd:all>
+                <xsd:element ref="ns2:AcquiredFrom" minOccurs="0"/>
+                <xsd:element ref="ns2:UACurrentWords" minOccurs="0"/>
+                <xsd:element ref="ns2:TPApplication" minOccurs="0"/>
+                <xsd:element ref="ns2:ApprovalLog" minOccurs="0"/>
+                <xsd:element ref="ns2:ApprovalStatus" minOccurs="0"/>
+                <xsd:element ref="ns2:AssetStart" minOccurs="0"/>
+                <xsd:element ref="ns2:AssetExpire" minOccurs="0"/>
+                <xsd:element ref="ns2:AssetId" minOccurs="0"/>
+                <xsd:element ref="ns2:IsSearchable" minOccurs="0"/>
+                <xsd:element ref="ns2:AssetType" minOccurs="0"/>
+                <xsd:element ref="ns2:APAuthor" minOccurs="0"/>
+                <xsd:element ref="ns2:AverageRating" minOccurs="0"/>
+                <xsd:element ref="ns2:BlockPublish" minOccurs="0"/>
+                <xsd:element ref="ns2:BugNumber" minOccurs="0"/>
+                <xsd:element ref="ns2:CampaignTagsTaxHTField0" minOccurs="0"/>
+                <xsd:element ref="ns2:TPClientViewer" minOccurs="0"/>
+                <xsd:element ref="ns2:ClipArtFilename" minOccurs="0"/>
+                <xsd:element ref="ns2:TPCommandLine" minOccurs="0"/>
+                <xsd:element ref="ns2:TPComponent" minOccurs="0"/>
+                <xsd:element ref="ns2:ContentItem" minOccurs="0"/>
+                <xsd:element ref="ns2:CrawlForDependencies" minOccurs="0"/>
+                <xsd:element ref="ns2:CSXHash" minOccurs="0"/>
+                <xsd:element ref="ns2:CSXSubmissionMarket" minOccurs="0"/>
+                <xsd:element ref="ns2:CSXUpdate" minOccurs="0"/>
+                <xsd:element ref="ns2:IntlLangReviewDate" minOccurs="0"/>
+                <xsd:element ref="ns2:IsDeleted" minOccurs="0"/>
+                <xsd:element ref="ns2:APDescription" minOccurs="0"/>
+                <xsd:element ref="ns2:DirectSourceMarket" minOccurs="0"/>
+                <xsd:element ref="ns2:Downloads" minOccurs="0"/>
+                <xsd:element ref="ns2:DSATActionTaken" minOccurs="0"/>
+                <xsd:element ref="ns2:APEditor" minOccurs="0"/>
+                <xsd:element ref="ns2:EditorialStatus" minOccurs="0"/>
+                <xsd:element ref="ns2:EditorialTags" minOccurs="0"/>
+                <xsd:element ref="ns2:TPExecutable" minOccurs="0"/>
+                <xsd:element ref="ns2:FeatureTagsTaxHTField0" minOccurs="0"/>
+                <xsd:element ref="ns2:TPFriendlyName" minOccurs="0"/>
+                <xsd:element ref="ns2:FriendlyTitle" minOccurs="0"/>
+                <xsd:element ref="ns2:PrimaryImageGen" minOccurs="0"/>
+                <xsd:element ref="ns2:HandoffToMSDN" minOccurs="0"/>
+                <xsd:element ref="ns2:InProjectListLookup" minOccurs="0"/>
+                <xsd:element ref="ns2:TPInstallLocation" minOccurs="0"/>
+                <xsd:element ref="ns2:InternalTagsTaxHTField0" minOccurs="0"/>
+                <xsd:element ref="ns2:IntlLangReview" minOccurs="0"/>
+                <xsd:element ref="ns2:IntlLangReviewer" minOccurs="0"/>
+                <xsd:element ref="ns2:MarketSpecific" minOccurs="0"/>
+                <xsd:element ref="ns2:LastCompleteVersionLookup" minOccurs="0"/>
+                <xsd:element ref="ns2:LastHandOff" minOccurs="0"/>
+                <xsd:element ref="ns2:LastModifiedDateTime" minOccurs="0"/>
+                <xsd:element ref="ns2:LastPreviewErrorLookup" minOccurs="0"/>
+                <xsd:element ref="ns2:LastPreviewResultLookup" minOccurs="0"/>
+                <xsd:element ref="ns2:LastPreviewAttemptDateLookup" minOccurs="0"/>
+                <xsd:element ref="ns2:LastPreviewedByLookup" minOccurs="0"/>
+                <xsd:element ref="ns2:LastPreviewTimeLookup" minOccurs="0"/>
+                <xsd:element ref="ns2:LastPreviewVersionLookup" minOccurs="0"/>
+                <xsd:element ref="ns2:LastPublishErrorLookup" minOccurs="0"/>
+                <xsd:element ref="ns2:LastPublishResultLookup" minOccurs="0"/>
+                <xsd:element ref="ns2:LastPublishAttemptDateLookup" minOccurs="0"/>
+                <xsd:element ref="ns2:LastPublishedByLookup" minOccurs="0"/>
+                <xsd:element ref="ns2:LastPublishTimeLookup" minOccurs="0"/>
+                <xsd:element ref="ns2:LastPublishVersionLookup" minOccurs="0"/>
+                <xsd:element ref="ns2:TPLaunchHelpLinkType" minOccurs="0"/>
+                <xsd:element ref="ns2:LegacyData" minOccurs="0"/>
+                <xsd:element ref="ns2:TPLaunchHelpLink" minOccurs="0"/>
+                <xsd:element ref="ns2:LocComments" minOccurs="0"/>
+                <xsd:element ref="ns2:LocLastLocAttemptVersionLookup" minOccurs="0"/>
+                <xsd:element ref="ns2:LocLastLocAttemptVersionTypeLookup" minOccurs="0"/>
+                <xsd:element ref="ns2:LocManualTestRequired" minOccurs="0"/>
+                <xsd:element ref="ns2:LocMarketGroupTiers2" minOccurs="0"/>
+                <xsd:element ref="ns2:LocNewPublishedVersionLookup" minOccurs="0"/>
+                <xsd:element ref="ns2:LocOverallHandbackStatusLookup" minOccurs="0"/>
+                <xsd:element ref="ns2:LocOverallLocStatusLookup" minOccurs="0"/>
+                <xsd:element ref="ns2:LocOverallPreviewStatusLookup" minOccurs="0"/>
+                <xsd:element ref="ns2:LocOverallPublishStatusLookup" minOccurs="0"/>
+                <xsd:element ref="ns2:IntlLocPriority" minOccurs="0"/>
+                <xsd:element ref="ns2:LocProcessedForHandoffsLookup" minOccurs="0"/>
+                <xsd:element ref="ns2:LocProcessedForMarketsLookup" minOccurs="0"/>
+                <xsd:element ref="ns2:LocPublishedDependentAssetsLookup" minOccurs="0"/>
+                <xsd:element ref="ns2:LocPublishedLinkedAssetsLookup" minOccurs="0"/>
+                <xsd:element ref="ns2:LocRecommendedHandoff" minOccurs="0"/>
+                <xsd:element ref="ns2:LocalizationTagsTaxHTField0" minOccurs="0"/>
+                <xsd:element ref="ns2:MachineTranslated" minOccurs="0"/>
+                <xsd:element ref="ns2:Manager" minOccurs="0"/>
+                <xsd:element ref="ns2:Markets" minOccurs="0"/>
+                <xsd:element ref="ns2:Milestone" minOccurs="0"/>
+                <xsd:element ref="ns2:TPNamespace" minOccurs="0"/>
+                <xsd:element ref="ns2:NumericId" minOccurs="0"/>
+                <xsd:element ref="ns2:NumOfRatingsLookup" minOccurs="0"/>
+                <xsd:element ref="ns2:OOCacheId" minOccurs="0"/>
+                <xsd:element ref="ns2:OpenTemplate" minOccurs="0"/>
+                <xsd:element ref="ns2:OriginAsset" minOccurs="0"/>
+                <xsd:element ref="ns2:OriginalRelease" minOccurs="0"/>
+                <xsd:element ref="ns2:OriginalSourceMarket" minOccurs="0"/>
+                <xsd:element ref="ns2:OutputCachingOn" minOccurs="0"/>
+                <xsd:element ref="ns2:ParentAssetId" minOccurs="0"/>
+                <xsd:element ref="ns2:PlannedPubDate" minOccurs="0"/>
+                <xsd:element ref="ns2:PolicheckWords" minOccurs="0"/>
+                <xsd:element ref="ns2:BusinessGroup" minOccurs="0"/>
+                <xsd:element ref="ns2:UAProjectedTotalWords" minOccurs="0"/>
+                <xsd:element ref="ns2:Provider" minOccurs="0"/>
+                <xsd:element ref="ns2:Providers" minOccurs="0"/>
+                <xsd:element ref="ns2:PublishStatusLookup" minOccurs="0"/>
+                <xsd:element ref="ns2:PublishTargets" minOccurs="0"/>
+                <xsd:element ref="ns2:RecommendationsModifier" minOccurs="0"/>
+                <xsd:element ref="ns2:ArtSampleDocs" minOccurs="0"/>
+                <xsd:element ref="ns2:ScenarioTagsTaxHTField0" minOccurs="0"/>
+                <xsd:element ref="ns2:ShowIn" minOccurs="0"/>
+                <xsd:element ref="ns2:SourceTitle" minOccurs="0"/>
+                <xsd:element ref="ns2:CSXSubmissionDate" minOccurs="0"/>
+                <xsd:element ref="ns2:SubmitterId" minOccurs="0"/>
+                <xsd:element ref="ns2:TaxCatchAll" minOccurs="0"/>
+                <xsd:element ref="ns2:TaxCatchAllLabel" minOccurs="0"/>
+                <xsd:element ref="ns2:TemplateStatus" minOccurs="0"/>
+                <xsd:element ref="ns2:TemplateTemplateType" minOccurs="0"/>
+                <xsd:element ref="ns2:ThumbnailAssetId" minOccurs="0"/>
+                <xsd:element ref="ns2:TimesCloned" minOccurs="0"/>
+                <xsd:element ref="ns2:TrustLevel" minOccurs="0"/>
+                <xsd:element ref="ns2:UALocComments" minOccurs="0"/>
+                <xsd:element ref="ns2:UALocRecommendation" minOccurs="0"/>
+                <xsd:element ref="ns2:UANotes" minOccurs="0"/>
+                <xsd:element ref="ns2:TPAppVersion" minOccurs="0"/>
+                <xsd:element ref="ns2:VoteCount" minOccurs="0"/>
+              </xsd:all>
+            </xsd:complexType>
+          </xsd:element>
+        </xsd:sequence>
+      </xsd:complexType>
+    </xsd:element>
+  </xsd:schema>
+  <xsd:schema xmlns:xsd="http://www.w3.org/2001/XMLSchema" xmlns:xs="http://www.w3.org/2001/XMLSchema" xmlns:dms="http://schemas.microsoft.com/office/2006/documentManagement/types" xmlns:pc="http://schemas.microsoft.com/office/infopath/2007/PartnerControls" targetNamespace="4873beb7-5857-4685-be1f-d57550cc96cc" elementFormDefault="qualified">
+    <xsd:import namespace="http://schemas.microsoft.com/office/2006/documentManagement/types"/>
+    <xsd:import namespace="http://schemas.microsoft.com/office/infopath/2007/PartnerControls"/>
+    <xsd:element name="AcquiredFrom" ma:index="1" nillable="true" ma:displayName="Acquired From" ma:default="Internal MS" ma:internalName="AcquiredFrom" ma:readOnly="false">
+      <xsd:simpleType>
+        <xsd:restriction base="dms:Choice">
+          <xsd:enumeration value="Internal MS"/>
+          <xsd:enumeration value="Community"/>
+          <xsd:enumeration value="MVP"/>
+          <xsd:enumeration value="Publisher"/>
+          <xsd:enumeration value="Partner"/>
+          <xsd:enumeration value="None"/>
+        </xsd:restriction>
+      </xsd:simpleType>
+    </xsd:element>
+    <xsd:element name="UACurrentWords" ma:index="2" nillable="true" ma:displayName="Actual Word Count" ma:default="" ma:internalName="UACurrentWords" ma:readOnly="false">
+      <xsd:simpleType>
+        <xsd:restriction base="dms:Unknown"/>
+      </xsd:simpleType>
+    </xsd:element>
+    <xsd:element name="TPApplication" ma:index="3" nillable="true" ma:displayName="Application to Open Template With" ma:default="" ma:internalName="TPApplication">
+      <xsd:simpleType>
+        <xsd:restriction base="dms:Text"/>
+      </xsd:simpleType>
+    </xsd:element>
+    <xsd:element name="ApprovalLog" ma:index="4" nillable="true" ma:displayName="Approval Log" ma:default="" ma:hidden="true" ma:internalName="ApprovalLog" ma:readOnly="false">
+      <xsd:simpleType>
+        <xsd:restriction base="dms:Note"/>
+      </xsd:simpleType>
+    </xsd:element>
+    <xsd:element name="ApprovalStatus" ma:index="5" nillable="true" ma:displayName="Approval Status" ma:default="InProgress" ma:internalName="ApprovalStatus" ma:readOnly="false">
+      <xsd:simpleType>
+        <xsd:restriction base="dms:Choice">
+          <xsd:enumeration value="InProgress"/>
+          <xsd:enumeration value="Rejected"/>
+          <xsd:enumeration value="Questionable"/>
+          <xsd:enumeration value="ApprovedAutomatic"/>
+          <xsd:enumeration value="ApprovedManual"/>
+          <xsd:enumeration value="On Hold"/>
+          <xsd:enumeration value="Needs Review"/>
+          <xsd:enumeration value="A Violation"/>
+          <xsd:enumeration value="Unpublished Violation"/>
+        </xsd:restriction>
+      </xsd:simpleType>
+    </xsd:element>
+    <xsd:element name="AssetStart" ma:index="6" nillable="true" ma:displayName="Asset Begin Date" ma:default="[Today]" ma:internalName="AssetStart" ma:readOnly="false">
+      <xsd:simpleType>
+        <xsd:restriction base="dms:DateTime"/>
+      </xsd:simpleType>
+    </xsd:element>
+    <xsd:element name="AssetExpire" ma:index="7" nillable="true" ma:displayName="Asset End Date" ma:default="2029-01-01T08:00:00Z" ma:format="DateTime" ma:internalName="AssetExpire" ma:readOnly="false">
+      <xsd:simpleType>
+        <xsd:restriction base="dms:DateTime"/>
+      </xsd:simpleType>
+    </xsd:element>
+    <xsd:element name="AssetId" ma:index="8" nillable="true" ma:displayName="Asset ID" ma:default="" ma:indexed="true" ma:internalName="AssetId" ma:readOnly="false">
+      <xsd:simpleType>
+        <xsd:restriction base="dms:Text">
+          <xsd:maxLength value="255"/>
+        </xsd:restriction>
+      </xsd:simpleType>
+    </xsd:element>
+    <xsd:element name="IsSearchable" ma:index="9" nillable="true" ma:displayName="Asset Searchable?" ma:default="true" ma:internalName="IsSearchable" ma:readOnly="false">
+      <xsd:simpleType>
+        <xsd:restriction base="dms:Boolean"/>
+      </xsd:simpleType>
+    </xsd:element>
+    <xsd:element name="AssetType" ma:index="10" nillable="true" ma:displayName="Asset Type" ma:default="" ma:internalName="AssetType" ma:readOnly="false">
+      <xsd:simpleType>
+        <xsd:restriction base="dms:Unknown"/>
+      </xsd:simpleType>
+    </xsd:element>
+    <xsd:element name="APAuthor" ma:index="11" nillable="true" ma:displayName="Author" ma:default="" ma:list="UserInfo" ma:internalName="APAuthor" ma:readOnly="false">
+      <xsd:complexType>
+        <xsd:complexContent>
+          <xsd:extension base="dms:User">
+            <xsd:sequence>
+              <xsd:element name="UserInfo" minOccurs="0" maxOccurs="unbounded">
+                <xsd:complexType>
+                  <xsd:sequence>
+                    <xsd:element name="DisplayName" type="xsd:string" minOccurs="0"/>
+                    <xsd:element name="AccountId" type="dms:UserId" minOccurs="0" nillable="true"/>
+                    <xsd:element name="AccountType" type="xsd:string" minOccurs="0"/>
+                  </xsd:sequence>
+                </xsd:complexType>
+              </xsd:element>
+            </xsd:sequence>
+          </xsd:extension>
+        </xsd:complexContent>
+      </xsd:complexType>
+    </xsd:element>
+    <xsd:element name="AverageRating" ma:index="12" nillable="true" ma:displayName="Average Rating" ma:internalName="AverageRating" ma:readOnly="false">
+      <xsd:simpleType>
+        <xsd:restriction base="dms:Text"/>
+      </xsd:simpleType>
+    </xsd:element>
+    <xsd:element name="BlockPublish" ma:index="13" nillable="true" ma:displayName="Block from Publishing?" ma:default="" ma:internalName="BlockPublish" ma:readOnly="false">
+      <xsd:simpleType>
+        <xsd:restriction base="dms:Boolean"/>
+      </xsd:simpleType>
+    </xsd:element>
+    <xsd:element name="BugNumber" ma:index="14" nillable="true" ma:displayName="Bug Number" ma:default="" ma:internalName="BugNumber" ma:readOnly="false">
+      <xsd:simpleType>
+        <xsd:restriction base="dms:Text"/>
+      </xsd:simpleType>
+    </xsd:element>
+    <xsd:element name="CampaignTagsTaxHTField0" ma:index="16" nillable="true" ma:taxonomy="true" ma:internalName="CampaignTagsTaxHTField0" ma:taxonomyFieldName="CampaignTags" ma:displayName="Campaigns" ma:readOnly="false" ma:default="" ma:fieldId="{1df42cc3-2301-4f11-a52a-6ead923c29ed}" ma:taxonomyMulti="true" ma:sspId="8f79753a-75d3-41f5-8ca3-40b843941b4f" ma:termSetId="ca0e50d4-faa1-44ce-961e-bb1441c60e66" ma:anchorId="00000000-0000-0000-0000-000000000000" ma:open="false" ma:isKeyword="false">
+      <xsd:complexType>
+        <xsd:sequence>
+          <xsd:element ref="pc:Terms" minOccurs="0" maxOccurs="1"/>
+        </xsd:sequence>
+      </xsd:complexType>
+    </xsd:element>
+    <xsd:element name="TPClientViewer" ma:index="17" nillable="true" ma:displayName="Client Viewer" ma:default="" ma:internalName="TPClientViewer">
+      <xsd:simpleType>
+        <xsd:restriction base="dms:Text"/>
+      </xsd:simpleType>
+    </xsd:element>
+    <xsd:element name="ClipArtFilename" ma:index="18" nillable="true" ma:displayName="Clip Art Name" ma:default="" ma:internalName="ClipArtFilename" ma:readOnly="false">
+      <xsd:simpleType>
+        <xsd:restriction base="dms:Text"/>
+      </xsd:simpleType>
+    </xsd:element>
+    <xsd:element name="TPCommandLine" ma:index="19" nillable="true" ma:displayName="Command Line" ma:default="" ma:internalName="TPCommandLine">
+      <xsd:simpleType>
+        <xsd:restriction base="dms:Text"/>
+      </xsd:simpleType>
+    </xsd:element>
+    <xsd:element name="TPComponent" ma:index="20" nillable="true" ma:displayName="Component" ma:default="" ma:internalName="TPComponent">
+      <xsd:simpleType>
+        <xsd:restriction base="dms:Text"/>
+      </xsd:simpleType>
+    </xsd:element>
+    <xsd:element name="ContentItem" ma:index="21" nillable="true" ma:displayName="Content Item" ma:default="" ma:hidden="true" ma:internalName="ContentItem" ma:readOnly="false">
+      <xsd:simpleType>
+        <xsd:restriction base="dms:Unknown"/>
+      </xsd:simpleType>
+    </xsd:element>
+    <xsd:element name="CrawlForDependencies" ma:index="23" nillable="true" ma:displayName="Crawl for Dependencies?" ma:default="true" ma:internalName="CrawlForDependencies" ma:readOnly="false">
+      <xsd:simpleType>
+        <xsd:restriction base="dms:Boolean"/>
+      </xsd:simpleType>
+    </xsd:element>
+    <xsd:element name="CSXHash" ma:index="26" nillable="true" ma:displayName="CSX Hash" ma:default="" ma:indexed="true" ma:internalName="CSXHash" ma:readOnly="false">
+      <xsd:simpleType>
+        <xsd:restriction base="dms:Text"/>
+      </xsd:simpleType>
+    </xsd:element>
+    <xsd:element name="CSXSubmissionMarket" ma:index="27" nillable="true" ma:displayName="CSX Submission Market" ma:default="" ma:list="{2FBD1B11-2ACE-4FDC-B5A3-635D4ADF6F1B}" ma:internalName="CSXSubmissionMarket" ma:readOnly="false" ma:showField="MarketName" ma:web="4873beb7-5857-4685-be1f-d57550cc96cc">
+      <xsd:simpleType>
+        <xsd:restriction base="dms:Lookup"/>
+      </xsd:simpleType>
+    </xsd:element>
+    <xsd:element name="CSXUpdate" ma:index="28" nillable="true" ma:displayName="CSX Updated?" ma:default="false" ma:internalName="CSXUpdate" ma:readOnly="false">
+      <xsd:simpleType>
+        <xsd:restriction base="dms:Boolean"/>
+      </xsd:simpleType>
+    </xsd:element>
+    <xsd:element name="IntlLangReviewDate" ma:index="29" nillable="true" ma:displayName="Date to Complete Intl QA" ma:default="" ma:internalName="IntlLangReviewDate" ma:readOnly="false">
+      <xsd:simpleType>
+        <xsd:restriction base="dms:DateTime"/>
+      </xsd:simpleType>
+    </xsd:element>
+    <xsd:element name="IsDeleted" ma:index="30" nillable="true" ma:displayName="Deleted?" ma:default="" ma:internalName="IsDeleted" ma:readOnly="false">
+      <xsd:simpleType>
+        <xsd:restriction base="dms:Boolean"/>
+      </xsd:simpleType>
+    </xsd:element>
+    <xsd:element name="APDescription" ma:index="31" nillable="true" ma:displayName="Description" ma:default="" ma:internalName="APDescription" ma:readOnly="false">
+      <xsd:simpleType>
+        <xsd:restriction base="dms:Note"/>
+      </xsd:simpleType>
+    </xsd:element>
+    <xsd:element name="DirectSourceMarket" ma:index="32" nillable="true" ma:displayName="Direct Source Market Group" ma:default="" ma:internalName="DirectSourceMarket" ma:readOnly="false">
+      <xsd:simpleType>
+        <xsd:restriction base="dms:Text"/>
+      </xsd:simpleType>
+    </xsd:element>
+    <xsd:element name="Downloads" ma:index="33" nillable="true" ma:displayName="Downloads" ma:default="0" ma:hidden="true" ma:internalName="Downloads" ma:readOnly="false">
+      <xsd:simpleType>
+        <xsd:restriction base="dms:Unknown"/>
+      </xsd:simpleType>
+    </xsd:element>
+    <xsd:element name="DSATActionTaken" ma:index="34" nillable="true" ma:displayName="DSAT Action Taken" ma:default="" ma:internalName="DSATActionTaken" ma:readOnly="false">
+      <xsd:simpleType>
+        <xsd:restriction base="dms:Choice">
+          <xsd:enumeration value="Best Bets"/>
+          <xsd:enumeration value="Expire"/>
+          <xsd:enumeration value="Hide"/>
+          <xsd:enumeration value="None"/>
+        </xsd:restriction>
+      </xsd:simpleType>
+    </xsd:element>
+    <xsd:element name="APEditor" ma:index="35" nillable="true" ma:displayName="Editor" ma:default="" ma:list="UserInfo" ma:internalName="APEditor" ma:readOnly="false">
+      <xsd:complexType>
+        <xsd:complexContent>
+          <xsd:extension base="dms:User">
+            <xsd:sequence>
+              <xsd:element name="UserInfo" minOccurs="0" maxOccurs="unbounded">
+                <xsd:complexType>
+                  <xsd:sequence>
+                    <xsd:element name="DisplayName" type="xsd:string" minOccurs="0"/>
+                    <xsd:element name="AccountId" type="dms:UserId" minOccurs="0" nillable="true"/>
+                    <xsd:element name="AccountType" type="xsd:string" minOccurs="0"/>
+                  </xsd:sequence>
+                </xsd:complexType>
+              </xsd:element>
+            </xsd:sequence>
+          </xsd:extension>
+        </xsd:complexContent>
+      </xsd:complexType>
+    </xsd:element>
+    <xsd:element name="EditorialStatus" ma:index="36" nillable="true" ma:displayName="Editorial Status" ma:default="" ma:internalName="EditorialStatus" ma:readOnly="false">
+      <xsd:simpleType>
+        <xsd:restriction base="dms:Unknown"/>
+      </xsd:simpleType>
+    </xsd:element>
+    <xsd:element name="EditorialTags" ma:index="37" nillable="true" ma:displayName="Editorial Tags" ma:default="" ma:internalName="EditorialTags">
+      <xsd:simpleType>
+        <xsd:restriction base="dms:Unknown"/>
+      </xsd:simpleType>
+    </xsd:element>
+    <xsd:element name="TPExecutable" ma:index="38" nillable="true" ma:displayName="Executable" ma:default="" ma:internalName="TPExecutable">
+      <xsd:simpleType>
+        <xsd:restriction base="dms:Text"/>
+      </xsd:simpleType>
+    </xsd:element>
+    <xsd:element name="FeatureTagsTaxHTField0" ma:index="40" nillable="true" ma:taxonomy="true" ma:internalName="FeatureTagsTaxHTField0" ma:taxonomyFieldName="FeatureTags" ma:displayName="Features" ma:readOnly="false" ma:default="" ma:fieldId="{7fc0d542-15c6-4882-a8e3-13bca44403fb}" ma:taxonomyMulti="true" ma:sspId="8f79753a-75d3-41f5-8ca3-40b843941b4f" ma:termSetId="f1ab6845-967d-4854-a0ba-4ec07f0f8113" ma:anchorId="00000000-0000-0000-0000-000000000000" ma:open="false" ma:isKeyword="false">
+      <xsd:complexType>
+        <xsd:sequence>
+          <xsd:element ref="pc:Terms" minOccurs="0" maxOccurs="1"/>
+        </xsd:sequence>
+      </xsd:complexType>
+    </xsd:element>
+    <xsd:element name="TPFriendlyName" ma:index="41" nillable="true" ma:displayName="Friendly Name" ma:default="" ma:internalName="TPFriendlyName">
+      <xsd:simpleType>
+        <xsd:restriction base="dms:Text"/>
+      </xsd:simpleType>
+    </xsd:element>
+    <xsd:element name="FriendlyTitle" ma:index="42" nillable="true" ma:displayName="Friendly Title" ma:default="" ma:description="Shorter title to be used when displaying search results" ma:internalName="FriendlyTitle" ma:readOnly="false">
+      <xsd:simpleType>
+        <xsd:restriction base="dms:Text"/>
+      </xsd:simpleType>
+    </xsd:element>
+    <xsd:element name="PrimaryImageGen" ma:index="43" nillable="true" ma:displayName="Generate Images?" ma:default="true" ma:internalName="PrimaryImageGen">
+      <xsd:simpleType>
+        <xsd:restriction base="dms:Boolean"/>
+      </xsd:simpleType>
+    </xsd:element>
+    <xsd:element name="HandoffToMSDN" ma:index="44" nillable="true" ma:displayName="Handoff To MSDN Date" ma:default="" ma:internalName="HandoffToMSDN" ma:readOnly="false">
+      <xsd:simpleType>
+        <xsd:restriction base="dms:DateTime"/>
+      </xsd:simpleType>
+    </xsd:element>
+    <xsd:element name="InProjectListLookup" ma:index="45" nillable="true" ma:displayName="InProjectListLookup" ma:list="{9E343742-310B-4684-A24C-1D137CB4B230}" ma:internalName="InProjectListLookup" ma:readOnly="true" ma:showField="InProjectList" ma:web="4873beb7-5857-4685-be1f-d57550cc96cc">
+      <xsd:complexType>
+        <xsd:complexContent>
+          <xsd:extension base="dms:MultiChoiceLookup">
+            <xsd:sequence>
+              <xsd:element name="Value" type="dms:Lookup" maxOccurs="unbounded" minOccurs="0" nillable="true"/>
+            </xsd:sequence>
+          </xsd:extension>
+        </xsd:complexContent>
+      </xsd:complexType>
+    </xsd:element>
+    <xsd:element name="TPInstallLocation" ma:index="46" nillable="true" ma:displayName="Install Location" ma:default="" ma:internalName="TPInstallLocation">
+      <xsd:simpleType>
+        <xsd:restriction base="dms:Text"/>
+      </xsd:simpleType>
+    </xsd:element>
+    <xsd:element name="InternalTagsTaxHTField0" ma:index="48" nillable="true" ma:taxonomy="true" ma:internalName="InternalTagsTaxHTField0" ma:taxonomyFieldName="InternalTags" ma:displayName="Internal Tags" ma:readOnly="false" ma:default="" ma:fieldId="{1490b8a4-2706-41ec-b5e3-73176dccf34e}" ma:taxonomyMulti="true" ma:sspId="8f79753a-75d3-41f5-8ca3-40b843941b4f" ma:termSetId="82b6639e-f7fc-4c18-ad2d-003a6e707765" ma:anchorId="00000000-0000-0000-0000-000000000000" ma:open="false" ma:isKeyword="false">
+      <xsd:complexType>
+        <xsd:sequence>
+          <xsd:element ref="pc:Terms" minOccurs="0" maxOccurs="1"/>
+        </xsd:sequence>
+      </xsd:complexType>
+    </xsd:element>
+    <xsd:element name="IntlLangReview" ma:index="49" nillable="true" ma:displayName="Intl Lang QA Review Required?" ma:default="" ma:internalName="IntlLangReview" ma:readOnly="false">
+      <xsd:simpleType>
+        <xsd:restriction base="dms:Boolean"/>
+      </xsd:simpleType>
+    </xsd:element>
+    <xsd:element name="IntlLangReviewer" ma:index="50" nillable="true" ma:displayName="Intl Lang QA Reviewer" ma:default="" ma:internalName="IntlLangReviewer" ma:readOnly="false">
+      <xsd:simpleType>
+        <xsd:restriction base="dms:Text"/>
+      </xsd:simpleType>
+    </xsd:element>
+    <xsd:element name="MarketSpecific" ma:index="51" nillable="true" ma:displayName="Is Market Specific?" ma:default="" ma:internalName="MarketSpecific" ma:readOnly="false">
+      <xsd:simpleType>
+        <xsd:restriction base="dms:Boolean"/>
+      </xsd:simpleType>
+    </xsd:element>
+    <xsd:element name="LastCompleteVersionLookup" ma:index="52" nillable="true" ma:displayName="Last Complete Version Lookup" ma:default="" ma:list="{9E343742-310B-4684-A24C-1D137CB4B230}" ma:internalName="LastCompleteVersionLookup" ma:readOnly="true" ma:showField="LastCompleteVersion" ma:web="4873beb7-5857-4685-be1f-d57550cc96cc">
+      <xsd:complexType>
+        <xsd:complexContent>
+          <xsd:extension base="dms:MultiChoiceLookup">
+            <xsd:sequence>
+              <xsd:element name="Value" type="dms:Lookup" maxOccurs="unbounded" minOccurs="0" nillable="true"/>
+            </xsd:sequence>
+          </xsd:extension>
+        </xsd:complexContent>
+      </xsd:complexType>
+    </xsd:element>
+    <xsd:element name="LastHandOff" ma:index="53" nillable="true" ma:displayName="Last Hand-off" ma:default="" ma:internalName="LastHandOff" ma:readOnly="false">
+      <xsd:simpleType>
+        <xsd:restriction base="dms:DateTime"/>
+      </xsd:simpleType>
+    </xsd:element>
+    <xsd:element name="LastModifiedDateTime" ma:index="54" nillable="true" ma:displayName="Last Modified Date" ma:default="" ma:internalName="LastModifiedDateTime" ma:readOnly="false">
+      <xsd:simpleType>
+        <xsd:restriction base="dms:DateTime"/>
+      </xsd:simpleType>
+    </xsd:element>
+    <xsd:element name="LastPreviewErrorLookup" ma:index="55" nillable="true" ma:displayName="Last Preview Attempt Error" ma:default="" ma:list="{9E343742-310B-4684-A24C-1D137CB4B230}" ma:internalName="LastPreviewErrorLookup" ma:readOnly="true" ma:showField="LastPreviewError" ma:web="4873beb7-5857-4685-be1f-d57550cc96cc">
+      <xsd:complexType>
+        <xsd:complexContent>
+          <xsd:extension base="dms:MultiChoiceLookup">
+            <xsd:sequence>
+              <xsd:element name="Value" type="dms:Lookup" maxOccurs="unbounded" minOccurs="0" nillable="true"/>
+            </xsd:sequence>
+          </xsd:extension>
+        </xsd:complexContent>
+      </xsd:complexType>
+    </xsd:element>
+    <xsd:element name="LastPreviewResultLookup" ma:index="56" nillable="true" ma:displayName="Last Preview Attempt Result" ma:default="" ma:list="{9E343742-310B-4684-A24C-1D137CB4B230}" ma:internalName="LastPreviewResultLookup" ma:readOnly="true" ma:showField="LastPreviewResult" ma:web="4873beb7-5857-4685-be1f-d57550cc96cc">
+      <xsd:complexType>
+        <xsd:complexContent>
+          <xsd:extension base="dms:MultiChoiceLookup">
+            <xsd:sequence>
+              <xsd:element name="Value" type="dms:Lookup" maxOccurs="unbounded" minOccurs="0" nillable="true"/>
+            </xsd:sequence>
+          </xsd:extension>
+        </xsd:complexContent>
+      </xsd:complexType>
+    </xsd:element>
+    <xsd:element name="LastPreviewAttemptDateLookup" ma:index="57" nillable="true" ma:displayName="Last Preview Attempted On" ma:default="" ma:list="{9E343742-310B-4684-A24C-1D137CB4B230}" ma:internalName="LastPreviewAttemptDateLookup" ma:readOnly="true" ma:showField="LastPreviewAttemptDate" ma:web="4873beb7-5857-4685-be1f-d57550cc96cc">
+      <xsd:complexType>
+        <xsd:complexContent>
+          <xsd:extension base="dms:MultiChoiceLookup">
+            <xsd:sequence>
+              <xsd:element name="Value" type="dms:Lookup" maxOccurs="unbounded" minOccurs="0" nillable="true"/>
+            </xsd:sequence>
+          </xsd:extension>
+        </xsd:complexContent>
+      </xsd:complexType>
+    </xsd:element>
+    <xsd:element name="LastPreviewedByLookup" ma:index="58" nillable="true" ma:displayName="Last Previewed By" ma:default="" ma:list="{9E343742-310B-4684-A24C-1D137CB4B230}" ma:internalName="LastPreviewedByLookup" ma:readOnly="true" ma:showField="LastPreviewedBy" ma:web="4873beb7-5857-4685-be1f-d57550cc96cc">
+      <xsd:complexType>
+        <xsd:complexContent>
+          <xsd:extension base="dms:MultiChoiceLookup">
+            <xsd:sequence>
+              <xsd:element name="Value" type="dms:Lookup" maxOccurs="unbounded" minOccurs="0" nillable="true"/>
+            </xsd:sequence>
+          </xsd:extension>
+        </xsd:complexContent>
+      </xsd:complexType>
+    </xsd:element>
+    <xsd:element name="LastPreviewTimeLookup" ma:index="59" nillable="true" ma:displayName="Last Previewed Date" ma:default="" ma:list="{9E343742-310B-4684-A24C-1D137CB4B230}" ma:internalName="LastPreviewTimeLookup" ma:readOnly="true" ma:showField="LastPreviewTime" ma:web="4873beb7-5857-4685-be1f-d57550cc96cc">
+      <xsd:complexType>
+        <xsd:complexContent>
+          <xsd:extension base="dms:MultiChoiceLookup">
+            <xsd:sequence>
+              <xsd:element name="Value" type="dms:Lookup" maxOccurs="unbounded" minOccurs="0" nillable="true"/>
+            </xsd:sequence>
+          </xsd:extension>
+        </xsd:complexContent>
+      </xsd:complexType>
+    </xsd:element>
+    <xsd:element name="LastPreviewVersionLookup" ma:index="60" nillable="true" ma:displayName="Last Previewed Version" ma:default="" ma:list="{9E343742-310B-4684-A24C-1D137CB4B230}" ma:internalName="LastPreviewVersionLookup" ma:readOnly="true" ma:showField="LastPreviewVersion" ma:web="4873beb7-5857-4685-be1f-d57550cc96cc">
+      <xsd:complexType>
+        <xsd:complexContent>
+          <xsd:extension base="dms:MultiChoiceLookup">
+            <xsd:sequence>
+              <xsd:element name="Value" type="dms:Lookup" maxOccurs="unbounded" minOccurs="0" nillable="true"/>
+            </xsd:sequence>
+          </xsd:extension>
+        </xsd:complexContent>
+      </xsd:complexType>
+    </xsd:element>
+    <xsd:element name="LastPublishErrorLookup" ma:index="61" nillable="true" ma:displayName="Last Publish Attempt Error" ma:default="" ma:list="{9E343742-310B-4684-A24C-1D137CB4B230}" ma:internalName="LastPublishErrorLookup" ma:readOnly="true" ma:showField="LastPublishError" ma:web="4873beb7-5857-4685-be1f-d57550cc96cc">
+      <xsd:complexType>
+        <xsd:complexContent>
+          <xsd:extension base="dms:MultiChoiceLookup">
+            <xsd:sequence>
+              <xsd:element name="Value" type="dms:Lookup" maxOccurs="unbounded" minOccurs="0" nillable="true"/>
+            </xsd:sequence>
+          </xsd:extension>
+        </xsd:complexContent>
+      </xsd:complexType>
+    </xsd:element>
+    <xsd:element name="LastPublishResultLookup" ma:index="62" nillable="true" ma:displayName="Last Publish Attempt Result" ma:default="" ma:list="{9E343742-310B-4684-A24C-1D137CB4B230}" ma:internalName="LastPublishResultLookup" ma:readOnly="true" ma:showField="LastPublishResult" ma:web="4873beb7-5857-4685-be1f-d57550cc96cc">
+      <xsd:complexType>
+        <xsd:complexContent>
+          <xsd:extension base="dms:MultiChoiceLookup">
+            <xsd:sequence>
+              <xsd:element name="Value" type="dms:Lookup" maxOccurs="unbounded" minOccurs="0" nillable="true"/>
+            </xsd:sequence>
+          </xsd:extension>
+        </xsd:complexContent>
+      </xsd:complexType>
+    </xsd:element>
+    <xsd:element name="LastPublishAttemptDateLookup" ma:index="63" nillable="true" ma:displayName="Last Publish Attempted On" ma:default="" ma:list="{9E343742-310B-4684-A24C-1D137CB4B230}" ma:internalName="LastPublishAttemptDateLookup" ma:readOnly="true" ma:showField="LastPublishAttemptDate" ma:web="4873beb7-5857-4685-be1f-d57550cc96cc">
+      <xsd:complexType>
+        <xsd:complexContent>
+          <xsd:extension base="dms:MultiChoiceLookup">
+            <xsd:sequence>
+              <xsd:element name="Value" type="dms:Lookup" maxOccurs="unbounded" minOccurs="0" nillable="true"/>
+            </xsd:sequence>
+          </xsd:extension>
+        </xsd:complexContent>
+      </xsd:complexType>
+    </xsd:element>
+    <xsd:element name="LastPublishedByLookup" ma:index="64" nillable="true" ma:displayName="Last Published By" ma:default="" ma:list="{9E343742-310B-4684-A24C-1D137CB4B230}" ma:internalName="LastPublishedByLookup" ma:readOnly="true" ma:showField="LastPublishedBy" ma:web="4873beb7-5857-4685-be1f-d57550cc96cc">
+      <xsd:complexType>
+        <xsd:complexContent>
+          <xsd:extension base="dms:MultiChoiceLookup">
+            <xsd:sequence>
+              <xsd:element name="Value" type="dms:Lookup" maxOccurs="unbounded" minOccurs="0" nillable="true"/>
+            </xsd:sequence>
+          </xsd:extension>
+        </xsd:complexContent>
+      </xsd:complexType>
+    </xsd:element>
+    <xsd:element name="LastPublishTimeLookup" ma:index="65" nillable="true" ma:displayName="Last Published Date" ma:default="" ma:list="{9E343742-310B-4684-A24C-1D137CB4B230}" ma:internalName="LastPublishTimeLookup" ma:readOnly="true" ma:showField="LastPublishTime" ma:web="4873beb7-5857-4685-be1f-d57550cc96cc">
+      <xsd:complexType>
+        <xsd:complexContent>
+          <xsd:extension base="dms:MultiChoiceLookup">
+            <xsd:sequence>
+              <xsd:element name="Value" type="dms:Lookup" maxOccurs="unbounded" minOccurs="0" nillable="true"/>
+            </xsd:sequence>
+          </xsd:extension>
+        </xsd:complexContent>
+      </xsd:complexType>
+    </xsd:element>
+    <xsd:element name="LastPublishVersionLookup" ma:index="66" nillable="true" ma:displayName="Last Published Version" ma:default="" ma:list="{9E343742-310B-4684-A24C-1D137CB4B230}" ma:internalName="LastPublishVersionLookup" ma:readOnly="true" ma:showField="LastPublishVersion" ma:web="4873beb7-5857-4685-be1f-d57550cc96cc">
+      <xsd:complexType>
+        <xsd:complexContent>
+          <xsd:extension base="dms:MultiChoiceLookup">
+            <xsd:sequence>
+              <xsd:element name="Value" type="dms:Lookup" maxOccurs="unbounded" minOccurs="0" nillable="true"/>
+            </xsd:sequence>
+          </xsd:extension>
+        </xsd:complexContent>
+      </xsd:complexType>
+    </xsd:element>
+    <xsd:element name="TPLaunchHelpLinkType" ma:index="67" nillable="true" ma:displayName="Launch Help Link Type" ma:default="Template" ma:internalName="TPLaunchHelpLinkType">
+      <xsd:simpleType>
+        <xsd:restriction base="dms:Choice">
+          <xsd:enumeration value="Template"/>
+          <xsd:enumeration value="Training"/>
+          <xsd:enumeration value="URL"/>
+          <xsd:enumeration value="None"/>
+        </xsd:restriction>
+      </xsd:simpleType>
+    </xsd:element>
+    <xsd:element name="LegacyData" ma:index="68" nillable="true" ma:displayName="Legacy Data" ma:default="" ma:internalName="LegacyData" ma:readOnly="false">
+      <xsd:simpleType>
+        <xsd:restriction base="dms:Note"/>
+      </xsd:simpleType>
+    </xsd:element>
+    <xsd:element name="TPLaunchHelpLink" ma:index="69" nillable="true" ma:displayName="Link to Launch Help Topic" ma:default="" ma:internalName="TPLaunchHelpLink">
+      <xsd:simpleType>
+        <xsd:restriction base="dms:Text"/>
+      </xsd:simpleType>
+    </xsd:element>
+    <xsd:element name="LocComments" ma:index="70" nillable="true" ma:displayName="Loc Approval Comments" ma:default="" ma:internalName="LocComments" ma:readOnly="false">
+      <xsd:simpleType>
+        <xsd:restriction base="dms:Note"/>
+      </xsd:simpleType>
+    </xsd:element>
+    <xsd:element name="LocLastLocAttemptVersionLookup" ma:index="71" nillable="true" ma:displayName="Loc Last Loc Attempt Version" ma:default="" ma:list="{7DD1DCEC-E449-43D3-891F-7DC62F62AD21}" ma:internalName="LocLastLocAttemptVersionLookup" ma:readOnly="false" ma:showField="LastLocAttemptVersion" ma:web="4873beb7-5857-4685-be1f-d57550cc96cc">
+      <xsd:simpleType>
+        <xsd:restriction base="dms:Lookup"/>
+      </xsd:simpleType>
+    </xsd:element>
+    <xsd:element name="LocLastLocAttemptVersionTypeLookup" ma:index="72" nillable="true" ma:displayName="Loc Last Loc Attempt Version Type" ma:default="" ma:list="{7DD1DCEC-E449-43D3-891F-7DC62F62AD21}" ma:internalName="LocLastLocAttemptVersionTypeLookup" ma:readOnly="true" ma:showField="LastLocAttemptVersionType" ma:web="4873beb7-5857-4685-be1f-d57550cc96cc">
+      <xsd:simpleType>
+        <xsd:restriction base="dms:Lookup"/>
+      </xsd:simpleType>
+    </xsd:element>
+    <xsd:element name="LocManualTestRequired" ma:index="73" nillable="true" ma:displayName="Loc Manual Test Required" ma:default="" ma:internalName="LocManualTestRequired" ma:readOnly="false">
+      <xsd:simpleType>
+        <xsd:restriction base="dms:Boolean"/>
+      </xsd:simpleType>
+    </xsd:element>
+    <xsd:element name="LocMarketGroupTiers2" ma:index="74" nillable="true" ma:displayName="Loc Market Group Tiers" ma:internalName="LocMarketGroupTiers2" ma:readOnly="false">
+      <xsd:simpleType>
+        <xsd:restriction base="dms:Unknown"/>
+      </xsd:simpleType>
+    </xsd:element>
+    <xsd:element name="LocNewPublishedVersionLookup" ma:index="75" nillable="true" ma:displayName="Loc New Published Version Lookup" ma:default="" ma:list="{7DD1DCEC-E449-43D3-891F-7DC62F62AD21}" ma:internalName="LocNewPublishedVersionLookup" ma:readOnly="true" ma:showField="NewPublishedVersion" ma:web="4873beb7-5857-4685-be1f-d57550cc96cc">
+      <xsd:simpleType>
+        <xsd:restriction base="dms:Lookup"/>
+      </xsd:simpleType>
+    </xsd:element>
+    <xsd:element name="LocOverallHandbackStatusLookup" ma:index="76" nillable="true" ma:displayName="Loc Overall Handback Status" ma:default="" ma:list="{7DD1DCEC-E449-43D3-891F-7DC62F62AD21}" ma:internalName="LocOverallHandbackStatusLookup" ma:readOnly="true" ma:showField="OverallHandbackStatus" ma:web="4873beb7-5857-4685-be1f-d57550cc96cc">
+      <xsd:simpleType>
+        <xsd:restriction base="dms:Lookup"/>
+      </xsd:simpleType>
+    </xsd:element>
+    <xsd:element name="LocOverallLocStatusLookup" ma:index="77" nillable="true" ma:displayName="Loc Overall Localize Status" ma:default="" ma:list="{7DD1DCEC-E449-43D3-891F-7DC62F62AD21}" ma:internalName="LocOverallLocStatusLookup" ma:readOnly="true" ma:showField="OverallLocStatus" ma:web="4873beb7-5857-4685-be1f-d57550cc96cc">
+      <xsd:simpleType>
+        <xsd:restriction base="dms:Lookup"/>
+      </xsd:simpleType>
+    </xsd:element>
+    <xsd:element name="LocOverallPreviewStatusLookup" ma:index="78" nillable="true" ma:displayName="Loc Overall Preview Status" ma:default="" ma:list="{7DD1DCEC-E449-43D3-891F-7DC62F62AD21}" ma:internalName="LocOverallPreviewStatusLookup" ma:readOnly="true" ma:showField="OverallPreviewStatus" ma:web="4873beb7-5857-4685-be1f-d57550cc96cc">
+      <xsd:simpleType>
+        <xsd:restriction base="dms:Lookup"/>
+      </xsd:simpleType>
+    </xsd:element>
+    <xsd:element name="LocOverallPublishStatusLookup" ma:index="79" nillable="true" ma:displayName="Loc Overall Publish Status" ma:default="" ma:list="{7DD1DCEC-E449-43D3-891F-7DC62F62AD21}" ma:internalName="LocOverallPublishStatusLookup" ma:readOnly="true" ma:showField="OverallPublishStatus" ma:web="4873beb7-5857-4685-be1f-d57550cc96cc">
+      <xsd:simpleType>
+        <xsd:restriction base="dms:Lookup"/>
+      </xsd:simpleType>
+    </xsd:element>
+    <xsd:element name="IntlLocPriority" ma:index="80" nillable="true" ma:displayName="Loc Priority" ma:default="" ma:internalName="IntlLocPriority" ma:readOnly="false">
+      <xsd:simpleType>
+        <xsd:restriction base="dms:Unknown"/>
+      </xsd:simpleType>
+    </xsd:element>
+    <xsd:element name="LocProcessedForHandoffsLookup" ma:index="81" nillable="true" ma:displayName="Loc Processed For Handoffs" ma:default="" ma:list="{7DD1DCEC-E449-43D3-891F-7DC62F62AD21}" ma:internalName="LocProcessedForHandoffsLookup" ma:readOnly="true" ma:showField="ProcessedForHandoffs" ma:web="4873beb7-5857-4685-be1f-d57550cc96cc">
+      <xsd:simpleType>
+        <xsd:restriction base="dms:Lookup"/>
+      </xsd:simpleType>
+    </xsd:element>
+    <xsd:element name="LocProcessedForMarketsLookup" ma:index="82" nillable="true" ma:displayName="Loc Processed For Markets" ma:default="" ma:list="{7DD1DCEC-E449-43D3-891F-7DC62F62AD21}" ma:internalName="LocProcessedForMarketsLookup" ma:readOnly="true" ma:showField="ProcessedForMarkets" ma:web="4873beb7-5857-4685-be1f-d57550cc96cc">
+      <xsd:simpleType>
+        <xsd:restriction base="dms:Lookup"/>
+      </xsd:simpleType>
+    </xsd:element>
+    <xsd:element name="LocPublishedDependentAssetsLookup" ma:index="83" nillable="true" ma:displayName="Loc Published Dependent Assets" ma:default="" ma:list="{7DD1DCEC-E449-43D3-891F-7DC62F62AD21}" ma:internalName="LocPublishedDependentAssetsLookup" ma:readOnly="true" ma:showField="PublishedDependentAssets" ma:web="4873beb7-5857-4685-be1f-d57550cc96cc">
+      <xsd:simpleType>
+        <xsd:restriction base="dms:Lookup"/>
+      </xsd:simpleType>
+    </xsd:element>
+    <xsd:element name="LocPublishedLinkedAssetsLookup" ma:index="84" nillable="true" ma:displayName="Loc Published Linked Assets" ma:default="" ma:list="{7DD1DCEC-E449-43D3-891F-7DC62F62AD21}" ma:internalName="LocPublishedLinkedAssetsLookup" ma:readOnly="true" ma:showField="PublishedLinkedAssets" ma:web="4873beb7-5857-4685-be1f-d57550cc96cc">
+      <xsd:simpleType>
+        <xsd:restriction base="dms:Lookup"/>
+      </xsd:simpleType>
+    </xsd:element>
+    <xsd:element name="LocRecommendedHandoff" ma:index="85" nillable="true" ma:displayName="Loc Recommended Handoff" ma:default="" ma:indexed="true" ma:internalName="LocRecommendedHandoff" ma:readOnly="false">
+      <xsd:simpleType>
+        <xsd:restriction base="dms:Text"/>
+      </xsd:simpleType>
+    </xsd:element>
+    <xsd:element name="LocalizationTagsTaxHTField0" ma:index="87" nillable="true" ma:taxonomy="true" ma:internalName="LocalizationTagsTaxHTField0" ma:taxonomyFieldName="LocalizationTags" ma:displayName="Localization Tags" ma:readOnly="false" ma:default="" ma:fieldId="{00f02cb3-2c7c-424a-9c61-10e9b6878429}" ma:taxonomyMulti="true" ma:sspId="8f79753a-75d3-41f5-8ca3-40b843941b4f" ma:termSetId="5b7703a5-8e8b-4b58-8b31-1cea35331da3" ma:anchorId="00000000-0000-0000-0000-000000000000" ma:open="false" ma:isKeyword="false">
+      <xsd:complexType>
+        <xsd:sequence>
+          <xsd:element ref="pc:Terms" minOccurs="0" maxOccurs="1"/>
+        </xsd:sequence>
+      </xsd:complexType>
+    </xsd:element>
+    <xsd:element name="MachineTranslated" ma:index="88" nillable="true" ma:displayName="Machine Translated" ma:default="" ma:internalName="MachineTranslated" ma:readOnly="false">
+      <xsd:simpleType>
+        <xsd:restriction base="dms:Boolean"/>
+      </xsd:simpleType>
+    </xsd:element>
+    <xsd:element name="Manager" ma:index="89" nillable="true" ma:displayName="Manager" ma:hidden="true" ma:internalName="Manager" ma:readOnly="false">
+      <xsd:simpleType>
+        <xsd:restriction base="dms:Text"/>
+      </xsd:simpleType>
+    </xsd:element>
+    <xsd:element name="Markets" ma:index="90" nillable="true" ma:displayName="Markets" ma:default="" ma:description="Leave blank to show in all markets" ma:list="{2FBD1B11-2ACE-4FDC-B5A3-635D4ADF6F1B}" ma:internalName="Markets" ma:readOnly="false" ma:showField="MarketName" ma:web="4873beb7-5857-4685-be1f-d57550cc96cc">
+      <xsd:complexType>
+        <xsd:complexContent>
+          <xsd:extension base="dms:MultiChoiceLookup">
+            <xsd:sequence>
+              <xsd:element name="Value" type="dms:Lookup" maxOccurs="unbounded" minOccurs="0" nillable="true"/>
+            </xsd:sequence>
+          </xsd:extension>
+        </xsd:complexContent>
+      </xsd:complexType>
+    </xsd:element>
+    <xsd:element name="Milestone" ma:index="91" nillable="true" ma:displayName="Milestone" ma:default="" ma:internalName="Milestone" ma:readOnly="false">
+      <xsd:simpleType>
+        <xsd:restriction base="dms:Unknown"/>
+      </xsd:simpleType>
+    </xsd:element>
+    <xsd:element name="TPNamespace" ma:index="94" nillable="true" ma:displayName="Namespace" ma:default="" ma:internalName="TPNamespace">
+      <xsd:simpleType>
+        <xsd:restriction base="dms:Text"/>
+      </xsd:simpleType>
+    </xsd:element>
+    <xsd:element name="NumericId" ma:index="95" nillable="true" ma:displayName="Numeric ID" ma:default="" ma:indexed="true" ma:internalName="NumericId" ma:readOnly="false">
+      <xsd:simpleType>
+        <xsd:restriction base="dms:Number"/>
+      </xsd:simpleType>
+    </xsd:element>
+    <xsd:element name="NumOfRatingsLookup" ma:index="96" nillable="true" ma:displayName="NumOfRatings" ma:default="" ma:list="{9E343742-310B-4684-A24C-1D137CB4B230}" ma:internalName="NumOfRatingsLookup" ma:readOnly="true" ma:showField="NumOfRatings" ma:web="4873beb7-5857-4685-be1f-d57550cc96cc">
+      <xsd:complexType>
+        <xsd:complexContent>
+          <xsd:extension base="dms:MultiChoiceLookup">
+            <xsd:sequence>
+              <xsd:element name="Value" type="dms:Lookup" maxOccurs="unbounded" minOccurs="0" nillable="true"/>
+            </xsd:sequence>
+          </xsd:extension>
+        </xsd:complexContent>
+      </xsd:complexType>
+    </xsd:element>
+    <xsd:element name="OOCacheId" ma:index="97" nillable="true" ma:displayName="OOCacheId" ma:internalName="OOCacheId" ma:readOnly="false">
+      <xsd:simpleType>
+        <xsd:restriction base="dms:Text"/>
+      </xsd:simpleType>
+    </xsd:element>
+    <xsd:element name="OpenTemplate" ma:index="98" nillable="true" ma:displayName="Open Template" ma:default="true" ma:internalName="OpenTemplate">
+      <xsd:simpleType>
+        <xsd:restriction base="dms:Boolean"/>
+      </xsd:simpleType>
+    </xsd:element>
+    <xsd:element name="OriginAsset" ma:index="99" nillable="true" ma:displayName="Origin Asset" ma:default="" ma:internalName="OriginAsset" ma:readOnly="false">
+      <xsd:simpleType>
+        <xsd:restriction base="dms:Text"/>
+      </xsd:simpleType>
+    </xsd:element>
+    <xsd:element name="OriginalRelease" ma:index="100" nillable="true" ma:displayName="Original Release" ma:default="15" ma:internalName="OriginalRelease" ma:readOnly="false">
+      <xsd:simpleType>
+        <xsd:restriction base="dms:Choice">
+          <xsd:enumeration value="14"/>
+          <xsd:enumeration value="15"/>
+          <xsd:enumeration value="16"/>
+        </xsd:restriction>
+      </xsd:simpleType>
+    </xsd:element>
+    <xsd:element name="OriginalSourceMarket" ma:index="101" nillable="true" ma:displayName="Original Source Market Group" ma:default="" ma:internalName="OriginalSourceMarket" ma:readOnly="false">
+      <xsd:simpleType>
+        <xsd:restriction base="dms:Text"/>
+      </xsd:simpleType>
+    </xsd:element>
+    <xsd:element name="OutputCachingOn" ma:index="102" nillable="true" ma:displayName="Output Caching" ma:default="true" ma:hidden="true" ma:internalName="OutputCachingOn" ma:readOnly="false">
+      <xsd:simpleType>
+        <xsd:restriction base="dms:Boolean"/>
+      </xsd:simpleType>
+    </xsd:element>
+    <xsd:element name="ParentAssetId" ma:index="103" nillable="true" ma:displayName="Parent Asset Id" ma:default="" ma:internalName="ParentAssetId" ma:readOnly="false">
+      <xsd:simpleType>
+        <xsd:restriction base="dms:Text"/>
+      </xsd:simpleType>
+    </xsd:element>
+    <xsd:element name="PlannedPubDate" ma:index="104" nillable="true" ma:displayName="Planned Publish Date" ma:default="" ma:indexed="true" ma:internalName="PlannedPubDate" ma:readOnly="false">
+      <xsd:simpleType>
+        <xsd:restriction base="dms:DateTime"/>
+      </xsd:simpleType>
+    </xsd:element>
+    <xsd:element name="PolicheckWords" ma:index="105" nillable="true" ma:displayName="Policheck Words" ma:default="" ma:internalName="PolicheckWords" ma:readOnly="false">
+      <xsd:simpleType>
+        <xsd:restriction base="dms:Text"/>
+      </xsd:simpleType>
+    </xsd:element>
+    <xsd:element name="BusinessGroup" ma:index="106" nillable="true" ma:displayName="Product Division Owner" ma:default="" ma:internalName="BusinessGroup" ma:readOnly="false">
+      <xsd:simpleType>
+        <xsd:restriction base="dms:Unknown"/>
+      </xsd:simpleType>
+    </xsd:element>
+    <xsd:element name="UAProjectedTotalWords" ma:index="107" nillable="true" ma:displayName="Projected Word Count" ma:default="" ma:internalName="UAProjectedTotalWords" ma:readOnly="false">
+      <xsd:simpleType>
+        <xsd:restriction base="dms:Unknown"/>
+      </xsd:simpleType>
+    </xsd:element>
+    <xsd:element name="Provider" ma:index="108" nillable="true" ma:displayName="Provider" ma:default="" ma:internalName="Provider" ma:readOnly="false">
+      <xsd:simpleType>
+        <xsd:restriction base="dms:Unknown"/>
+      </xsd:simpleType>
+    </xsd:element>
+    <xsd:element name="Providers" ma:index="109" nillable="true" ma:displayName="Providers" ma:default="" ma:internalName="Providers">
+      <xsd:simpleType>
+        <xsd:restriction base="dms:Unknown"/>
+      </xsd:simpleType>
+    </xsd:element>
+    <xsd:element name="PublishStatusLookup" ma:index="110" nillable="true" ma:displayName="Publish Status" ma:default="" ma:list="{9E343742-310B-4684-A24C-1D137CB4B230}" ma:internalName="PublishStatusLookup" ma:readOnly="false" ma:showField="PublishStatus" ma:web="4873beb7-5857-4685-be1f-d57550cc96cc">
+      <xsd:complexType>
+        <xsd:complexContent>
+          <xsd:extension base="dms:MultiChoiceLookup">
+            <xsd:sequence>
+              <xsd:element name="Value" type="dms:Lookup" maxOccurs="unbounded" minOccurs="0" nillable="true"/>
+            </xsd:sequence>
+          </xsd:extension>
+        </xsd:complexContent>
+      </xsd:complexType>
+    </xsd:element>
+    <xsd:element name="PublishTargets" ma:index="111" nillable="true" ma:displayName="Publish Target" ma:default="OfficeOnlineVNext" ma:internalName="PublishTargets" ma:readOnly="false">
+      <xsd:simpleType>
+        <xsd:restriction base="dms:Unknown"/>
+      </xsd:simpleType>
+    </xsd:element>
+    <xsd:element name="RecommendationsModifier" ma:index="112" nillable="true" ma:displayName="Recommendations Modifier" ma:default="" ma:internalName="RecommendationsModifier" ma:readOnly="false">
+      <xsd:simpleType>
+        <xsd:restriction base="dms:Number"/>
+      </xsd:simpleType>
+    </xsd:element>
+    <xsd:element name="ArtSampleDocs" ma:index="113" nillable="true" ma:displayName="Sample Docs" ma:default="" ma:hidden="true" ma:internalName="ArtSampleDocs" ma:readOnly="false">
+      <xsd:simpleType>
+        <xsd:restriction base="dms:Text"/>
+      </xsd:simpleType>
+    </xsd:element>
+    <xsd:element name="ScenarioTagsTaxHTField0" ma:index="115" nillable="true" ma:taxonomy="true" ma:internalName="ScenarioTagsTaxHTField0" ma:taxonomyFieldName="ScenarioTags" ma:displayName="Scenarios" ma:readOnly="false" ma:default="" ma:fieldId="{93aef74d-6c78-4815-8310-51477dceeccc}" ma:taxonomyMulti="true" ma:sspId="8f79753a-75d3-41f5-8ca3-40b843941b4f" ma:termSetId="4b7d5f16-e2f2-4fc0-bab3-6e8b931e57d6" ma:anchorId="00000000-0000-0000-0000-000000000000" ma:open="false" ma:isKeyword="false">
+      <xsd:complexType>
+        <xsd:sequence>
+          <xsd:element ref="pc:Terms" minOccurs="0" maxOccurs="1"/>
+        </xsd:sequence>
+      </xsd:complexType>
+    </xsd:element>
+    <xsd:element name="ShowIn" ma:index="117" nillable="true" ma:displayName="Show In" ma:default="Show everywhere" ma:internalName="ShowIn" ma:readOnly="false">
+      <xsd:simpleType>
+        <xsd:restriction base="dms:Choice">
+          <xsd:enumeration value="Hide on web"/>
+          <xsd:enumeration value="On Web no search"/>
+          <xsd:enumeration value="Show everywhere"/>
+          <xsd:enumeration value="Special use only"/>
+        </xsd:restriction>
+      </xsd:simpleType>
+    </xsd:element>
+    <xsd:element name="SourceTitle" ma:index="118" nillable="true" ma:displayName="Source Title" ma:default="" ma:indexed="true" ma:internalName="SourceTitle" ma:readOnly="false">
+      <xsd:simpleType>
+        <xsd:restriction base="dms:Text"/>
+      </xsd:simpleType>
+    </xsd:element>
+    <xsd:element name="CSXSubmissionDate" ma:index="119" nillable="true" ma:displayName="Submission Date" ma:default="" ma:internalName="CSXSubmissionDate" ma:readOnly="false">
+      <xsd:simpleType>
+        <xsd:restriction base="dms:DateTime"/>
+      </xsd:simpleType>
+    </xsd:element>
+    <xsd:element name="SubmitterId" ma:index="120" nillable="true" ma:displayName="Submitter ID" ma:default="" ma:internalName="SubmitterId" ma:readOnly="false">
+      <xsd:simpleType>
+        <xsd:restriction base="dms:Text"/>
+      </xsd:simpleType>
+    </xsd:element>
+    <xsd:element name="TaxCatchAll" ma:index="121" nillable="true" ma:displayName="Taxonomy Catch All Column" ma:hidden="true" ma:list="{530f955b-6704-4601-bd83-f81d87f1e440}" ma:internalName="TaxCatchAll" ma:showField="CatchAllData" ma:web="4873beb7-5857-4685-be1f-d57550cc96cc">
+      <xsd:complexType>
+        <xsd:complexContent>
+          <xsd:extension base="dms:MultiChoiceLookup">
+            <xsd:sequence>
+              <xsd:element name="Value" type="dms:Lookup" maxOccurs="unbounded" minOccurs="0" nillable="true"/>
+            </xsd:sequence>
+          </xsd:extension>
+        </xsd:complexContent>
+      </xsd:complexType>
+    </xsd:element>
+    <xsd:element name="TaxCatchAllLabel" ma:index="122" nillable="true" ma:displayName="Taxonomy Catch All Column1" ma:hidden="true" ma:list="{530f955b-6704-4601-bd83-f81d87f1e440}" ma:internalName="TaxCatchAllLabel" ma:readOnly="true" ma:showField="CatchAllDataLabel" ma:web="4873beb7-5857-4685-be1f-d57550cc96cc">
+      <xsd:complexType>
+        <xsd:complexContent>
+          <xsd:extension base="dms:MultiChoiceLookup">
+            <xsd:sequence>
+              <xsd:element name="Value" type="dms:Lookup" maxOccurs="unbounded" minOccurs="0" nillable="true"/>
+            </xsd:sequence>
+          </xsd:extension>
+        </xsd:complexContent>
+      </xsd:complexType>
+    </xsd:element>
+    <xsd:element name="TemplateStatus" ma:index="123" nillable="true" ma:displayName="Template Status" ma:default="" ma:internalName="TemplateStatus">
+      <xsd:simpleType>
+        <xsd:restriction base="dms:Unknown"/>
+      </xsd:simpleType>
+    </xsd:element>
+    <xsd:element name="TemplateTemplateType" ma:index="124" nillable="true" ma:displayName="Template Type" ma:default="" ma:internalName="TemplateTemplateType">
+      <xsd:simpleType>
+        <xsd:restriction base="dms:Unknown"/>
+      </xsd:simpleType>
+    </xsd:element>
+    <xsd:element name="ThumbnailAssetId" ma:index="125" nillable="true" ma:displayName="Thumbnail Image Asset" ma:default="" ma:internalName="ThumbnailAssetId" ma:readOnly="false">
+      <xsd:simpleType>
+        <xsd:restriction base="dms:Text"/>
+      </xsd:simpleType>
+    </xsd:element>
+    <xsd:element name="TimesCloned" ma:index="126" nillable="true" ma:displayName="Times Cloned" ma:default="" ma:internalName="TimesCloned" ma:readOnly="false">
+      <xsd:simpleType>
+        <xsd:restriction base="dms:Number"/>
+      </xsd:simpleType>
+    </xsd:element>
+    <xsd:element name="TrustLevel" ma:index="128" nillable="true" ma:displayName="Trust Level" ma:default="1 Microsoft Managed Content" ma:internalName="TrustLevel" ma:readOnly="false">
+      <xsd:simpleType>
+        <xsd:restriction base="dms:Unknown"/>
+      </xsd:simpleType>
+    </xsd:element>
+    <xsd:element name="UALocComments" ma:index="129" nillable="true" ma:displayName="UA Loc Comments" ma:default="" ma:internalName="UALocComments" ma:readOnly="false">
+      <xsd:simpleType>
+        <xsd:restriction base="dms:Note"/>
+      </xsd:simpleType>
+    </xsd:element>
+    <xsd:element name="UALocRecommendation" ma:index="130" nillable="true" ma:displayName="UA Loc Recommendation" ma:default="Localize" ma:internalName="UALocRecommendation" ma:readOnly="false">
+      <xsd:simpleType>
+        <xsd:restriction base="dms:Choice">
+          <xsd:enumeration value="Localize"/>
+          <xsd:enumeration value="Never Localize"/>
+          <xsd:enumeration value="Priority Localize"/>
+        </xsd:restriction>
+      </xsd:simpleType>
+    </xsd:element>
+    <xsd:element name="UANotes" ma:index="131" nillable="true" ma:displayName="UA Notes" ma:default="" ma:internalName="UANotes" ma:readOnly="false">
+      <xsd:simpleType>
+        <xsd:restriction base="dms:Note"/>
+      </xsd:simpleType>
+    </xsd:element>
+    <xsd:element name="TPAppVersion" ma:index="132" nillable="true" ma:displayName="Version" ma:default="" ma:internalName="TPAppVersion">
+      <xsd:simpleType>
+        <xsd:restriction base="dms:Text"/>
+      </xsd:simpleType>
+    </xsd:element>
+    <xsd:element name="VoteCount" ma:index="133" nillable="true" ma:displayName="Vote Count" ma:default="" ma:internalName="VoteCount" ma:readOnly="false">
+      <xsd:simpleType>
+        <xsd:restriction base="dms:Unknown"/>
+      </xsd:simpleType>
+    </xsd:element>
+  </xsd:schema>
+  <xsd:schema xmlns="http://schemas.openxmlformats.org/package/2006/metadata/core-properties" xmlns:xsd="http://www.w3.org/2001/XMLSchema" xmlns:xsi="http://www.w3.org/2001/XMLSchema-instance" xmlns:dc="http://purl.org/dc/elements/1.1/" xmlns:dcterms="http://purl.org/dc/terms/" xmlns:odoc="http://schemas.microsoft.com/internal/obd" targetNamespace="http://schemas.openxmlformats.org/package/2006/metadata/core-properties" elementFormDefault="qualified" attributeFormDefault="unqualified" blockDefault="#all">
+    <xsd:import namespace="http://purl.org/dc/elements/1.1/" schemaLocation="http://dublincore.org/schemas/xmls/qdc/2003/04/02/dc.xsd"/>
+    <xsd:import namespace="http://purl.org/dc/terms/" schemaLocation="http://dublincore.org/schemas/xmls/qdc/2003/04/02/dcterms.xsd"/>
+    <xsd:element name="coreProperties" type="CT_coreProperties"/>
+    <xsd:complexType name="CT_coreProperties">
+      <xsd:all>
+        <xsd:element ref="dc:creator" minOccurs="0" maxOccurs="1"/>
+        <xsd:element ref="dcterms:created" minOccurs="0" maxOccurs="1"/>
+        <xsd:element ref="dc:identifier" minOccurs="0" maxOccurs="1"/>
+        <xsd:element name="contentType" minOccurs="0" maxOccurs="1" type="xsd:string" ma:index="22" ma:displayName="Content Type"/>
+        <xsd:element ref="dc:title" minOccurs="0" maxOccurs="1" ma:index="127" ma:displayName="Title"/>
+        <xsd:element ref="dc:subject" minOccurs="0" maxOccurs="1"/>
+        <xsd:element ref="dc:description" minOccurs="0" maxOccurs="1"/>
+        <xsd:element name="keywords" minOccurs="0" maxOccurs="1" type="xsd:string"/>
+        <xsd:element ref="dc:language" minOccurs="0" maxOccurs="1"/>
+        <xsd:element name="category" minOccurs="0" maxOccurs="1" type="xsd:string"/>
+        <xsd:element name="version" minOccurs="0" maxOccurs="1" type="xsd:string"/>
+        <xsd:element name="revision" minOccurs="0" maxOccurs="1" type="xsd:string">
+          <xsd:annotation>
+            <xsd:documentation>
+                        This value indicates the number of saves or revisions. The application is responsible for updating this value after each revision.
+                    </xsd:documentation>
+          </xsd:annotation>
+        </xsd:element>
+        <xsd:element name="lastModifiedBy" minOccurs="0" maxOccurs="1" type="xsd:string"/>
+        <xsd:element ref="dcterms:modified" minOccurs="0" maxOccurs="1"/>
+        <xsd:element name="contentStatus" minOccurs="0" maxOccurs="1" type="xsd:string"/>
+      </xsd:all>
+    </xsd:complexType>
+  </xsd:schema>
+  <xs:schema xmlns:pc="http://schemas.microsoft.com/office/infopath/2007/PartnerControls" xmlns:xs="http://www.w3.org/2001/XMLSchema" targetNamespace="http://schemas.microsoft.com/office/infopath/2007/PartnerControls" elementFormDefault="qualified" attributeFormDefault="unqualified">
+    <xs:element name="Person">
+      <xs:complexType>
+        <xs:sequence>
+          <xs:element ref="pc:DisplayName" minOccurs="0"/>
+          <xs:element ref="pc:AccountId" minOccurs="0"/>
+          <xs:element ref="pc:AccountType" minOccurs="0"/>
+        </xs:sequence>
+      </xs:complexType>
+    </xs:element>
+    <xs:element name="DisplayName" type="xs:string"/>
+    <xs:element name="AccountId" type="xs:string"/>
+    <xs:element name="AccountType" type="xs:string"/>
+    <xs:element name="BDCAssociatedEntity">
+      <xs:complexType>
+        <xs:sequence>
+          <xs:element ref="pc:BDCEntity" minOccurs="0" maxOccurs="unbounded"/>
+        </xs:sequence>
+        <xs:attribute ref="pc:EntityNamespace"/>
+        <xs:attribute ref="pc:EntityName"/>
+        <xs:attribute ref="pc:SystemInstanceName"/>
+        <xs:attribute ref="pc:AssociationName"/>
+      </xs:complexType>
+    </xs:element>
+    <xs:attribute name="EntityNamespace" type="xs:string"/>
+    <xs:attribute name="EntityName" type="xs:string"/>
+    <xs:attribute name="SystemInstanceName" type="xs:string"/>
+    <xs:attribute name="AssociationName" type="xs:string"/>
+    <xs:element name="BDCEntity">
+      <xs:complexType>
+        <xs:sequence>
+          <xs:element ref="pc:EntityDisplayName" minOccurs="0"/>
+          <xs:element ref="pc:EntityInstanceReference" minOccurs="0"/>
+          <xs:element ref="pc:EntityId1" minOccurs="0"/>
+          <xs:element ref="pc:EntityId2" minOccurs="0"/>
+          <xs:element ref="pc:EntityId3" minOccurs="0"/>
+          <xs:element ref="pc:EntityId4" minOccurs="0"/>
+          <xs:element ref="pc:EntityId5" minOccurs="0"/>
+        </xs:sequence>
+      </xs:complexType>
+    </xs:element>
+    <xs:element name="EntityDisplayName" type="xs:string"/>
+    <xs:element name="EntityInstanceReference" type="xs:string"/>
+    <xs:element name="EntityId1" type="xs:string"/>
+    <xs:element name="EntityId2" type="xs:string"/>
+    <xs:element name="EntityId3" type="xs:string"/>
+    <xs:element name="EntityId4" type="xs:string"/>
+    <xs:element name="EntityId5" type="xs:string"/>
+    <xs:element name="Terms">
+      <xs:complexType>
+        <xs:sequence>
+          <xs:element ref="pc:TermInfo" minOccurs="0" maxOccurs="unbounded"/>
+        </xs:sequence>
+      </xs:complexType>
+    </xs:element>
+    <xs:element name="TermInfo">
+      <xs:complexType>
+        <xs:sequence>
+          <xs:element ref="pc:TermName" minOccurs="0"/>
+          <xs:element ref="pc:TermId" minOccurs="0"/>
+        </xs:sequence>
+      </xs:complexType>
+    </xs:element>
+    <xs:element name="TermName" type="xs:string"/>
+    <xs:element name="TermId" type="xs:string"/>
+  </xs:schema>
+</ct:contentTypeSchema>
+</file>
+
+<file path=customXml/item2.xml><?xml version="1.0" encoding="utf-8"?>
+<?mso-contentType ?>
+<FormTemplates xmlns="http://schemas.microsoft.com/sharepoint/v3/contenttype/forms">
+  <Display>DocumentLibraryForm</Display>
+  <Edit>AssetEditForm</Edit>
+  <New>DocumentLibraryForm</New>
+</FormTemplates>
+</file>
+
+<file path=customXml/item3.xml><?xml version="1.0" encoding="utf-8"?>
 <p:properties xmlns:p="http://schemas.microsoft.com/office/2006/metadata/properties" xmlns:xsi="http://www.w3.org/2001/XMLSchema-instance" xmlns:pc="http://schemas.microsoft.com/office/infopath/2007/PartnerControls">
   <documentManagement>
     <LocLastLocAttemptVersionTypeLookup xmlns="4873beb7-5857-4685-be1f-d57550cc96cc" xsi:nil="true"/>
@@ -4724,1080 +6056,7 @@
 </p:properties>
 </file>
 
-<file path=customXml/item2.xml><?xml version="1.0" encoding="utf-8"?>
-<?mso-contentType ?>
-<FormTemplates xmlns="http://schemas.microsoft.com/sharepoint/v3/contenttype/forms">
-  <Display>DocumentLibraryForm</Display>
-  <Edit>AssetEditForm</Edit>
-  <New>DocumentLibraryForm</New>
-</FormTemplates>
-</file>
-
-<file path=customXml/item3.xml><?xml version="1.0" encoding="utf-8"?>
-<ct:contentTypeSchema xmlns:ct="http://schemas.microsoft.com/office/2006/metadata/contentType" xmlns:ma="http://schemas.microsoft.com/office/2006/metadata/properties/metaAttributes" ct:_="" ma:_="" ma:contentTypeName="TemplateFile" ma:contentTypeID="0x0101006EDDDB5EE6D98C44930B742096920B300400F5B6D36B3EF94B4E9A635CDF2A18F5B8" ma:contentTypeVersion="72" ma:contentTypeDescription="Create a new document." ma:contentTypeScope="" ma:versionID="a23e56308344d904b51738559c3d67c9">
-  <xsd:schema xmlns:xsd="http://www.w3.org/2001/XMLSchema" xmlns:xs="http://www.w3.org/2001/XMLSchema" xmlns:p="http://schemas.microsoft.com/office/2006/metadata/properties" xmlns:ns2="4873beb7-5857-4685-be1f-d57550cc96cc" targetNamespace="http://schemas.microsoft.com/office/2006/metadata/properties" ma:root="true" ma:fieldsID="cd0908cc4600e77bf5da051303e00c8d" ns2:_="">
-    <xsd:import namespace="4873beb7-5857-4685-be1f-d57550cc96cc"/>
-    <xsd:element name="properties">
-      <xsd:complexType>
-        <xsd:sequence>
-          <xsd:element name="documentManagement">
-            <xsd:complexType>
-              <xsd:all>
-                <xsd:element ref="ns2:AcquiredFrom" minOccurs="0"/>
-                <xsd:element ref="ns2:UACurrentWords" minOccurs="0"/>
-                <xsd:element ref="ns2:TPApplication" minOccurs="0"/>
-                <xsd:element ref="ns2:ApprovalLog" minOccurs="0"/>
-                <xsd:element ref="ns2:ApprovalStatus" minOccurs="0"/>
-                <xsd:element ref="ns2:AssetStart" minOccurs="0"/>
-                <xsd:element ref="ns2:AssetExpire" minOccurs="0"/>
-                <xsd:element ref="ns2:AssetId" minOccurs="0"/>
-                <xsd:element ref="ns2:IsSearchable" minOccurs="0"/>
-                <xsd:element ref="ns2:AssetType" minOccurs="0"/>
-                <xsd:element ref="ns2:APAuthor" minOccurs="0"/>
-                <xsd:element ref="ns2:AverageRating" minOccurs="0"/>
-                <xsd:element ref="ns2:BlockPublish" minOccurs="0"/>
-                <xsd:element ref="ns2:BugNumber" minOccurs="0"/>
-                <xsd:element ref="ns2:CampaignTagsTaxHTField0" minOccurs="0"/>
-                <xsd:element ref="ns2:TPClientViewer" minOccurs="0"/>
-                <xsd:element ref="ns2:ClipArtFilename" minOccurs="0"/>
-                <xsd:element ref="ns2:TPCommandLine" minOccurs="0"/>
-                <xsd:element ref="ns2:TPComponent" minOccurs="0"/>
-                <xsd:element ref="ns2:ContentItem" minOccurs="0"/>
-                <xsd:element ref="ns2:CrawlForDependencies" minOccurs="0"/>
-                <xsd:element ref="ns2:CSXHash" minOccurs="0"/>
-                <xsd:element ref="ns2:CSXSubmissionMarket" minOccurs="0"/>
-                <xsd:element ref="ns2:CSXUpdate" minOccurs="0"/>
-                <xsd:element ref="ns2:IntlLangReviewDate" minOccurs="0"/>
-                <xsd:element ref="ns2:IsDeleted" minOccurs="0"/>
-                <xsd:element ref="ns2:APDescription" minOccurs="0"/>
-                <xsd:element ref="ns2:DirectSourceMarket" minOccurs="0"/>
-                <xsd:element ref="ns2:Downloads" minOccurs="0"/>
-                <xsd:element ref="ns2:DSATActionTaken" minOccurs="0"/>
-                <xsd:element ref="ns2:APEditor" minOccurs="0"/>
-                <xsd:element ref="ns2:EditorialStatus" minOccurs="0"/>
-                <xsd:element ref="ns2:EditorialTags" minOccurs="0"/>
-                <xsd:element ref="ns2:TPExecutable" minOccurs="0"/>
-                <xsd:element ref="ns2:FeatureTagsTaxHTField0" minOccurs="0"/>
-                <xsd:element ref="ns2:TPFriendlyName" minOccurs="0"/>
-                <xsd:element ref="ns2:FriendlyTitle" minOccurs="0"/>
-                <xsd:element ref="ns2:PrimaryImageGen" minOccurs="0"/>
-                <xsd:element ref="ns2:HandoffToMSDN" minOccurs="0"/>
-                <xsd:element ref="ns2:InProjectListLookup" minOccurs="0"/>
-                <xsd:element ref="ns2:TPInstallLocation" minOccurs="0"/>
-                <xsd:element ref="ns2:InternalTagsTaxHTField0" minOccurs="0"/>
-                <xsd:element ref="ns2:IntlLangReview" minOccurs="0"/>
-                <xsd:element ref="ns2:IntlLangReviewer" minOccurs="0"/>
-                <xsd:element ref="ns2:MarketSpecific" minOccurs="0"/>
-                <xsd:element ref="ns2:LastCompleteVersionLookup" minOccurs="0"/>
-                <xsd:element ref="ns2:LastHandOff" minOccurs="0"/>
-                <xsd:element ref="ns2:LastModifiedDateTime" minOccurs="0"/>
-                <xsd:element ref="ns2:LastPreviewErrorLookup" minOccurs="0"/>
-                <xsd:element ref="ns2:LastPreviewResultLookup" minOccurs="0"/>
-                <xsd:element ref="ns2:LastPreviewAttemptDateLookup" minOccurs="0"/>
-                <xsd:element ref="ns2:LastPreviewedByLookup" minOccurs="0"/>
-                <xsd:element ref="ns2:LastPreviewTimeLookup" minOccurs="0"/>
-                <xsd:element ref="ns2:LastPreviewVersionLookup" minOccurs="0"/>
-                <xsd:element ref="ns2:LastPublishErrorLookup" minOccurs="0"/>
-                <xsd:element ref="ns2:LastPublishResultLookup" minOccurs="0"/>
-                <xsd:element ref="ns2:LastPublishAttemptDateLookup" minOccurs="0"/>
-                <xsd:element ref="ns2:LastPublishedByLookup" minOccurs="0"/>
-                <xsd:element ref="ns2:LastPublishTimeLookup" minOccurs="0"/>
-                <xsd:element ref="ns2:LastPublishVersionLookup" minOccurs="0"/>
-                <xsd:element ref="ns2:TPLaunchHelpLinkType" minOccurs="0"/>
-                <xsd:element ref="ns2:LegacyData" minOccurs="0"/>
-                <xsd:element ref="ns2:TPLaunchHelpLink" minOccurs="0"/>
-                <xsd:element ref="ns2:LocComments" minOccurs="0"/>
-                <xsd:element ref="ns2:LocLastLocAttemptVersionLookup" minOccurs="0"/>
-                <xsd:element ref="ns2:LocLastLocAttemptVersionTypeLookup" minOccurs="0"/>
-                <xsd:element ref="ns2:LocManualTestRequired" minOccurs="0"/>
-                <xsd:element ref="ns2:LocMarketGroupTiers2" minOccurs="0"/>
-                <xsd:element ref="ns2:LocNewPublishedVersionLookup" minOccurs="0"/>
-                <xsd:element ref="ns2:LocOverallHandbackStatusLookup" minOccurs="0"/>
-                <xsd:element ref="ns2:LocOverallLocStatusLookup" minOccurs="0"/>
-                <xsd:element ref="ns2:LocOverallPreviewStatusLookup" minOccurs="0"/>
-                <xsd:element ref="ns2:LocOverallPublishStatusLookup" minOccurs="0"/>
-                <xsd:element ref="ns2:IntlLocPriority" minOccurs="0"/>
-                <xsd:element ref="ns2:LocProcessedForHandoffsLookup" minOccurs="0"/>
-                <xsd:element ref="ns2:LocProcessedForMarketsLookup" minOccurs="0"/>
-                <xsd:element ref="ns2:LocPublishedDependentAssetsLookup" minOccurs="0"/>
-                <xsd:element ref="ns2:LocPublishedLinkedAssetsLookup" minOccurs="0"/>
-                <xsd:element ref="ns2:LocRecommendedHandoff" minOccurs="0"/>
-                <xsd:element ref="ns2:LocalizationTagsTaxHTField0" minOccurs="0"/>
-                <xsd:element ref="ns2:MachineTranslated" minOccurs="0"/>
-                <xsd:element ref="ns2:Manager" minOccurs="0"/>
-                <xsd:element ref="ns2:Markets" minOccurs="0"/>
-                <xsd:element ref="ns2:Milestone" minOccurs="0"/>
-                <xsd:element ref="ns2:TPNamespace" minOccurs="0"/>
-                <xsd:element ref="ns2:NumericId" minOccurs="0"/>
-                <xsd:element ref="ns2:NumOfRatingsLookup" minOccurs="0"/>
-                <xsd:element ref="ns2:OOCacheId" minOccurs="0"/>
-                <xsd:element ref="ns2:OpenTemplate" minOccurs="0"/>
-                <xsd:element ref="ns2:OriginAsset" minOccurs="0"/>
-                <xsd:element ref="ns2:OriginalRelease" minOccurs="0"/>
-                <xsd:element ref="ns2:OriginalSourceMarket" minOccurs="0"/>
-                <xsd:element ref="ns2:OutputCachingOn" minOccurs="0"/>
-                <xsd:element ref="ns2:ParentAssetId" minOccurs="0"/>
-                <xsd:element ref="ns2:PlannedPubDate" minOccurs="0"/>
-                <xsd:element ref="ns2:PolicheckWords" minOccurs="0"/>
-                <xsd:element ref="ns2:BusinessGroup" minOccurs="0"/>
-                <xsd:element ref="ns2:UAProjectedTotalWords" minOccurs="0"/>
-                <xsd:element ref="ns2:Provider" minOccurs="0"/>
-                <xsd:element ref="ns2:Providers" minOccurs="0"/>
-                <xsd:element ref="ns2:PublishStatusLookup" minOccurs="0"/>
-                <xsd:element ref="ns2:PublishTargets" minOccurs="0"/>
-                <xsd:element ref="ns2:RecommendationsModifier" minOccurs="0"/>
-                <xsd:element ref="ns2:ArtSampleDocs" minOccurs="0"/>
-                <xsd:element ref="ns2:ScenarioTagsTaxHTField0" minOccurs="0"/>
-                <xsd:element ref="ns2:ShowIn" minOccurs="0"/>
-                <xsd:element ref="ns2:SourceTitle" minOccurs="0"/>
-                <xsd:element ref="ns2:CSXSubmissionDate" minOccurs="0"/>
-                <xsd:element ref="ns2:SubmitterId" minOccurs="0"/>
-                <xsd:element ref="ns2:TaxCatchAll" minOccurs="0"/>
-                <xsd:element ref="ns2:TaxCatchAllLabel" minOccurs="0"/>
-                <xsd:element ref="ns2:TemplateStatus" minOccurs="0"/>
-                <xsd:element ref="ns2:TemplateTemplateType" minOccurs="0"/>
-                <xsd:element ref="ns2:ThumbnailAssetId" minOccurs="0"/>
-                <xsd:element ref="ns2:TimesCloned" minOccurs="0"/>
-                <xsd:element ref="ns2:TrustLevel" minOccurs="0"/>
-                <xsd:element ref="ns2:UALocComments" minOccurs="0"/>
-                <xsd:element ref="ns2:UALocRecommendation" minOccurs="0"/>
-                <xsd:element ref="ns2:UANotes" minOccurs="0"/>
-                <xsd:element ref="ns2:TPAppVersion" minOccurs="0"/>
-                <xsd:element ref="ns2:VoteCount" minOccurs="0"/>
-              </xsd:all>
-            </xsd:complexType>
-          </xsd:element>
-        </xsd:sequence>
-      </xsd:complexType>
-    </xsd:element>
-  </xsd:schema>
-  <xsd:schema xmlns:xsd="http://www.w3.org/2001/XMLSchema" xmlns:xs="http://www.w3.org/2001/XMLSchema" xmlns:dms="http://schemas.microsoft.com/office/2006/documentManagement/types" xmlns:pc="http://schemas.microsoft.com/office/infopath/2007/PartnerControls" targetNamespace="4873beb7-5857-4685-be1f-d57550cc96cc" elementFormDefault="qualified">
-    <xsd:import namespace="http://schemas.microsoft.com/office/2006/documentManagement/types"/>
-    <xsd:import namespace="http://schemas.microsoft.com/office/infopath/2007/PartnerControls"/>
-    <xsd:element name="AcquiredFrom" ma:index="1" nillable="true" ma:displayName="Acquired From" ma:default="Internal MS" ma:internalName="AcquiredFrom" ma:readOnly="false">
-      <xsd:simpleType>
-        <xsd:restriction base="dms:Choice">
-          <xsd:enumeration value="Internal MS"/>
-          <xsd:enumeration value="Community"/>
-          <xsd:enumeration value="MVP"/>
-          <xsd:enumeration value="Publisher"/>
-          <xsd:enumeration value="Partner"/>
-          <xsd:enumeration value="None"/>
-        </xsd:restriction>
-      </xsd:simpleType>
-    </xsd:element>
-    <xsd:element name="UACurrentWords" ma:index="2" nillable="true" ma:displayName="Actual Word Count" ma:default="" ma:internalName="UACurrentWords" ma:readOnly="false">
-      <xsd:simpleType>
-        <xsd:restriction base="dms:Unknown"/>
-      </xsd:simpleType>
-    </xsd:element>
-    <xsd:element name="TPApplication" ma:index="3" nillable="true" ma:displayName="Application to Open Template With" ma:default="" ma:internalName="TPApplication">
-      <xsd:simpleType>
-        <xsd:restriction base="dms:Text"/>
-      </xsd:simpleType>
-    </xsd:element>
-    <xsd:element name="ApprovalLog" ma:index="4" nillable="true" ma:displayName="Approval Log" ma:default="" ma:hidden="true" ma:internalName="ApprovalLog" ma:readOnly="false">
-      <xsd:simpleType>
-        <xsd:restriction base="dms:Note"/>
-      </xsd:simpleType>
-    </xsd:element>
-    <xsd:element name="ApprovalStatus" ma:index="5" nillable="true" ma:displayName="Approval Status" ma:default="InProgress" ma:internalName="ApprovalStatus" ma:readOnly="false">
-      <xsd:simpleType>
-        <xsd:restriction base="dms:Choice">
-          <xsd:enumeration value="InProgress"/>
-          <xsd:enumeration value="Rejected"/>
-          <xsd:enumeration value="Questionable"/>
-          <xsd:enumeration value="ApprovedAutomatic"/>
-          <xsd:enumeration value="ApprovedManual"/>
-          <xsd:enumeration value="On Hold"/>
-          <xsd:enumeration value="Needs Review"/>
-          <xsd:enumeration value="A Violation"/>
-          <xsd:enumeration value="Unpublished Violation"/>
-        </xsd:restriction>
-      </xsd:simpleType>
-    </xsd:element>
-    <xsd:element name="AssetStart" ma:index="6" nillable="true" ma:displayName="Asset Begin Date" ma:default="[Today]" ma:internalName="AssetStart" ma:readOnly="false">
-      <xsd:simpleType>
-        <xsd:restriction base="dms:DateTime"/>
-      </xsd:simpleType>
-    </xsd:element>
-    <xsd:element name="AssetExpire" ma:index="7" nillable="true" ma:displayName="Asset End Date" ma:default="2029-01-01T08:00:00Z" ma:format="DateTime" ma:internalName="AssetExpire" ma:readOnly="false">
-      <xsd:simpleType>
-        <xsd:restriction base="dms:DateTime"/>
-      </xsd:simpleType>
-    </xsd:element>
-    <xsd:element name="AssetId" ma:index="8" nillable="true" ma:displayName="Asset ID" ma:default="" ma:indexed="true" ma:internalName="AssetId" ma:readOnly="false">
-      <xsd:simpleType>
-        <xsd:restriction base="dms:Text">
-          <xsd:maxLength value="255"/>
-        </xsd:restriction>
-      </xsd:simpleType>
-    </xsd:element>
-    <xsd:element name="IsSearchable" ma:index="9" nillable="true" ma:displayName="Asset Searchable?" ma:default="true" ma:internalName="IsSearchable" ma:readOnly="false">
-      <xsd:simpleType>
-        <xsd:restriction base="dms:Boolean"/>
-      </xsd:simpleType>
-    </xsd:element>
-    <xsd:element name="AssetType" ma:index="10" nillable="true" ma:displayName="Asset Type" ma:default="" ma:internalName="AssetType" ma:readOnly="false">
-      <xsd:simpleType>
-        <xsd:restriction base="dms:Unknown"/>
-      </xsd:simpleType>
-    </xsd:element>
-    <xsd:element name="APAuthor" ma:index="11" nillable="true" ma:displayName="Author" ma:default="" ma:list="UserInfo" ma:internalName="APAuthor" ma:readOnly="false">
-      <xsd:complexType>
-        <xsd:complexContent>
-          <xsd:extension base="dms:User">
-            <xsd:sequence>
-              <xsd:element name="UserInfo" minOccurs="0" maxOccurs="unbounded">
-                <xsd:complexType>
-                  <xsd:sequence>
-                    <xsd:element name="DisplayName" type="xsd:string" minOccurs="0"/>
-                    <xsd:element name="AccountId" type="dms:UserId" minOccurs="0" nillable="true"/>
-                    <xsd:element name="AccountType" type="xsd:string" minOccurs="0"/>
-                  </xsd:sequence>
-                </xsd:complexType>
-              </xsd:element>
-            </xsd:sequence>
-          </xsd:extension>
-        </xsd:complexContent>
-      </xsd:complexType>
-    </xsd:element>
-    <xsd:element name="AverageRating" ma:index="12" nillable="true" ma:displayName="Average Rating" ma:internalName="AverageRating" ma:readOnly="false">
-      <xsd:simpleType>
-        <xsd:restriction base="dms:Text"/>
-      </xsd:simpleType>
-    </xsd:element>
-    <xsd:element name="BlockPublish" ma:index="13" nillable="true" ma:displayName="Block from Publishing?" ma:default="" ma:internalName="BlockPublish" ma:readOnly="false">
-      <xsd:simpleType>
-        <xsd:restriction base="dms:Boolean"/>
-      </xsd:simpleType>
-    </xsd:element>
-    <xsd:element name="BugNumber" ma:index="14" nillable="true" ma:displayName="Bug Number" ma:default="" ma:internalName="BugNumber" ma:readOnly="false">
-      <xsd:simpleType>
-        <xsd:restriction base="dms:Text"/>
-      </xsd:simpleType>
-    </xsd:element>
-    <xsd:element name="CampaignTagsTaxHTField0" ma:index="16" nillable="true" ma:taxonomy="true" ma:internalName="CampaignTagsTaxHTField0" ma:taxonomyFieldName="CampaignTags" ma:displayName="Campaigns" ma:readOnly="false" ma:default="" ma:fieldId="{1df42cc3-2301-4f11-a52a-6ead923c29ed}" ma:taxonomyMulti="true" ma:sspId="8f79753a-75d3-41f5-8ca3-40b843941b4f" ma:termSetId="ca0e50d4-faa1-44ce-961e-bb1441c60e66" ma:anchorId="00000000-0000-0000-0000-000000000000" ma:open="false" ma:isKeyword="false">
-      <xsd:complexType>
-        <xsd:sequence>
-          <xsd:element ref="pc:Terms" minOccurs="0" maxOccurs="1"/>
-        </xsd:sequence>
-      </xsd:complexType>
-    </xsd:element>
-    <xsd:element name="TPClientViewer" ma:index="17" nillable="true" ma:displayName="Client Viewer" ma:default="" ma:internalName="TPClientViewer">
-      <xsd:simpleType>
-        <xsd:restriction base="dms:Text"/>
-      </xsd:simpleType>
-    </xsd:element>
-    <xsd:element name="ClipArtFilename" ma:index="18" nillable="true" ma:displayName="Clip Art Name" ma:default="" ma:internalName="ClipArtFilename" ma:readOnly="false">
-      <xsd:simpleType>
-        <xsd:restriction base="dms:Text"/>
-      </xsd:simpleType>
-    </xsd:element>
-    <xsd:element name="TPCommandLine" ma:index="19" nillable="true" ma:displayName="Command Line" ma:default="" ma:internalName="TPCommandLine">
-      <xsd:simpleType>
-        <xsd:restriction base="dms:Text"/>
-      </xsd:simpleType>
-    </xsd:element>
-    <xsd:element name="TPComponent" ma:index="20" nillable="true" ma:displayName="Component" ma:default="" ma:internalName="TPComponent">
-      <xsd:simpleType>
-        <xsd:restriction base="dms:Text"/>
-      </xsd:simpleType>
-    </xsd:element>
-    <xsd:element name="ContentItem" ma:index="21" nillable="true" ma:displayName="Content Item" ma:default="" ma:hidden="true" ma:internalName="ContentItem" ma:readOnly="false">
-      <xsd:simpleType>
-        <xsd:restriction base="dms:Unknown"/>
-      </xsd:simpleType>
-    </xsd:element>
-    <xsd:element name="CrawlForDependencies" ma:index="23" nillable="true" ma:displayName="Crawl for Dependencies?" ma:default="true" ma:internalName="CrawlForDependencies" ma:readOnly="false">
-      <xsd:simpleType>
-        <xsd:restriction base="dms:Boolean"/>
-      </xsd:simpleType>
-    </xsd:element>
-    <xsd:element name="CSXHash" ma:index="26" nillable="true" ma:displayName="CSX Hash" ma:default="" ma:indexed="true" ma:internalName="CSXHash" ma:readOnly="false">
-      <xsd:simpleType>
-        <xsd:restriction base="dms:Text"/>
-      </xsd:simpleType>
-    </xsd:element>
-    <xsd:element name="CSXSubmissionMarket" ma:index="27" nillable="true" ma:displayName="CSX Submission Market" ma:default="" ma:list="{2FBD1B11-2ACE-4FDC-B5A3-635D4ADF6F1B}" ma:internalName="CSXSubmissionMarket" ma:readOnly="false" ma:showField="MarketName" ma:web="4873beb7-5857-4685-be1f-d57550cc96cc">
-      <xsd:simpleType>
-        <xsd:restriction base="dms:Lookup"/>
-      </xsd:simpleType>
-    </xsd:element>
-    <xsd:element name="CSXUpdate" ma:index="28" nillable="true" ma:displayName="CSX Updated?" ma:default="false" ma:internalName="CSXUpdate" ma:readOnly="false">
-      <xsd:simpleType>
-        <xsd:restriction base="dms:Boolean"/>
-      </xsd:simpleType>
-    </xsd:element>
-    <xsd:element name="IntlLangReviewDate" ma:index="29" nillable="true" ma:displayName="Date to Complete Intl QA" ma:default="" ma:internalName="IntlLangReviewDate" ma:readOnly="false">
-      <xsd:simpleType>
-        <xsd:restriction base="dms:DateTime"/>
-      </xsd:simpleType>
-    </xsd:element>
-    <xsd:element name="IsDeleted" ma:index="30" nillable="true" ma:displayName="Deleted?" ma:default="" ma:internalName="IsDeleted" ma:readOnly="false">
-      <xsd:simpleType>
-        <xsd:restriction base="dms:Boolean"/>
-      </xsd:simpleType>
-    </xsd:element>
-    <xsd:element name="APDescription" ma:index="31" nillable="true" ma:displayName="Description" ma:default="" ma:internalName="APDescription" ma:readOnly="false">
-      <xsd:simpleType>
-        <xsd:restriction base="dms:Note"/>
-      </xsd:simpleType>
-    </xsd:element>
-    <xsd:element name="DirectSourceMarket" ma:index="32" nillable="true" ma:displayName="Direct Source Market Group" ma:default="" ma:internalName="DirectSourceMarket" ma:readOnly="false">
-      <xsd:simpleType>
-        <xsd:restriction base="dms:Text"/>
-      </xsd:simpleType>
-    </xsd:element>
-    <xsd:element name="Downloads" ma:index="33" nillable="true" ma:displayName="Downloads" ma:default="0" ma:hidden="true" ma:internalName="Downloads" ma:readOnly="false">
-      <xsd:simpleType>
-        <xsd:restriction base="dms:Unknown"/>
-      </xsd:simpleType>
-    </xsd:element>
-    <xsd:element name="DSATActionTaken" ma:index="34" nillable="true" ma:displayName="DSAT Action Taken" ma:default="" ma:internalName="DSATActionTaken" ma:readOnly="false">
-      <xsd:simpleType>
-        <xsd:restriction base="dms:Choice">
-          <xsd:enumeration value="Best Bets"/>
-          <xsd:enumeration value="Expire"/>
-          <xsd:enumeration value="Hide"/>
-          <xsd:enumeration value="None"/>
-        </xsd:restriction>
-      </xsd:simpleType>
-    </xsd:element>
-    <xsd:element name="APEditor" ma:index="35" nillable="true" ma:displayName="Editor" ma:default="" ma:list="UserInfo" ma:internalName="APEditor" ma:readOnly="false">
-      <xsd:complexType>
-        <xsd:complexContent>
-          <xsd:extension base="dms:User">
-            <xsd:sequence>
-              <xsd:element name="UserInfo" minOccurs="0" maxOccurs="unbounded">
-                <xsd:complexType>
-                  <xsd:sequence>
-                    <xsd:element name="DisplayName" type="xsd:string" minOccurs="0"/>
-                    <xsd:element name="AccountId" type="dms:UserId" minOccurs="0" nillable="true"/>
-                    <xsd:element name="AccountType" type="xsd:string" minOccurs="0"/>
-                  </xsd:sequence>
-                </xsd:complexType>
-              </xsd:element>
-            </xsd:sequence>
-          </xsd:extension>
-        </xsd:complexContent>
-      </xsd:complexType>
-    </xsd:element>
-    <xsd:element name="EditorialStatus" ma:index="36" nillable="true" ma:displayName="Editorial Status" ma:default="" ma:internalName="EditorialStatus" ma:readOnly="false">
-      <xsd:simpleType>
-        <xsd:restriction base="dms:Unknown"/>
-      </xsd:simpleType>
-    </xsd:element>
-    <xsd:element name="EditorialTags" ma:index="37" nillable="true" ma:displayName="Editorial Tags" ma:default="" ma:internalName="EditorialTags">
-      <xsd:simpleType>
-        <xsd:restriction base="dms:Unknown"/>
-      </xsd:simpleType>
-    </xsd:element>
-    <xsd:element name="TPExecutable" ma:index="38" nillable="true" ma:displayName="Executable" ma:default="" ma:internalName="TPExecutable">
-      <xsd:simpleType>
-        <xsd:restriction base="dms:Text"/>
-      </xsd:simpleType>
-    </xsd:element>
-    <xsd:element name="FeatureTagsTaxHTField0" ma:index="40" nillable="true" ma:taxonomy="true" ma:internalName="FeatureTagsTaxHTField0" ma:taxonomyFieldName="FeatureTags" ma:displayName="Features" ma:readOnly="false" ma:default="" ma:fieldId="{7fc0d542-15c6-4882-a8e3-13bca44403fb}" ma:taxonomyMulti="true" ma:sspId="8f79753a-75d3-41f5-8ca3-40b843941b4f" ma:termSetId="f1ab6845-967d-4854-a0ba-4ec07f0f8113" ma:anchorId="00000000-0000-0000-0000-000000000000" ma:open="false" ma:isKeyword="false">
-      <xsd:complexType>
-        <xsd:sequence>
-          <xsd:element ref="pc:Terms" minOccurs="0" maxOccurs="1"/>
-        </xsd:sequence>
-      </xsd:complexType>
-    </xsd:element>
-    <xsd:element name="TPFriendlyName" ma:index="41" nillable="true" ma:displayName="Friendly Name" ma:default="" ma:internalName="TPFriendlyName">
-      <xsd:simpleType>
-        <xsd:restriction base="dms:Text"/>
-      </xsd:simpleType>
-    </xsd:element>
-    <xsd:element name="FriendlyTitle" ma:index="42" nillable="true" ma:displayName="Friendly Title" ma:default="" ma:description="Shorter title to be used when displaying search results" ma:internalName="FriendlyTitle" ma:readOnly="false">
-      <xsd:simpleType>
-        <xsd:restriction base="dms:Text"/>
-      </xsd:simpleType>
-    </xsd:element>
-    <xsd:element name="PrimaryImageGen" ma:index="43" nillable="true" ma:displayName="Generate Images?" ma:default="true" ma:internalName="PrimaryImageGen">
-      <xsd:simpleType>
-        <xsd:restriction base="dms:Boolean"/>
-      </xsd:simpleType>
-    </xsd:element>
-    <xsd:element name="HandoffToMSDN" ma:index="44" nillable="true" ma:displayName="Handoff To MSDN Date" ma:default="" ma:internalName="HandoffToMSDN" ma:readOnly="false">
-      <xsd:simpleType>
-        <xsd:restriction base="dms:DateTime"/>
-      </xsd:simpleType>
-    </xsd:element>
-    <xsd:element name="InProjectListLookup" ma:index="45" nillable="true" ma:displayName="InProjectListLookup" ma:list="{9E343742-310B-4684-A24C-1D137CB4B230}" ma:internalName="InProjectListLookup" ma:readOnly="true" ma:showField="InProjectList" ma:web="4873beb7-5857-4685-be1f-d57550cc96cc">
-      <xsd:complexType>
-        <xsd:complexContent>
-          <xsd:extension base="dms:MultiChoiceLookup">
-            <xsd:sequence>
-              <xsd:element name="Value" type="dms:Lookup" maxOccurs="unbounded" minOccurs="0" nillable="true"/>
-            </xsd:sequence>
-          </xsd:extension>
-        </xsd:complexContent>
-      </xsd:complexType>
-    </xsd:element>
-    <xsd:element name="TPInstallLocation" ma:index="46" nillable="true" ma:displayName="Install Location" ma:default="" ma:internalName="TPInstallLocation">
-      <xsd:simpleType>
-        <xsd:restriction base="dms:Text"/>
-      </xsd:simpleType>
-    </xsd:element>
-    <xsd:element name="InternalTagsTaxHTField0" ma:index="48" nillable="true" ma:taxonomy="true" ma:internalName="InternalTagsTaxHTField0" ma:taxonomyFieldName="InternalTags" ma:displayName="Internal Tags" ma:readOnly="false" ma:default="" ma:fieldId="{1490b8a4-2706-41ec-b5e3-73176dccf34e}" ma:taxonomyMulti="true" ma:sspId="8f79753a-75d3-41f5-8ca3-40b843941b4f" ma:termSetId="82b6639e-f7fc-4c18-ad2d-003a6e707765" ma:anchorId="00000000-0000-0000-0000-000000000000" ma:open="false" ma:isKeyword="false">
-      <xsd:complexType>
-        <xsd:sequence>
-          <xsd:element ref="pc:Terms" minOccurs="0" maxOccurs="1"/>
-        </xsd:sequence>
-      </xsd:complexType>
-    </xsd:element>
-    <xsd:element name="IntlLangReview" ma:index="49" nillable="true" ma:displayName="Intl Lang QA Review Required?" ma:default="" ma:internalName="IntlLangReview" ma:readOnly="false">
-      <xsd:simpleType>
-        <xsd:restriction base="dms:Boolean"/>
-      </xsd:simpleType>
-    </xsd:element>
-    <xsd:element name="IntlLangReviewer" ma:index="50" nillable="true" ma:displayName="Intl Lang QA Reviewer" ma:default="" ma:internalName="IntlLangReviewer" ma:readOnly="false">
-      <xsd:simpleType>
-        <xsd:restriction base="dms:Text"/>
-      </xsd:simpleType>
-    </xsd:element>
-    <xsd:element name="MarketSpecific" ma:index="51" nillable="true" ma:displayName="Is Market Specific?" ma:default="" ma:internalName="MarketSpecific" ma:readOnly="false">
-      <xsd:simpleType>
-        <xsd:restriction base="dms:Boolean"/>
-      </xsd:simpleType>
-    </xsd:element>
-    <xsd:element name="LastCompleteVersionLookup" ma:index="52" nillable="true" ma:displayName="Last Complete Version Lookup" ma:default="" ma:list="{9E343742-310B-4684-A24C-1D137CB4B230}" ma:internalName="LastCompleteVersionLookup" ma:readOnly="true" ma:showField="LastCompleteVersion" ma:web="4873beb7-5857-4685-be1f-d57550cc96cc">
-      <xsd:complexType>
-        <xsd:complexContent>
-          <xsd:extension base="dms:MultiChoiceLookup">
-            <xsd:sequence>
-              <xsd:element name="Value" type="dms:Lookup" maxOccurs="unbounded" minOccurs="0" nillable="true"/>
-            </xsd:sequence>
-          </xsd:extension>
-        </xsd:complexContent>
-      </xsd:complexType>
-    </xsd:element>
-    <xsd:element name="LastHandOff" ma:index="53" nillable="true" ma:displayName="Last Hand-off" ma:default="" ma:internalName="LastHandOff" ma:readOnly="false">
-      <xsd:simpleType>
-        <xsd:restriction base="dms:DateTime"/>
-      </xsd:simpleType>
-    </xsd:element>
-    <xsd:element name="LastModifiedDateTime" ma:index="54" nillable="true" ma:displayName="Last Modified Date" ma:default="" ma:internalName="LastModifiedDateTime" ma:readOnly="false">
-      <xsd:simpleType>
-        <xsd:restriction base="dms:DateTime"/>
-      </xsd:simpleType>
-    </xsd:element>
-    <xsd:element name="LastPreviewErrorLookup" ma:index="55" nillable="true" ma:displayName="Last Preview Attempt Error" ma:default="" ma:list="{9E343742-310B-4684-A24C-1D137CB4B230}" ma:internalName="LastPreviewErrorLookup" ma:readOnly="true" ma:showField="LastPreviewError" ma:web="4873beb7-5857-4685-be1f-d57550cc96cc">
-      <xsd:complexType>
-        <xsd:complexContent>
-          <xsd:extension base="dms:MultiChoiceLookup">
-            <xsd:sequence>
-              <xsd:element name="Value" type="dms:Lookup" maxOccurs="unbounded" minOccurs="0" nillable="true"/>
-            </xsd:sequence>
-          </xsd:extension>
-        </xsd:complexContent>
-      </xsd:complexType>
-    </xsd:element>
-    <xsd:element name="LastPreviewResultLookup" ma:index="56" nillable="true" ma:displayName="Last Preview Attempt Result" ma:default="" ma:list="{9E343742-310B-4684-A24C-1D137CB4B230}" ma:internalName="LastPreviewResultLookup" ma:readOnly="true" ma:showField="LastPreviewResult" ma:web="4873beb7-5857-4685-be1f-d57550cc96cc">
-      <xsd:complexType>
-        <xsd:complexContent>
-          <xsd:extension base="dms:MultiChoiceLookup">
-            <xsd:sequence>
-              <xsd:element name="Value" type="dms:Lookup" maxOccurs="unbounded" minOccurs="0" nillable="true"/>
-            </xsd:sequence>
-          </xsd:extension>
-        </xsd:complexContent>
-      </xsd:complexType>
-    </xsd:element>
-    <xsd:element name="LastPreviewAttemptDateLookup" ma:index="57" nillable="true" ma:displayName="Last Preview Attempted On" ma:default="" ma:list="{9E343742-310B-4684-A24C-1D137CB4B230}" ma:internalName="LastPreviewAttemptDateLookup" ma:readOnly="true" ma:showField="LastPreviewAttemptDate" ma:web="4873beb7-5857-4685-be1f-d57550cc96cc">
-      <xsd:complexType>
-        <xsd:complexContent>
-          <xsd:extension base="dms:MultiChoiceLookup">
-            <xsd:sequence>
-              <xsd:element name="Value" type="dms:Lookup" maxOccurs="unbounded" minOccurs="0" nillable="true"/>
-            </xsd:sequence>
-          </xsd:extension>
-        </xsd:complexContent>
-      </xsd:complexType>
-    </xsd:element>
-    <xsd:element name="LastPreviewedByLookup" ma:index="58" nillable="true" ma:displayName="Last Previewed By" ma:default="" ma:list="{9E343742-310B-4684-A24C-1D137CB4B230}" ma:internalName="LastPreviewedByLookup" ma:readOnly="true" ma:showField="LastPreviewedBy" ma:web="4873beb7-5857-4685-be1f-d57550cc96cc">
-      <xsd:complexType>
-        <xsd:complexContent>
-          <xsd:extension base="dms:MultiChoiceLookup">
-            <xsd:sequence>
-              <xsd:element name="Value" type="dms:Lookup" maxOccurs="unbounded" minOccurs="0" nillable="true"/>
-            </xsd:sequence>
-          </xsd:extension>
-        </xsd:complexContent>
-      </xsd:complexType>
-    </xsd:element>
-    <xsd:element name="LastPreviewTimeLookup" ma:index="59" nillable="true" ma:displayName="Last Previewed Date" ma:default="" ma:list="{9E343742-310B-4684-A24C-1D137CB4B230}" ma:internalName="LastPreviewTimeLookup" ma:readOnly="true" ma:showField="LastPreviewTime" ma:web="4873beb7-5857-4685-be1f-d57550cc96cc">
-      <xsd:complexType>
-        <xsd:complexContent>
-          <xsd:extension base="dms:MultiChoiceLookup">
-            <xsd:sequence>
-              <xsd:element name="Value" type="dms:Lookup" maxOccurs="unbounded" minOccurs="0" nillable="true"/>
-            </xsd:sequence>
-          </xsd:extension>
-        </xsd:complexContent>
-      </xsd:complexType>
-    </xsd:element>
-    <xsd:element name="LastPreviewVersionLookup" ma:index="60" nillable="true" ma:displayName="Last Previewed Version" ma:default="" ma:list="{9E343742-310B-4684-A24C-1D137CB4B230}" ma:internalName="LastPreviewVersionLookup" ma:readOnly="true" ma:showField="LastPreviewVersion" ma:web="4873beb7-5857-4685-be1f-d57550cc96cc">
-      <xsd:complexType>
-        <xsd:complexContent>
-          <xsd:extension base="dms:MultiChoiceLookup">
-            <xsd:sequence>
-              <xsd:element name="Value" type="dms:Lookup" maxOccurs="unbounded" minOccurs="0" nillable="true"/>
-            </xsd:sequence>
-          </xsd:extension>
-        </xsd:complexContent>
-      </xsd:complexType>
-    </xsd:element>
-    <xsd:element name="LastPublishErrorLookup" ma:index="61" nillable="true" ma:displayName="Last Publish Attempt Error" ma:default="" ma:list="{9E343742-310B-4684-A24C-1D137CB4B230}" ma:internalName="LastPublishErrorLookup" ma:readOnly="true" ma:showField="LastPublishError" ma:web="4873beb7-5857-4685-be1f-d57550cc96cc">
-      <xsd:complexType>
-        <xsd:complexContent>
-          <xsd:extension base="dms:MultiChoiceLookup">
-            <xsd:sequence>
-              <xsd:element name="Value" type="dms:Lookup" maxOccurs="unbounded" minOccurs="0" nillable="true"/>
-            </xsd:sequence>
-          </xsd:extension>
-        </xsd:complexContent>
-      </xsd:complexType>
-    </xsd:element>
-    <xsd:element name="LastPublishResultLookup" ma:index="62" nillable="true" ma:displayName="Last Publish Attempt Result" ma:default="" ma:list="{9E343742-310B-4684-A24C-1D137CB4B230}" ma:internalName="LastPublishResultLookup" ma:readOnly="true" ma:showField="LastPublishResult" ma:web="4873beb7-5857-4685-be1f-d57550cc96cc">
-      <xsd:complexType>
-        <xsd:complexContent>
-          <xsd:extension base="dms:MultiChoiceLookup">
-            <xsd:sequence>
-              <xsd:element name="Value" type="dms:Lookup" maxOccurs="unbounded" minOccurs="0" nillable="true"/>
-            </xsd:sequence>
-          </xsd:extension>
-        </xsd:complexContent>
-      </xsd:complexType>
-    </xsd:element>
-    <xsd:element name="LastPublishAttemptDateLookup" ma:index="63" nillable="true" ma:displayName="Last Publish Attempted On" ma:default="" ma:list="{9E343742-310B-4684-A24C-1D137CB4B230}" ma:internalName="LastPublishAttemptDateLookup" ma:readOnly="true" ma:showField="LastPublishAttemptDate" ma:web="4873beb7-5857-4685-be1f-d57550cc96cc">
-      <xsd:complexType>
-        <xsd:complexContent>
-          <xsd:extension base="dms:MultiChoiceLookup">
-            <xsd:sequence>
-              <xsd:element name="Value" type="dms:Lookup" maxOccurs="unbounded" minOccurs="0" nillable="true"/>
-            </xsd:sequence>
-          </xsd:extension>
-        </xsd:complexContent>
-      </xsd:complexType>
-    </xsd:element>
-    <xsd:element name="LastPublishedByLookup" ma:index="64" nillable="true" ma:displayName="Last Published By" ma:default="" ma:list="{9E343742-310B-4684-A24C-1D137CB4B230}" ma:internalName="LastPublishedByLookup" ma:readOnly="true" ma:showField="LastPublishedBy" ma:web="4873beb7-5857-4685-be1f-d57550cc96cc">
-      <xsd:complexType>
-        <xsd:complexContent>
-          <xsd:extension base="dms:MultiChoiceLookup">
-            <xsd:sequence>
-              <xsd:element name="Value" type="dms:Lookup" maxOccurs="unbounded" minOccurs="0" nillable="true"/>
-            </xsd:sequence>
-          </xsd:extension>
-        </xsd:complexContent>
-      </xsd:complexType>
-    </xsd:element>
-    <xsd:element name="LastPublishTimeLookup" ma:index="65" nillable="true" ma:displayName="Last Published Date" ma:default="" ma:list="{9E343742-310B-4684-A24C-1D137CB4B230}" ma:internalName="LastPublishTimeLookup" ma:readOnly="true" ma:showField="LastPublishTime" ma:web="4873beb7-5857-4685-be1f-d57550cc96cc">
-      <xsd:complexType>
-        <xsd:complexContent>
-          <xsd:extension base="dms:MultiChoiceLookup">
-            <xsd:sequence>
-              <xsd:element name="Value" type="dms:Lookup" maxOccurs="unbounded" minOccurs="0" nillable="true"/>
-            </xsd:sequence>
-          </xsd:extension>
-        </xsd:complexContent>
-      </xsd:complexType>
-    </xsd:element>
-    <xsd:element name="LastPublishVersionLookup" ma:index="66" nillable="true" ma:displayName="Last Published Version" ma:default="" ma:list="{9E343742-310B-4684-A24C-1D137CB4B230}" ma:internalName="LastPublishVersionLookup" ma:readOnly="true" ma:showField="LastPublishVersion" ma:web="4873beb7-5857-4685-be1f-d57550cc96cc">
-      <xsd:complexType>
-        <xsd:complexContent>
-          <xsd:extension base="dms:MultiChoiceLookup">
-            <xsd:sequence>
-              <xsd:element name="Value" type="dms:Lookup" maxOccurs="unbounded" minOccurs="0" nillable="true"/>
-            </xsd:sequence>
-          </xsd:extension>
-        </xsd:complexContent>
-      </xsd:complexType>
-    </xsd:element>
-    <xsd:element name="TPLaunchHelpLinkType" ma:index="67" nillable="true" ma:displayName="Launch Help Link Type" ma:default="Template" ma:internalName="TPLaunchHelpLinkType">
-      <xsd:simpleType>
-        <xsd:restriction base="dms:Choice">
-          <xsd:enumeration value="Template"/>
-          <xsd:enumeration value="Training"/>
-          <xsd:enumeration value="URL"/>
-          <xsd:enumeration value="None"/>
-        </xsd:restriction>
-      </xsd:simpleType>
-    </xsd:element>
-    <xsd:element name="LegacyData" ma:index="68" nillable="true" ma:displayName="Legacy Data" ma:default="" ma:internalName="LegacyData" ma:readOnly="false">
-      <xsd:simpleType>
-        <xsd:restriction base="dms:Note"/>
-      </xsd:simpleType>
-    </xsd:element>
-    <xsd:element name="TPLaunchHelpLink" ma:index="69" nillable="true" ma:displayName="Link to Launch Help Topic" ma:default="" ma:internalName="TPLaunchHelpLink">
-      <xsd:simpleType>
-        <xsd:restriction base="dms:Text"/>
-      </xsd:simpleType>
-    </xsd:element>
-    <xsd:element name="LocComments" ma:index="70" nillable="true" ma:displayName="Loc Approval Comments" ma:default="" ma:internalName="LocComments" ma:readOnly="false">
-      <xsd:simpleType>
-        <xsd:restriction base="dms:Note"/>
-      </xsd:simpleType>
-    </xsd:element>
-    <xsd:element name="LocLastLocAttemptVersionLookup" ma:index="71" nillable="true" ma:displayName="Loc Last Loc Attempt Version" ma:default="" ma:list="{7DD1DCEC-E449-43D3-891F-7DC62F62AD21}" ma:internalName="LocLastLocAttemptVersionLookup" ma:readOnly="false" ma:showField="LastLocAttemptVersion" ma:web="4873beb7-5857-4685-be1f-d57550cc96cc">
-      <xsd:simpleType>
-        <xsd:restriction base="dms:Lookup"/>
-      </xsd:simpleType>
-    </xsd:element>
-    <xsd:element name="LocLastLocAttemptVersionTypeLookup" ma:index="72" nillable="true" ma:displayName="Loc Last Loc Attempt Version Type" ma:default="" ma:list="{7DD1DCEC-E449-43D3-891F-7DC62F62AD21}" ma:internalName="LocLastLocAttemptVersionTypeLookup" ma:readOnly="true" ma:showField="LastLocAttemptVersionType" ma:web="4873beb7-5857-4685-be1f-d57550cc96cc">
-      <xsd:simpleType>
-        <xsd:restriction base="dms:Lookup"/>
-      </xsd:simpleType>
-    </xsd:element>
-    <xsd:element name="LocManualTestRequired" ma:index="73" nillable="true" ma:displayName="Loc Manual Test Required" ma:default="" ma:internalName="LocManualTestRequired" ma:readOnly="false">
-      <xsd:simpleType>
-        <xsd:restriction base="dms:Boolean"/>
-      </xsd:simpleType>
-    </xsd:element>
-    <xsd:element name="LocMarketGroupTiers2" ma:index="74" nillable="true" ma:displayName="Loc Market Group Tiers" ma:internalName="LocMarketGroupTiers2" ma:readOnly="false">
-      <xsd:simpleType>
-        <xsd:restriction base="dms:Unknown"/>
-      </xsd:simpleType>
-    </xsd:element>
-    <xsd:element name="LocNewPublishedVersionLookup" ma:index="75" nillable="true" ma:displayName="Loc New Published Version Lookup" ma:default="" ma:list="{7DD1DCEC-E449-43D3-891F-7DC62F62AD21}" ma:internalName="LocNewPublishedVersionLookup" ma:readOnly="true" ma:showField="NewPublishedVersion" ma:web="4873beb7-5857-4685-be1f-d57550cc96cc">
-      <xsd:simpleType>
-        <xsd:restriction base="dms:Lookup"/>
-      </xsd:simpleType>
-    </xsd:element>
-    <xsd:element name="LocOverallHandbackStatusLookup" ma:index="76" nillable="true" ma:displayName="Loc Overall Handback Status" ma:default="" ma:list="{7DD1DCEC-E449-43D3-891F-7DC62F62AD21}" ma:internalName="LocOverallHandbackStatusLookup" ma:readOnly="true" ma:showField="OverallHandbackStatus" ma:web="4873beb7-5857-4685-be1f-d57550cc96cc">
-      <xsd:simpleType>
-        <xsd:restriction base="dms:Lookup"/>
-      </xsd:simpleType>
-    </xsd:element>
-    <xsd:element name="LocOverallLocStatusLookup" ma:index="77" nillable="true" ma:displayName="Loc Overall Localize Status" ma:default="" ma:list="{7DD1DCEC-E449-43D3-891F-7DC62F62AD21}" ma:internalName="LocOverallLocStatusLookup" ma:readOnly="true" ma:showField="OverallLocStatus" ma:web="4873beb7-5857-4685-be1f-d57550cc96cc">
-      <xsd:simpleType>
-        <xsd:restriction base="dms:Lookup"/>
-      </xsd:simpleType>
-    </xsd:element>
-    <xsd:element name="LocOverallPreviewStatusLookup" ma:index="78" nillable="true" ma:displayName="Loc Overall Preview Status" ma:default="" ma:list="{7DD1DCEC-E449-43D3-891F-7DC62F62AD21}" ma:internalName="LocOverallPreviewStatusLookup" ma:readOnly="true" ma:showField="OverallPreviewStatus" ma:web="4873beb7-5857-4685-be1f-d57550cc96cc">
-      <xsd:simpleType>
-        <xsd:restriction base="dms:Lookup"/>
-      </xsd:simpleType>
-    </xsd:element>
-    <xsd:element name="LocOverallPublishStatusLookup" ma:index="79" nillable="true" ma:displayName="Loc Overall Publish Status" ma:default="" ma:list="{7DD1DCEC-E449-43D3-891F-7DC62F62AD21}" ma:internalName="LocOverallPublishStatusLookup" ma:readOnly="true" ma:showField="OverallPublishStatus" ma:web="4873beb7-5857-4685-be1f-d57550cc96cc">
-      <xsd:simpleType>
-        <xsd:restriction base="dms:Lookup"/>
-      </xsd:simpleType>
-    </xsd:element>
-    <xsd:element name="IntlLocPriority" ma:index="80" nillable="true" ma:displayName="Loc Priority" ma:default="" ma:internalName="IntlLocPriority" ma:readOnly="false">
-      <xsd:simpleType>
-        <xsd:restriction base="dms:Unknown"/>
-      </xsd:simpleType>
-    </xsd:element>
-    <xsd:element name="LocProcessedForHandoffsLookup" ma:index="81" nillable="true" ma:displayName="Loc Processed For Handoffs" ma:default="" ma:list="{7DD1DCEC-E449-43D3-891F-7DC62F62AD21}" ma:internalName="LocProcessedForHandoffsLookup" ma:readOnly="true" ma:showField="ProcessedForHandoffs" ma:web="4873beb7-5857-4685-be1f-d57550cc96cc">
-      <xsd:simpleType>
-        <xsd:restriction base="dms:Lookup"/>
-      </xsd:simpleType>
-    </xsd:element>
-    <xsd:element name="LocProcessedForMarketsLookup" ma:index="82" nillable="true" ma:displayName="Loc Processed For Markets" ma:default="" ma:list="{7DD1DCEC-E449-43D3-891F-7DC62F62AD21}" ma:internalName="LocProcessedForMarketsLookup" ma:readOnly="true" ma:showField="ProcessedForMarkets" ma:web="4873beb7-5857-4685-be1f-d57550cc96cc">
-      <xsd:simpleType>
-        <xsd:restriction base="dms:Lookup"/>
-      </xsd:simpleType>
-    </xsd:element>
-    <xsd:element name="LocPublishedDependentAssetsLookup" ma:index="83" nillable="true" ma:displayName="Loc Published Dependent Assets" ma:default="" ma:list="{7DD1DCEC-E449-43D3-891F-7DC62F62AD21}" ma:internalName="LocPublishedDependentAssetsLookup" ma:readOnly="true" ma:showField="PublishedDependentAssets" ma:web="4873beb7-5857-4685-be1f-d57550cc96cc">
-      <xsd:simpleType>
-        <xsd:restriction base="dms:Lookup"/>
-      </xsd:simpleType>
-    </xsd:element>
-    <xsd:element name="LocPublishedLinkedAssetsLookup" ma:index="84" nillable="true" ma:displayName="Loc Published Linked Assets" ma:default="" ma:list="{7DD1DCEC-E449-43D3-891F-7DC62F62AD21}" ma:internalName="LocPublishedLinkedAssetsLookup" ma:readOnly="true" ma:showField="PublishedLinkedAssets" ma:web="4873beb7-5857-4685-be1f-d57550cc96cc">
-      <xsd:simpleType>
-        <xsd:restriction base="dms:Lookup"/>
-      </xsd:simpleType>
-    </xsd:element>
-    <xsd:element name="LocRecommendedHandoff" ma:index="85" nillable="true" ma:displayName="Loc Recommended Handoff" ma:default="" ma:indexed="true" ma:internalName="LocRecommendedHandoff" ma:readOnly="false">
-      <xsd:simpleType>
-        <xsd:restriction base="dms:Text"/>
-      </xsd:simpleType>
-    </xsd:element>
-    <xsd:element name="LocalizationTagsTaxHTField0" ma:index="87" nillable="true" ma:taxonomy="true" ma:internalName="LocalizationTagsTaxHTField0" ma:taxonomyFieldName="LocalizationTags" ma:displayName="Localization Tags" ma:readOnly="false" ma:default="" ma:fieldId="{00f02cb3-2c7c-424a-9c61-10e9b6878429}" ma:taxonomyMulti="true" ma:sspId="8f79753a-75d3-41f5-8ca3-40b843941b4f" ma:termSetId="5b7703a5-8e8b-4b58-8b31-1cea35331da3" ma:anchorId="00000000-0000-0000-0000-000000000000" ma:open="false" ma:isKeyword="false">
-      <xsd:complexType>
-        <xsd:sequence>
-          <xsd:element ref="pc:Terms" minOccurs="0" maxOccurs="1"/>
-        </xsd:sequence>
-      </xsd:complexType>
-    </xsd:element>
-    <xsd:element name="MachineTranslated" ma:index="88" nillable="true" ma:displayName="Machine Translated" ma:default="" ma:internalName="MachineTranslated" ma:readOnly="false">
-      <xsd:simpleType>
-        <xsd:restriction base="dms:Boolean"/>
-      </xsd:simpleType>
-    </xsd:element>
-    <xsd:element name="Manager" ma:index="89" nillable="true" ma:displayName="Manager" ma:hidden="true" ma:internalName="Manager" ma:readOnly="false">
-      <xsd:simpleType>
-        <xsd:restriction base="dms:Text"/>
-      </xsd:simpleType>
-    </xsd:element>
-    <xsd:element name="Markets" ma:index="90" nillable="true" ma:displayName="Markets" ma:default="" ma:description="Leave blank to show in all markets" ma:list="{2FBD1B11-2ACE-4FDC-B5A3-635D4ADF6F1B}" ma:internalName="Markets" ma:readOnly="false" ma:showField="MarketName" ma:web="4873beb7-5857-4685-be1f-d57550cc96cc">
-      <xsd:complexType>
-        <xsd:complexContent>
-          <xsd:extension base="dms:MultiChoiceLookup">
-            <xsd:sequence>
-              <xsd:element name="Value" type="dms:Lookup" maxOccurs="unbounded" minOccurs="0" nillable="true"/>
-            </xsd:sequence>
-          </xsd:extension>
-        </xsd:complexContent>
-      </xsd:complexType>
-    </xsd:element>
-    <xsd:element name="Milestone" ma:index="91" nillable="true" ma:displayName="Milestone" ma:default="" ma:internalName="Milestone" ma:readOnly="false">
-      <xsd:simpleType>
-        <xsd:restriction base="dms:Unknown"/>
-      </xsd:simpleType>
-    </xsd:element>
-    <xsd:element name="TPNamespace" ma:index="94" nillable="true" ma:displayName="Namespace" ma:default="" ma:internalName="TPNamespace">
-      <xsd:simpleType>
-        <xsd:restriction base="dms:Text"/>
-      </xsd:simpleType>
-    </xsd:element>
-    <xsd:element name="NumericId" ma:index="95" nillable="true" ma:displayName="Numeric ID" ma:default="" ma:indexed="true" ma:internalName="NumericId" ma:readOnly="false">
-      <xsd:simpleType>
-        <xsd:restriction base="dms:Number"/>
-      </xsd:simpleType>
-    </xsd:element>
-    <xsd:element name="NumOfRatingsLookup" ma:index="96" nillable="true" ma:displayName="NumOfRatings" ma:default="" ma:list="{9E343742-310B-4684-A24C-1D137CB4B230}" ma:internalName="NumOfRatingsLookup" ma:readOnly="true" ma:showField="NumOfRatings" ma:web="4873beb7-5857-4685-be1f-d57550cc96cc">
-      <xsd:complexType>
-        <xsd:complexContent>
-          <xsd:extension base="dms:MultiChoiceLookup">
-            <xsd:sequence>
-              <xsd:element name="Value" type="dms:Lookup" maxOccurs="unbounded" minOccurs="0" nillable="true"/>
-            </xsd:sequence>
-          </xsd:extension>
-        </xsd:complexContent>
-      </xsd:complexType>
-    </xsd:element>
-    <xsd:element name="OOCacheId" ma:index="97" nillable="true" ma:displayName="OOCacheId" ma:internalName="OOCacheId" ma:readOnly="false">
-      <xsd:simpleType>
-        <xsd:restriction base="dms:Text"/>
-      </xsd:simpleType>
-    </xsd:element>
-    <xsd:element name="OpenTemplate" ma:index="98" nillable="true" ma:displayName="Open Template" ma:default="true" ma:internalName="OpenTemplate">
-      <xsd:simpleType>
-        <xsd:restriction base="dms:Boolean"/>
-      </xsd:simpleType>
-    </xsd:element>
-    <xsd:element name="OriginAsset" ma:index="99" nillable="true" ma:displayName="Origin Asset" ma:default="" ma:internalName="OriginAsset" ma:readOnly="false">
-      <xsd:simpleType>
-        <xsd:restriction base="dms:Text"/>
-      </xsd:simpleType>
-    </xsd:element>
-    <xsd:element name="OriginalRelease" ma:index="100" nillable="true" ma:displayName="Original Release" ma:default="15" ma:internalName="OriginalRelease" ma:readOnly="false">
-      <xsd:simpleType>
-        <xsd:restriction base="dms:Choice">
-          <xsd:enumeration value="14"/>
-          <xsd:enumeration value="15"/>
-          <xsd:enumeration value="16"/>
-        </xsd:restriction>
-      </xsd:simpleType>
-    </xsd:element>
-    <xsd:element name="OriginalSourceMarket" ma:index="101" nillable="true" ma:displayName="Original Source Market Group" ma:default="" ma:internalName="OriginalSourceMarket" ma:readOnly="false">
-      <xsd:simpleType>
-        <xsd:restriction base="dms:Text"/>
-      </xsd:simpleType>
-    </xsd:element>
-    <xsd:element name="OutputCachingOn" ma:index="102" nillable="true" ma:displayName="Output Caching" ma:default="true" ma:hidden="true" ma:internalName="OutputCachingOn" ma:readOnly="false">
-      <xsd:simpleType>
-        <xsd:restriction base="dms:Boolean"/>
-      </xsd:simpleType>
-    </xsd:element>
-    <xsd:element name="ParentAssetId" ma:index="103" nillable="true" ma:displayName="Parent Asset Id" ma:default="" ma:internalName="ParentAssetId" ma:readOnly="false">
-      <xsd:simpleType>
-        <xsd:restriction base="dms:Text"/>
-      </xsd:simpleType>
-    </xsd:element>
-    <xsd:element name="PlannedPubDate" ma:index="104" nillable="true" ma:displayName="Planned Publish Date" ma:default="" ma:indexed="true" ma:internalName="PlannedPubDate" ma:readOnly="false">
-      <xsd:simpleType>
-        <xsd:restriction base="dms:DateTime"/>
-      </xsd:simpleType>
-    </xsd:element>
-    <xsd:element name="PolicheckWords" ma:index="105" nillable="true" ma:displayName="Policheck Words" ma:default="" ma:internalName="PolicheckWords" ma:readOnly="false">
-      <xsd:simpleType>
-        <xsd:restriction base="dms:Text"/>
-      </xsd:simpleType>
-    </xsd:element>
-    <xsd:element name="BusinessGroup" ma:index="106" nillable="true" ma:displayName="Product Division Owner" ma:default="" ma:internalName="BusinessGroup" ma:readOnly="false">
-      <xsd:simpleType>
-        <xsd:restriction base="dms:Unknown"/>
-      </xsd:simpleType>
-    </xsd:element>
-    <xsd:element name="UAProjectedTotalWords" ma:index="107" nillable="true" ma:displayName="Projected Word Count" ma:default="" ma:internalName="UAProjectedTotalWords" ma:readOnly="false">
-      <xsd:simpleType>
-        <xsd:restriction base="dms:Unknown"/>
-      </xsd:simpleType>
-    </xsd:element>
-    <xsd:element name="Provider" ma:index="108" nillable="true" ma:displayName="Provider" ma:default="" ma:internalName="Provider" ma:readOnly="false">
-      <xsd:simpleType>
-        <xsd:restriction base="dms:Unknown"/>
-      </xsd:simpleType>
-    </xsd:element>
-    <xsd:element name="Providers" ma:index="109" nillable="true" ma:displayName="Providers" ma:default="" ma:internalName="Providers">
-      <xsd:simpleType>
-        <xsd:restriction base="dms:Unknown"/>
-      </xsd:simpleType>
-    </xsd:element>
-    <xsd:element name="PublishStatusLookup" ma:index="110" nillable="true" ma:displayName="Publish Status" ma:default="" ma:list="{9E343742-310B-4684-A24C-1D137CB4B230}" ma:internalName="PublishStatusLookup" ma:readOnly="false" ma:showField="PublishStatus" ma:web="4873beb7-5857-4685-be1f-d57550cc96cc">
-      <xsd:complexType>
-        <xsd:complexContent>
-          <xsd:extension base="dms:MultiChoiceLookup">
-            <xsd:sequence>
-              <xsd:element name="Value" type="dms:Lookup" maxOccurs="unbounded" minOccurs="0" nillable="true"/>
-            </xsd:sequence>
-          </xsd:extension>
-        </xsd:complexContent>
-      </xsd:complexType>
-    </xsd:element>
-    <xsd:element name="PublishTargets" ma:index="111" nillable="true" ma:displayName="Publish Target" ma:default="OfficeOnlineVNext" ma:internalName="PublishTargets" ma:readOnly="false">
-      <xsd:simpleType>
-        <xsd:restriction base="dms:Unknown"/>
-      </xsd:simpleType>
-    </xsd:element>
-    <xsd:element name="RecommendationsModifier" ma:index="112" nillable="true" ma:displayName="Recommendations Modifier" ma:default="" ma:internalName="RecommendationsModifier" ma:readOnly="false">
-      <xsd:simpleType>
-        <xsd:restriction base="dms:Number"/>
-      </xsd:simpleType>
-    </xsd:element>
-    <xsd:element name="ArtSampleDocs" ma:index="113" nillable="true" ma:displayName="Sample Docs" ma:default="" ma:hidden="true" ma:internalName="ArtSampleDocs" ma:readOnly="false">
-      <xsd:simpleType>
-        <xsd:restriction base="dms:Text"/>
-      </xsd:simpleType>
-    </xsd:element>
-    <xsd:element name="ScenarioTagsTaxHTField0" ma:index="115" nillable="true" ma:taxonomy="true" ma:internalName="ScenarioTagsTaxHTField0" ma:taxonomyFieldName="ScenarioTags" ma:displayName="Scenarios" ma:readOnly="false" ma:default="" ma:fieldId="{93aef74d-6c78-4815-8310-51477dceeccc}" ma:taxonomyMulti="true" ma:sspId="8f79753a-75d3-41f5-8ca3-40b843941b4f" ma:termSetId="4b7d5f16-e2f2-4fc0-bab3-6e8b931e57d6" ma:anchorId="00000000-0000-0000-0000-000000000000" ma:open="false" ma:isKeyword="false">
-      <xsd:complexType>
-        <xsd:sequence>
-          <xsd:element ref="pc:Terms" minOccurs="0" maxOccurs="1"/>
-        </xsd:sequence>
-      </xsd:complexType>
-    </xsd:element>
-    <xsd:element name="ShowIn" ma:index="117" nillable="true" ma:displayName="Show In" ma:default="Show everywhere" ma:internalName="ShowIn" ma:readOnly="false">
-      <xsd:simpleType>
-        <xsd:restriction base="dms:Choice">
-          <xsd:enumeration value="Hide on web"/>
-          <xsd:enumeration value="On Web no search"/>
-          <xsd:enumeration value="Show everywhere"/>
-          <xsd:enumeration value="Special use only"/>
-        </xsd:restriction>
-      </xsd:simpleType>
-    </xsd:element>
-    <xsd:element name="SourceTitle" ma:index="118" nillable="true" ma:displayName="Source Title" ma:default="" ma:indexed="true" ma:internalName="SourceTitle" ma:readOnly="false">
-      <xsd:simpleType>
-        <xsd:restriction base="dms:Text"/>
-      </xsd:simpleType>
-    </xsd:element>
-    <xsd:element name="CSXSubmissionDate" ma:index="119" nillable="true" ma:displayName="Submission Date" ma:default="" ma:internalName="CSXSubmissionDate" ma:readOnly="false">
-      <xsd:simpleType>
-        <xsd:restriction base="dms:DateTime"/>
-      </xsd:simpleType>
-    </xsd:element>
-    <xsd:element name="SubmitterId" ma:index="120" nillable="true" ma:displayName="Submitter ID" ma:default="" ma:internalName="SubmitterId" ma:readOnly="false">
-      <xsd:simpleType>
-        <xsd:restriction base="dms:Text"/>
-      </xsd:simpleType>
-    </xsd:element>
-    <xsd:element name="TaxCatchAll" ma:index="121" nillable="true" ma:displayName="Taxonomy Catch All Column" ma:hidden="true" ma:list="{530f955b-6704-4601-bd83-f81d87f1e440}" ma:internalName="TaxCatchAll" ma:showField="CatchAllData" ma:web="4873beb7-5857-4685-be1f-d57550cc96cc">
-      <xsd:complexType>
-        <xsd:complexContent>
-          <xsd:extension base="dms:MultiChoiceLookup">
-            <xsd:sequence>
-              <xsd:element name="Value" type="dms:Lookup" maxOccurs="unbounded" minOccurs="0" nillable="true"/>
-            </xsd:sequence>
-          </xsd:extension>
-        </xsd:complexContent>
-      </xsd:complexType>
-    </xsd:element>
-    <xsd:element name="TaxCatchAllLabel" ma:index="122" nillable="true" ma:displayName="Taxonomy Catch All Column1" ma:hidden="true" ma:list="{530f955b-6704-4601-bd83-f81d87f1e440}" ma:internalName="TaxCatchAllLabel" ma:readOnly="true" ma:showField="CatchAllDataLabel" ma:web="4873beb7-5857-4685-be1f-d57550cc96cc">
-      <xsd:complexType>
-        <xsd:complexContent>
-          <xsd:extension base="dms:MultiChoiceLookup">
-            <xsd:sequence>
-              <xsd:element name="Value" type="dms:Lookup" maxOccurs="unbounded" minOccurs="0" nillable="true"/>
-            </xsd:sequence>
-          </xsd:extension>
-        </xsd:complexContent>
-      </xsd:complexType>
-    </xsd:element>
-    <xsd:element name="TemplateStatus" ma:index="123" nillable="true" ma:displayName="Template Status" ma:default="" ma:internalName="TemplateStatus">
-      <xsd:simpleType>
-        <xsd:restriction base="dms:Unknown"/>
-      </xsd:simpleType>
-    </xsd:element>
-    <xsd:element name="TemplateTemplateType" ma:index="124" nillable="true" ma:displayName="Template Type" ma:default="" ma:internalName="TemplateTemplateType">
-      <xsd:simpleType>
-        <xsd:restriction base="dms:Unknown"/>
-      </xsd:simpleType>
-    </xsd:element>
-    <xsd:element name="ThumbnailAssetId" ma:index="125" nillable="true" ma:displayName="Thumbnail Image Asset" ma:default="" ma:internalName="ThumbnailAssetId" ma:readOnly="false">
-      <xsd:simpleType>
-        <xsd:restriction base="dms:Text"/>
-      </xsd:simpleType>
-    </xsd:element>
-    <xsd:element name="TimesCloned" ma:index="126" nillable="true" ma:displayName="Times Cloned" ma:default="" ma:internalName="TimesCloned" ma:readOnly="false">
-      <xsd:simpleType>
-        <xsd:restriction base="dms:Number"/>
-      </xsd:simpleType>
-    </xsd:element>
-    <xsd:element name="TrustLevel" ma:index="128" nillable="true" ma:displayName="Trust Level" ma:default="1 Microsoft Managed Content" ma:internalName="TrustLevel" ma:readOnly="false">
-      <xsd:simpleType>
-        <xsd:restriction base="dms:Unknown"/>
-      </xsd:simpleType>
-    </xsd:element>
-    <xsd:element name="UALocComments" ma:index="129" nillable="true" ma:displayName="UA Loc Comments" ma:default="" ma:internalName="UALocComments" ma:readOnly="false">
-      <xsd:simpleType>
-        <xsd:restriction base="dms:Note"/>
-      </xsd:simpleType>
-    </xsd:element>
-    <xsd:element name="UALocRecommendation" ma:index="130" nillable="true" ma:displayName="UA Loc Recommendation" ma:default="Localize" ma:internalName="UALocRecommendation" ma:readOnly="false">
-      <xsd:simpleType>
-        <xsd:restriction base="dms:Choice">
-          <xsd:enumeration value="Localize"/>
-          <xsd:enumeration value="Never Localize"/>
-          <xsd:enumeration value="Priority Localize"/>
-        </xsd:restriction>
-      </xsd:simpleType>
-    </xsd:element>
-    <xsd:element name="UANotes" ma:index="131" nillable="true" ma:displayName="UA Notes" ma:default="" ma:internalName="UANotes" ma:readOnly="false">
-      <xsd:simpleType>
-        <xsd:restriction base="dms:Note"/>
-      </xsd:simpleType>
-    </xsd:element>
-    <xsd:element name="TPAppVersion" ma:index="132" nillable="true" ma:displayName="Version" ma:default="" ma:internalName="TPAppVersion">
-      <xsd:simpleType>
-        <xsd:restriction base="dms:Text"/>
-      </xsd:simpleType>
-    </xsd:element>
-    <xsd:element name="VoteCount" ma:index="133" nillable="true" ma:displayName="Vote Count" ma:default="" ma:internalName="VoteCount" ma:readOnly="false">
-      <xsd:simpleType>
-        <xsd:restriction base="dms:Unknown"/>
-      </xsd:simpleType>
-    </xsd:element>
-  </xsd:schema>
-  <xsd:schema xmlns="http://schemas.openxmlformats.org/package/2006/metadata/core-properties" xmlns:xsd="http://www.w3.org/2001/XMLSchema" xmlns:xsi="http://www.w3.org/2001/XMLSchema-instance" xmlns:dc="http://purl.org/dc/elements/1.1/" xmlns:dcterms="http://purl.org/dc/terms/" xmlns:odoc="http://schemas.microsoft.com/internal/obd" targetNamespace="http://schemas.openxmlformats.org/package/2006/metadata/core-properties" elementFormDefault="qualified" attributeFormDefault="unqualified" blockDefault="#all">
-    <xsd:import namespace="http://purl.org/dc/elements/1.1/" schemaLocation="http://dublincore.org/schemas/xmls/qdc/2003/04/02/dc.xsd"/>
-    <xsd:import namespace="http://purl.org/dc/terms/" schemaLocation="http://dublincore.org/schemas/xmls/qdc/2003/04/02/dcterms.xsd"/>
-    <xsd:element name="coreProperties" type="CT_coreProperties"/>
-    <xsd:complexType name="CT_coreProperties">
-      <xsd:all>
-        <xsd:element ref="dc:creator" minOccurs="0" maxOccurs="1"/>
-        <xsd:element ref="dcterms:created" minOccurs="0" maxOccurs="1"/>
-        <xsd:element ref="dc:identifier" minOccurs="0" maxOccurs="1"/>
-        <xsd:element name="contentType" minOccurs="0" maxOccurs="1" type="xsd:string" ma:index="22" ma:displayName="Content Type"/>
-        <xsd:element ref="dc:title" minOccurs="0" maxOccurs="1" ma:index="127" ma:displayName="Title"/>
-        <xsd:element ref="dc:subject" minOccurs="0" maxOccurs="1"/>
-        <xsd:element ref="dc:description" minOccurs="0" maxOccurs="1"/>
-        <xsd:element name="keywords" minOccurs="0" maxOccurs="1" type="xsd:string"/>
-        <xsd:element ref="dc:language" minOccurs="0" maxOccurs="1"/>
-        <xsd:element name="category" minOccurs="0" maxOccurs="1" type="xsd:string"/>
-        <xsd:element name="version" minOccurs="0" maxOccurs="1" type="xsd:string"/>
-        <xsd:element name="revision" minOccurs="0" maxOccurs="1" type="xsd:string">
-          <xsd:annotation>
-            <xsd:documentation>
-                        This value indicates the number of saves or revisions. The application is responsible for updating this value after each revision.
-                    </xsd:documentation>
-          </xsd:annotation>
-        </xsd:element>
-        <xsd:element name="lastModifiedBy" minOccurs="0" maxOccurs="1" type="xsd:string"/>
-        <xsd:element ref="dcterms:modified" minOccurs="0" maxOccurs="1"/>
-        <xsd:element name="contentStatus" minOccurs="0" maxOccurs="1" type="xsd:string"/>
-      </xsd:all>
-    </xsd:complexType>
-  </xsd:schema>
-  <xs:schema xmlns:pc="http://schemas.microsoft.com/office/infopath/2007/PartnerControls" xmlns:xs="http://www.w3.org/2001/XMLSchema" targetNamespace="http://schemas.microsoft.com/office/infopath/2007/PartnerControls" elementFormDefault="qualified" attributeFormDefault="unqualified">
-    <xs:element name="Person">
-      <xs:complexType>
-        <xs:sequence>
-          <xs:element ref="pc:DisplayName" minOccurs="0"/>
-          <xs:element ref="pc:AccountId" minOccurs="0"/>
-          <xs:element ref="pc:AccountType" minOccurs="0"/>
-        </xs:sequence>
-      </xs:complexType>
-    </xs:element>
-    <xs:element name="DisplayName" type="xs:string"/>
-    <xs:element name="AccountId" type="xs:string"/>
-    <xs:element name="AccountType" type="xs:string"/>
-    <xs:element name="BDCAssociatedEntity">
-      <xs:complexType>
-        <xs:sequence>
-          <xs:element ref="pc:BDCEntity" minOccurs="0" maxOccurs="unbounded"/>
-        </xs:sequence>
-        <xs:attribute ref="pc:EntityNamespace"/>
-        <xs:attribute ref="pc:EntityName"/>
-        <xs:attribute ref="pc:SystemInstanceName"/>
-        <xs:attribute ref="pc:AssociationName"/>
-      </xs:complexType>
-    </xs:element>
-    <xs:attribute name="EntityNamespace" type="xs:string"/>
-    <xs:attribute name="EntityName" type="xs:string"/>
-    <xs:attribute name="SystemInstanceName" type="xs:string"/>
-    <xs:attribute name="AssociationName" type="xs:string"/>
-    <xs:element name="BDCEntity">
-      <xs:complexType>
-        <xs:sequence>
-          <xs:element ref="pc:EntityDisplayName" minOccurs="0"/>
-          <xs:element ref="pc:EntityInstanceReference" minOccurs="0"/>
-          <xs:element ref="pc:EntityId1" minOccurs="0"/>
-          <xs:element ref="pc:EntityId2" minOccurs="0"/>
-          <xs:element ref="pc:EntityId3" minOccurs="0"/>
-          <xs:element ref="pc:EntityId4" minOccurs="0"/>
-          <xs:element ref="pc:EntityId5" minOccurs="0"/>
-        </xs:sequence>
-      </xs:complexType>
-    </xs:element>
-    <xs:element name="EntityDisplayName" type="xs:string"/>
-    <xs:element name="EntityInstanceReference" type="xs:string"/>
-    <xs:element name="EntityId1" type="xs:string"/>
-    <xs:element name="EntityId2" type="xs:string"/>
-    <xs:element name="EntityId3" type="xs:string"/>
-    <xs:element name="EntityId4" type="xs:string"/>
-    <xs:element name="EntityId5" type="xs:string"/>
-    <xs:element name="Terms">
-      <xs:complexType>
-        <xs:sequence>
-          <xs:element ref="pc:TermInfo" minOccurs="0" maxOccurs="unbounded"/>
-        </xs:sequence>
-      </xs:complexType>
-    </xs:element>
-    <xs:element name="TermInfo">
-      <xs:complexType>
-        <xs:sequence>
-          <xs:element ref="pc:TermName" minOccurs="0"/>
-          <xs:element ref="pc:TermId" minOccurs="0"/>
-        </xs:sequence>
-      </xs:complexType>
-    </xs:element>
-    <xs:element name="TermName" type="xs:string"/>
-    <xs:element name="TermId" type="xs:string"/>
-  </xs:schema>
-</ct:contentTypeSchema>
-</file>
-
 <file path=customXml/itemProps1.xml><?xml version="1.0" encoding="utf-8"?>
-<ds:datastoreItem xmlns:ds="http://schemas.openxmlformats.org/officeDocument/2006/customXml" ds:itemID="{7FBDB1CC-CEFB-4E46-8174-1F0AA0D30B24}">
-  <ds:schemaRefs>
-    <ds:schemaRef ds:uri="http://purl.org/dc/terms/"/>
-    <ds:schemaRef ds:uri="http://purl.org/dc/dcmitype/"/>
-    <ds:schemaRef ds:uri="http://schemas.openxmlformats.org/package/2006/metadata/core-properties"/>
-    <ds:schemaRef ds:uri="http://purl.org/dc/elements/1.1/"/>
-    <ds:schemaRef ds:uri="http://schemas.microsoft.com/office/2006/metadata/properties"/>
-    <ds:schemaRef ds:uri="http://schemas.microsoft.com/office/2006/documentManagement/types"/>
-    <ds:schemaRef ds:uri="http://schemas.microsoft.com/office/infopath/2007/PartnerControls"/>
-    <ds:schemaRef ds:uri="4873beb7-5857-4685-be1f-d57550cc96cc"/>
-    <ds:schemaRef ds:uri="http://www.w3.org/XML/1998/namespace"/>
-  </ds:schemaRefs>
-</ds:datastoreItem>
-</file>
-
-<file path=customXml/itemProps2.xml><?xml version="1.0" encoding="utf-8"?>
-<ds:datastoreItem xmlns:ds="http://schemas.openxmlformats.org/officeDocument/2006/customXml" ds:itemID="{C01C3C56-10DB-49F7-B061-44D8728D078A}">
-  <ds:schemaRefs>
-    <ds:schemaRef ds:uri="http://schemas.microsoft.com/sharepoint/v3/contenttype/forms"/>
-  </ds:schemaRefs>
-</ds:datastoreItem>
-</file>
-
-<file path=customXml/itemProps3.xml><?xml version="1.0" encoding="utf-8"?>
 <ds:datastoreItem xmlns:ds="http://schemas.openxmlformats.org/officeDocument/2006/customXml" ds:itemID="{4B3A7E92-E05A-4924-9E8A-9F6659E5855B}">
   <ds:schemaRefs>
     <ds:schemaRef ds:uri="http://schemas.microsoft.com/office/2006/metadata/contentType"/>
@@ -5813,4 +6072,28 @@
     <ds:schemaRef ds:uri="http://schemas.microsoft.com/internal/obd"/>
   </ds:schemaRefs>
 </ds:datastoreItem>
+</file>
+
+<file path=customXml/itemProps2.xml><?xml version="1.0" encoding="utf-8"?>
+<ds:datastoreItem xmlns:ds="http://schemas.openxmlformats.org/officeDocument/2006/customXml" ds:itemID="{C01C3C56-10DB-49F7-B061-44D8728D078A}">
+  <ds:schemaRefs>
+    <ds:schemaRef ds:uri="http://schemas.microsoft.com/sharepoint/v3/contenttype/forms"/>
+  </ds:schemaRefs>
+</ds:datastoreItem>
+</file>
+
+<file path=customXml/itemProps3.xml><?xml version="1.0" encoding="utf-8"?>
+<ds:datastoreItem xmlns:ds="http://schemas.openxmlformats.org/officeDocument/2006/customXml" ds:itemID="{7FBDB1CC-CEFB-4E46-8174-1F0AA0D30B24}">
+  <ds:schemaRefs>
+    <ds:schemaRef ds:uri="http://purl.org/dc/elements/1.1/"/>
+    <ds:schemaRef ds:uri="http://schemas.microsoft.com/office/2006/metadata/properties"/>
+    <ds:schemaRef ds:uri="4873beb7-5857-4685-be1f-d57550cc96cc"/>
+    <ds:schemaRef ds:uri="http://schemas.openxmlformats.org/package/2006/metadata/core-properties"/>
+    <ds:schemaRef ds:uri="http://purl.org/dc/terms/"/>
+    <ds:schemaRef ds:uri="http://schemas.microsoft.com/office/2006/documentManagement/types"/>
+    <ds:schemaRef ds:uri="http://purl.org/dc/dcmitype/"/>
+    <ds:schemaRef ds:uri="http://schemas.microsoft.com/office/infopath/2007/PartnerControls"/>
+    <ds:schemaRef ds:uri="http://www.w3.org/XML/1998/namespace"/>
+  </ds:schemaRefs>
+</ds:datastoreItem>
 </file>
</xml_diff>

<commit_message>
Updated design document for the end of week 6
</commit_message>
<xml_diff>
--- a/Design/Design Document.docx
+++ b/Design/Design Document.docx
@@ -85,13 +85,7 @@
         <w:rPr>
           <w:sz w:val="32"/>
         </w:rPr>
-        <w:t xml:space="preserve">Male and female, </w:t>
-      </w:r>
-      <w:r>
-        <w:rPr>
-          <w:sz w:val="32"/>
-        </w:rPr>
-        <w:t>ages 10-35</w:t>
+        <w:t>Male and female, ages 10-35</w:t>
       </w:r>
     </w:p>
     <w:p>
@@ -263,13 +257,7 @@
         <w:rPr>
           <w:sz w:val="32"/>
         </w:rPr>
-        <w:t xml:space="preserve">platform </w:t>
-      </w:r>
-      <w:r>
-        <w:rPr>
-          <w:sz w:val="32"/>
-        </w:rPr>
-        <w:t>speed)</w:t>
+        <w:t>platform speed)</w:t>
       </w:r>
     </w:p>
     <w:p>
@@ -313,19 +301,7 @@
         <w:rPr>
           <w:sz w:val="32"/>
         </w:rPr>
-        <w:t>To make it very clear whose turn it is at any time, p</w:t>
-      </w:r>
-      <w:r>
-        <w:rPr>
-          <w:sz w:val="32"/>
-        </w:rPr>
-        <w:t>layer 1 plays on an old era screen while player 2 plays on a new era screen. For example, this could be a steam powered contraption in the old e</w:t>
-      </w:r>
-      <w:r>
-        <w:rPr>
-          <w:sz w:val="32"/>
-        </w:rPr>
-        <w:t>ra, and a highly technical jet pack from the future in the new era.</w:t>
+        <w:t>To make it very clear whose turn it is at any time, player 1 plays on an old era screen while player 2 plays on a new era screen. For example, this could be a steam powered contraption in the old era, and a highly technical jet pack from the future in the new era.</w:t>
       </w:r>
     </w:p>
     <w:p>
@@ -361,31 +337,85 @@
         <w:rPr>
           <w:sz w:val="32"/>
         </w:rPr>
-        <w:t xml:space="preserve">Players collect power ups to antagonise the opponent, trying to make that player character fall off platforms. </w:t>
+        <w:t>Players collect points</w:t>
+      </w:r>
+      <w:r>
+        <w:rPr>
+          <w:sz w:val="32"/>
+        </w:rPr>
+        <w:t xml:space="preserve"> throughout the game.</w:t>
       </w:r>
     </w:p>
     <w:p>
       <w:pPr>
         <w:rPr>
           <w:sz w:val="32"/>
-        </w:rPr>
-      </w:pPr>
-      <w:r>
-        <w:rPr>
-          <w:sz w:val="32"/>
-        </w:rPr>
-        <w:t>Players collect points</w:t>
-      </w:r>
-      <w:r>
-        <w:rPr>
-          <w:sz w:val="32"/>
-        </w:rPr>
-        <w:t xml:space="preserve"> throughout the game.</w:t>
+          <w:szCs w:val="32"/>
+        </w:rPr>
+      </w:pPr>
+      <w:r>
+        <w:rPr>
+          <w:sz w:val="32"/>
+          <w:szCs w:val="32"/>
+        </w:rPr>
+        <w:t>Each round lasts for 2 minutes.</w:t>
       </w:r>
     </w:p>
     <w:p>
       <w:pPr>
         <w:rPr>
+          <w:sz w:val="32"/>
+        </w:rPr>
+      </w:pPr>
+      <w:r>
+        <w:rPr>
+          <w:sz w:val="32"/>
+        </w:rPr>
+        <w:t>Players collect power-ups to antagonise the opponent, to make the opponent’s player character fall in the water.</w:t>
+      </w:r>
+    </w:p>
+    <w:p>
+      <w:pPr>
+        <w:rPr>
+          <w:sz w:val="32"/>
+        </w:rPr>
+      </w:pPr>
+      <w:r>
+        <w:rPr>
+          <w:sz w:val="32"/>
+        </w:rPr>
+        <w:t xml:space="preserve">If the player character falls into the water, the player in control of that jump loses </w:t>
+      </w:r>
+      <w:r>
+        <w:rPr>
+          <w:i/>
+          <w:sz w:val="32"/>
+        </w:rPr>
+        <w:t xml:space="preserve">(x) </w:t>
+      </w:r>
+      <w:r>
+        <w:rPr>
+          <w:sz w:val="32"/>
+        </w:rPr>
+        <w:t xml:space="preserve">points. Player loses </w:t>
+      </w:r>
+      <w:r>
+        <w:rPr>
+          <w:i/>
+          <w:sz w:val="32"/>
+        </w:rPr>
+        <w:t xml:space="preserve">(+x) </w:t>
+      </w:r>
+      <w:r>
+        <w:rPr>
+          <w:sz w:val="32"/>
+        </w:rPr>
+        <w:t>points each time the character falls.</w:t>
+      </w:r>
+    </w:p>
+    <w:p>
+      <w:pPr>
+        <w:rPr>
           <w:sz w:val="36"/>
           <w:u w:val="single"/>
         </w:rPr>
@@ -394,74 +424,76 @@
     <w:p>
       <w:pPr>
         <w:rPr>
-          <w:sz w:val="28"/>
-        </w:rPr>
-      </w:pPr>
-      <w:r>
-        <w:rPr>
           <w:sz w:val="36"/>
           <w:u w:val="single"/>
         </w:rPr>
-        <w:t>Win/Lose Condition</w:t>
+      </w:pPr>
+      <w:r>
+        <w:rPr>
+          <w:sz w:val="36"/>
+          <w:u w:val="single"/>
+        </w:rPr>
+        <w:t xml:space="preserve">Win </w:t>
+      </w:r>
+      <w:r>
+        <w:rPr>
+          <w:sz w:val="36"/>
+          <w:u w:val="single"/>
+        </w:rPr>
+        <w:t>Condition</w:t>
       </w:r>
     </w:p>
     <w:p>
       <w:pPr>
         <w:rPr>
           <w:sz w:val="32"/>
-        </w:rPr>
-      </w:pPr>
-      <w:r>
-        <w:rPr>
-          <w:sz w:val="32"/>
-        </w:rPr>
-        <w:t xml:space="preserve">If the player character falls into the water, the game </w:t>
-      </w:r>
-      <w:r>
-        <w:rPr>
-          <w:sz w:val="32"/>
-        </w:rPr>
-        <w:t>ends and the</w:t>
-      </w:r>
-      <w:r>
-        <w:rPr>
-          <w:sz w:val="32"/>
-        </w:rPr>
-        <w:t xml:space="preserve"> player</w:t>
-      </w:r>
-      <w:r>
-        <w:rPr>
-          <w:sz w:val="32"/>
-        </w:rPr>
-        <w:t xml:space="preserve"> controlling the character at that time</w:t>
-      </w:r>
-      <w:r>
-        <w:rPr>
-          <w:sz w:val="32"/>
-        </w:rPr>
-        <w:t xml:space="preserve"> loses the game. </w:t>
-      </w:r>
-    </w:p>
-    <w:p>
-      <w:pPr>
-        <w:rPr>
-          <w:sz w:val="32"/>
-        </w:rPr>
-      </w:pPr>
-      <w:r>
-        <w:rPr>
-          <w:sz w:val="32"/>
-        </w:rPr>
-        <w:t>If neither of the players fall off in the limited time of 2 minutes, the player with the highest score wins.</w:t>
-      </w:r>
-    </w:p>
-    <w:p>
-      <w:pPr>
-        <w:pStyle w:val="ListParagraph"/>
-        <w:rPr>
-          <w:sz w:val="32"/>
-        </w:rPr>
-      </w:pPr>
+          <w:szCs w:val="32"/>
+        </w:rPr>
+      </w:pPr>
+      <w:r>
+        <w:rPr>
+          <w:sz w:val="32"/>
+          <w:szCs w:val="32"/>
+        </w:rPr>
+        <w:t xml:space="preserve">The first player to reach </w:t>
+      </w:r>
+      <w:r>
+        <w:rPr>
+          <w:i/>
+          <w:sz w:val="32"/>
+          <w:szCs w:val="32"/>
+        </w:rPr>
+        <w:t xml:space="preserve">(x) </w:t>
+      </w:r>
+      <w:r>
+        <w:rPr>
+          <w:sz w:val="32"/>
+          <w:szCs w:val="32"/>
+        </w:rPr>
+        <w:t xml:space="preserve">score wins the round. Player who wins the best of </w:t>
+      </w:r>
+      <w:r>
+        <w:rPr>
+          <w:i/>
+          <w:sz w:val="32"/>
+          <w:szCs w:val="32"/>
+        </w:rPr>
+        <w:t>(x)</w:t>
+      </w:r>
+      <w:r>
+        <w:rPr>
+          <w:sz w:val="32"/>
+          <w:szCs w:val="32"/>
+        </w:rPr>
+        <w:t xml:space="preserve"> rounds wins the game</w:t>
+      </w:r>
+      <w:r>
+        <w:rPr>
+          <w:sz w:val="32"/>
+          <w:szCs w:val="32"/>
+        </w:rPr>
+        <w:t>.</w:t>
+      </w:r>
     </w:p>
     <w:p>
       <w:pPr>
@@ -2405,13 +2437,158 @@
   <a:extraClrSchemeLst/>
   <a:extLst>
     <a:ext uri="{05A4C25C-085E-4340-85A3-A5531E510DB2}">
-      <thm15:themeFamily xmlns:thm15="http://schemas.microsoft.com/office/thememl/2012/main" xmlns="" name="Office Theme" id="{62F939B6-93AF-4DB8-9C6B-D6C7DFDC589F}" vid="{4A3C46E8-61CC-4603-A589-7422A47A8E4A}"/>
+      <thm15:themeFamily xmlns="" xmlns:thm15="http://schemas.microsoft.com/office/thememl/2012/main" name="Office Theme" id="{62F939B6-93AF-4DB8-9C6B-D6C7DFDC589F}" vid="{4A3C46E8-61CC-4603-A589-7422A47A8E4A}"/>
     </a:ext>
   </a:extLst>
 </a:theme>
 </file>
 
 <file path=customXml/item1.xml><?xml version="1.0" encoding="utf-8"?>
+<p:properties xmlns:p="http://schemas.microsoft.com/office/2006/metadata/properties" xmlns:xsi="http://www.w3.org/2001/XMLSchema-instance" xmlns:pc="http://schemas.microsoft.com/office/infopath/2007/PartnerControls">
+  <documentManagement>
+    <LocLastLocAttemptVersionTypeLookup xmlns="4873beb7-5857-4685-be1f-d57550cc96cc" xsi:nil="true"/>
+    <MarketSpecific xmlns="4873beb7-5857-4685-be1f-d57550cc96cc">false</MarketSpecific>
+    <ApprovalStatus xmlns="4873beb7-5857-4685-be1f-d57550cc96cc">InProgress</ApprovalStatus>
+    <LocComments xmlns="4873beb7-5857-4685-be1f-d57550cc96cc" xsi:nil="true"/>
+    <DirectSourceMarket xmlns="4873beb7-5857-4685-be1f-d57550cc96cc" xsi:nil="true"/>
+    <LocPublishedLinkedAssetsLookup xmlns="4873beb7-5857-4685-be1f-d57550cc96cc" xsi:nil="true"/>
+    <ThumbnailAssetId xmlns="4873beb7-5857-4685-be1f-d57550cc96cc" xsi:nil="true"/>
+    <PrimaryImageGen xmlns="4873beb7-5857-4685-be1f-d57550cc96cc">true</PrimaryImageGen>
+    <LegacyData xmlns="4873beb7-5857-4685-be1f-d57550cc96cc" xsi:nil="true"/>
+    <LocNewPublishedVersionLookup xmlns="4873beb7-5857-4685-be1f-d57550cc96cc" xsi:nil="true"/>
+    <NumericId xmlns="4873beb7-5857-4685-be1f-d57550cc96cc">102787001</NumericId>
+    <TPFriendlyName xmlns="4873beb7-5857-4685-be1f-d57550cc96cc" xsi:nil="true"/>
+    <LocOverallPublishStatusLookup xmlns="4873beb7-5857-4685-be1f-d57550cc96cc" xsi:nil="true"/>
+    <LocRecommendedHandoff xmlns="4873beb7-5857-4685-be1f-d57550cc96cc" xsi:nil="true"/>
+    <BlockPublish xmlns="4873beb7-5857-4685-be1f-d57550cc96cc">false</BlockPublish>
+    <BusinessGroup xmlns="4873beb7-5857-4685-be1f-d57550cc96cc" xsi:nil="true"/>
+    <OpenTemplate xmlns="4873beb7-5857-4685-be1f-d57550cc96cc">true</OpenTemplate>
+    <SourceTitle xmlns="4873beb7-5857-4685-be1f-d57550cc96cc" xsi:nil="true"/>
+    <LocOverallLocStatusLookup xmlns="4873beb7-5857-4685-be1f-d57550cc96cc" xsi:nil="true"/>
+    <APEditor xmlns="4873beb7-5857-4685-be1f-d57550cc96cc">
+      <UserInfo>
+        <DisplayName/>
+        <AccountId xsi:nil="true"/>
+        <AccountType/>
+      </UserInfo>
+    </APEditor>
+    <UALocComments xmlns="4873beb7-5857-4685-be1f-d57550cc96cc" xsi:nil="true"/>
+    <IntlLangReviewDate xmlns="4873beb7-5857-4685-be1f-d57550cc96cc" xsi:nil="true"/>
+    <PublishStatusLookup xmlns="4873beb7-5857-4685-be1f-d57550cc96cc">
+      <Value>1343188</Value>
+    </PublishStatusLookup>
+    <ParentAssetId xmlns="4873beb7-5857-4685-be1f-d57550cc96cc" xsi:nil="true"/>
+    <FeatureTagsTaxHTField0 xmlns="4873beb7-5857-4685-be1f-d57550cc96cc">
+      <Terms xmlns="http://schemas.microsoft.com/office/infopath/2007/PartnerControls"/>
+    </FeatureTagsTaxHTField0>
+    <MachineTranslated xmlns="4873beb7-5857-4685-be1f-d57550cc96cc">false</MachineTranslated>
+    <Providers xmlns="4873beb7-5857-4685-be1f-d57550cc96cc" xsi:nil="true"/>
+    <OriginalSourceMarket xmlns="4873beb7-5857-4685-be1f-d57550cc96cc" xsi:nil="true"/>
+    <APDescription xmlns="4873beb7-5857-4685-be1f-d57550cc96cc" xsi:nil="true"/>
+    <ContentItem xmlns="4873beb7-5857-4685-be1f-d57550cc96cc" xsi:nil="true"/>
+    <ClipArtFilename xmlns="4873beb7-5857-4685-be1f-d57550cc96cc" xsi:nil="true"/>
+    <TPInstallLocation xmlns="4873beb7-5857-4685-be1f-d57550cc96cc" xsi:nil="true"/>
+    <TimesCloned xmlns="4873beb7-5857-4685-be1f-d57550cc96cc" xsi:nil="true"/>
+    <PublishTargets xmlns="4873beb7-5857-4685-be1f-d57550cc96cc">OfficeOnlineVNext</PublishTargets>
+    <AcquiredFrom xmlns="4873beb7-5857-4685-be1f-d57550cc96cc">Internal MS</AcquiredFrom>
+    <AssetStart xmlns="4873beb7-5857-4685-be1f-d57550cc96cc">2011-11-23T17:29:00+00:00</AssetStart>
+    <FriendlyTitle xmlns="4873beb7-5857-4685-be1f-d57550cc96cc" xsi:nil="true"/>
+    <Provider xmlns="4873beb7-5857-4685-be1f-d57550cc96cc" xsi:nil="true"/>
+    <LastHandOff xmlns="4873beb7-5857-4685-be1f-d57550cc96cc" xsi:nil="true"/>
+    <TPClientViewer xmlns="4873beb7-5857-4685-be1f-d57550cc96cc" xsi:nil="true"/>
+    <TemplateStatus xmlns="4873beb7-5857-4685-be1f-d57550cc96cc">Complete</TemplateStatus>
+    <Downloads xmlns="4873beb7-5857-4685-be1f-d57550cc96cc">0</Downloads>
+    <OOCacheId xmlns="4873beb7-5857-4685-be1f-d57550cc96cc" xsi:nil="true"/>
+    <IsDeleted xmlns="4873beb7-5857-4685-be1f-d57550cc96cc">false</IsDeleted>
+    <LocPublishedDependentAssetsLookup xmlns="4873beb7-5857-4685-be1f-d57550cc96cc" xsi:nil="true"/>
+    <AssetExpire xmlns="4873beb7-5857-4685-be1f-d57550cc96cc">2029-05-12T07:00:00+00:00</AssetExpire>
+    <CSXSubmissionMarket xmlns="4873beb7-5857-4685-be1f-d57550cc96cc" xsi:nil="true"/>
+    <DSATActionTaken xmlns="4873beb7-5857-4685-be1f-d57550cc96cc" xsi:nil="true"/>
+    <SubmitterId xmlns="4873beb7-5857-4685-be1f-d57550cc96cc" xsi:nil="true"/>
+    <EditorialTags xmlns="4873beb7-5857-4685-be1f-d57550cc96cc" xsi:nil="true"/>
+    <TPExecutable xmlns="4873beb7-5857-4685-be1f-d57550cc96cc" xsi:nil="true"/>
+    <CSXSubmissionDate xmlns="4873beb7-5857-4685-be1f-d57550cc96cc" xsi:nil="true"/>
+    <CSXUpdate xmlns="4873beb7-5857-4685-be1f-d57550cc96cc">false</CSXUpdate>
+    <AssetType xmlns="4873beb7-5857-4685-be1f-d57550cc96cc">TP</AssetType>
+    <ApprovalLog xmlns="4873beb7-5857-4685-be1f-d57550cc96cc" xsi:nil="true"/>
+    <BugNumber xmlns="4873beb7-5857-4685-be1f-d57550cc96cc" xsi:nil="true"/>
+    <OriginAsset xmlns="4873beb7-5857-4685-be1f-d57550cc96cc" xsi:nil="true"/>
+    <TPComponent xmlns="4873beb7-5857-4685-be1f-d57550cc96cc" xsi:nil="true"/>
+    <Milestone xmlns="4873beb7-5857-4685-be1f-d57550cc96cc" xsi:nil="true"/>
+    <RecommendationsModifier xmlns="4873beb7-5857-4685-be1f-d57550cc96cc" xsi:nil="true"/>
+    <AssetId xmlns="4873beb7-5857-4685-be1f-d57550cc96cc">TP102787001</AssetId>
+    <PolicheckWords xmlns="4873beb7-5857-4685-be1f-d57550cc96cc" xsi:nil="true"/>
+    <TPLaunchHelpLink xmlns="4873beb7-5857-4685-be1f-d57550cc96cc" xsi:nil="true"/>
+    <IntlLocPriority xmlns="4873beb7-5857-4685-be1f-d57550cc96cc" xsi:nil="true"/>
+    <TPApplication xmlns="4873beb7-5857-4685-be1f-d57550cc96cc" xsi:nil="true"/>
+    <IntlLangReviewer xmlns="4873beb7-5857-4685-be1f-d57550cc96cc" xsi:nil="true"/>
+    <HandoffToMSDN xmlns="4873beb7-5857-4685-be1f-d57550cc96cc" xsi:nil="true"/>
+    <PlannedPubDate xmlns="4873beb7-5857-4685-be1f-d57550cc96cc" xsi:nil="true"/>
+    <CrawlForDependencies xmlns="4873beb7-5857-4685-be1f-d57550cc96cc">false</CrawlForDependencies>
+    <LocLastLocAttemptVersionLookup xmlns="4873beb7-5857-4685-be1f-d57550cc96cc">693888</LocLastLocAttemptVersionLookup>
+    <LocProcessedForHandoffsLookup xmlns="4873beb7-5857-4685-be1f-d57550cc96cc" xsi:nil="true"/>
+    <TrustLevel xmlns="4873beb7-5857-4685-be1f-d57550cc96cc">1 Microsoft Managed Content</TrustLevel>
+    <CampaignTagsTaxHTField0 xmlns="4873beb7-5857-4685-be1f-d57550cc96cc">
+      <Terms xmlns="http://schemas.microsoft.com/office/infopath/2007/PartnerControls"/>
+    </CampaignTagsTaxHTField0>
+    <TPNamespace xmlns="4873beb7-5857-4685-be1f-d57550cc96cc" xsi:nil="true"/>
+    <LocOverallPreviewStatusLookup xmlns="4873beb7-5857-4685-be1f-d57550cc96cc" xsi:nil="true"/>
+    <TaxCatchAll xmlns="4873beb7-5857-4685-be1f-d57550cc96cc"/>
+    <IsSearchable xmlns="4873beb7-5857-4685-be1f-d57550cc96cc">false</IsSearchable>
+    <TemplateTemplateType xmlns="4873beb7-5857-4685-be1f-d57550cc96cc">Word Document Template</TemplateTemplateType>
+    <Markets xmlns="4873beb7-5857-4685-be1f-d57550cc96cc"/>
+    <IntlLangReview xmlns="4873beb7-5857-4685-be1f-d57550cc96cc" xsi:nil="true"/>
+    <UAProjectedTotalWords xmlns="4873beb7-5857-4685-be1f-d57550cc96cc" xsi:nil="true"/>
+    <OutputCachingOn xmlns="4873beb7-5857-4685-be1f-d57550cc96cc">false</OutputCachingOn>
+    <AverageRating xmlns="4873beb7-5857-4685-be1f-d57550cc96cc" xsi:nil="true"/>
+    <LocMarketGroupTiers2 xmlns="4873beb7-5857-4685-be1f-d57550cc96cc" xsi:nil="true"/>
+    <APAuthor xmlns="4873beb7-5857-4685-be1f-d57550cc96cc">
+      <UserInfo>
+        <DisplayName>REDMOND\v-namall</DisplayName>
+        <AccountId>978</AccountId>
+        <AccountType/>
+      </UserInfo>
+    </APAuthor>
+    <TPCommandLine xmlns="4873beb7-5857-4685-be1f-d57550cc96cc" xsi:nil="true"/>
+    <LocManualTestRequired xmlns="4873beb7-5857-4685-be1f-d57550cc96cc">false</LocManualTestRequired>
+    <TPAppVersion xmlns="4873beb7-5857-4685-be1f-d57550cc96cc" xsi:nil="true"/>
+    <EditorialStatus xmlns="4873beb7-5857-4685-be1f-d57550cc96cc">Complete</EditorialStatus>
+    <LocProcessedForMarketsLookup xmlns="4873beb7-5857-4685-be1f-d57550cc96cc" xsi:nil="true"/>
+    <LastModifiedDateTime xmlns="4873beb7-5857-4685-be1f-d57550cc96cc" xsi:nil="true"/>
+    <TPLaunchHelpLinkType xmlns="4873beb7-5857-4685-be1f-d57550cc96cc">Template</TPLaunchHelpLinkType>
+    <ScenarioTagsTaxHTField0 xmlns="4873beb7-5857-4685-be1f-d57550cc96cc">
+      <Terms xmlns="http://schemas.microsoft.com/office/infopath/2007/PartnerControls"/>
+    </ScenarioTagsTaxHTField0>
+    <OriginalRelease xmlns="4873beb7-5857-4685-be1f-d57550cc96cc">14</OriginalRelease>
+    <LocalizationTagsTaxHTField0 xmlns="4873beb7-5857-4685-be1f-d57550cc96cc">
+      <Terms xmlns="http://schemas.microsoft.com/office/infopath/2007/PartnerControls"/>
+    </LocalizationTagsTaxHTField0>
+    <Manager xmlns="4873beb7-5857-4685-be1f-d57550cc96cc" xsi:nil="true"/>
+    <UALocRecommendation xmlns="4873beb7-5857-4685-be1f-d57550cc96cc">Localize</UALocRecommendation>
+    <LocOverallHandbackStatusLookup xmlns="4873beb7-5857-4685-be1f-d57550cc96cc" xsi:nil="true"/>
+    <ArtSampleDocs xmlns="4873beb7-5857-4685-be1f-d57550cc96cc" xsi:nil="true"/>
+    <UACurrentWords xmlns="4873beb7-5857-4685-be1f-d57550cc96cc" xsi:nil="true"/>
+    <ShowIn xmlns="4873beb7-5857-4685-be1f-d57550cc96cc">Show everywhere</ShowIn>
+    <CSXHash xmlns="4873beb7-5857-4685-be1f-d57550cc96cc" xsi:nil="true"/>
+    <VoteCount xmlns="4873beb7-5857-4685-be1f-d57550cc96cc" xsi:nil="true"/>
+    <InternalTagsTaxHTField0 xmlns="4873beb7-5857-4685-be1f-d57550cc96cc">
+      <Terms xmlns="http://schemas.microsoft.com/office/infopath/2007/PartnerControls"/>
+    </InternalTagsTaxHTField0>
+    <UANotes xmlns="4873beb7-5857-4685-be1f-d57550cc96cc" xsi:nil="true"/>
+  </documentManagement>
+</p:properties>
+</file>
+
+<file path=customXml/item2.xml><?xml version="1.0" encoding="utf-8"?>
+<?mso-contentType ?>
+<FormTemplates xmlns="http://schemas.microsoft.com/sharepoint/v3/contenttype/forms">
+  <Display>DocumentLibraryForm</Display>
+  <Edit>AssetEditForm</Edit>
+  <New>DocumentLibraryForm</New>
+</FormTemplates>
+</file>
+
+<file path=customXml/item3.xml><?xml version="1.0" encoding="utf-8"?>
 <ct:contentTypeSchema xmlns:ct="http://schemas.microsoft.com/office/2006/metadata/contentType" xmlns:ma="http://schemas.microsoft.com/office/2006/metadata/properties/metaAttributes" ct:_="" ma:_="" ma:contentTypeName="TemplateFile" ma:contentTypeID="0x0101006EDDDB5EE6D98C44930B742096920B300400F5B6D36B3EF94B4E9A635CDF2A18F5B8" ma:contentTypeVersion="72" ma:contentTypeDescription="Create a new document." ma:contentTypeScope="" ma:versionID="a23e56308344d904b51738559c3d67c9">
   <xsd:schema xmlns:xsd="http://www.w3.org/2001/XMLSchema" xmlns:xs="http://www.w3.org/2001/XMLSchema" xmlns:p="http://schemas.microsoft.com/office/2006/metadata/properties" xmlns:ns2="4873beb7-5857-4685-be1f-d57550cc96cc" targetNamespace="http://schemas.microsoft.com/office/2006/metadata/properties" ma:root="true" ma:fieldsID="cd0908cc4600e77bf5da051303e00c8d" ns2:_="">
     <xsd:import namespace="4873beb7-5857-4685-be1f-d57550cc96cc"/>
@@ -3451,152 +3628,31 @@
 </ct:contentTypeSchema>
 </file>
 
-<file path=customXml/item2.xml><?xml version="1.0" encoding="utf-8"?>
-<?mso-contentType ?>
-<FormTemplates xmlns="http://schemas.microsoft.com/sharepoint/v3/contenttype/forms">
-  <Display>DocumentLibraryForm</Display>
-  <Edit>AssetEditForm</Edit>
-  <New>DocumentLibraryForm</New>
-</FormTemplates>
+<file path=customXml/itemProps1.xml><?xml version="1.0" encoding="utf-8"?>
+<ds:datastoreItem xmlns:ds="http://schemas.openxmlformats.org/officeDocument/2006/customXml" ds:itemID="{7FBDB1CC-CEFB-4E46-8174-1F0AA0D30B24}">
+  <ds:schemaRefs>
+    <ds:schemaRef ds:uri="http://purl.org/dc/elements/1.1/"/>
+    <ds:schemaRef ds:uri="http://schemas.microsoft.com/office/2006/metadata/properties"/>
+    <ds:schemaRef ds:uri="4873beb7-5857-4685-be1f-d57550cc96cc"/>
+    <ds:schemaRef ds:uri="http://schemas.openxmlformats.org/package/2006/metadata/core-properties"/>
+    <ds:schemaRef ds:uri="http://purl.org/dc/terms/"/>
+    <ds:schemaRef ds:uri="http://schemas.microsoft.com/office/2006/documentManagement/types"/>
+    <ds:schemaRef ds:uri="http://purl.org/dc/dcmitype/"/>
+    <ds:schemaRef ds:uri="http://schemas.microsoft.com/office/infopath/2007/PartnerControls"/>
+    <ds:schemaRef ds:uri="http://www.w3.org/XML/1998/namespace"/>
+  </ds:schemaRefs>
+</ds:datastoreItem>
 </file>
 
-<file path=customXml/item3.xml><?xml version="1.0" encoding="utf-8"?>
-<p:properties xmlns:p="http://schemas.microsoft.com/office/2006/metadata/properties" xmlns:xsi="http://www.w3.org/2001/XMLSchema-instance" xmlns:pc="http://schemas.microsoft.com/office/infopath/2007/PartnerControls">
-  <documentManagement>
-    <LocLastLocAttemptVersionTypeLookup xmlns="4873beb7-5857-4685-be1f-d57550cc96cc" xsi:nil="true"/>
-    <MarketSpecific xmlns="4873beb7-5857-4685-be1f-d57550cc96cc">false</MarketSpecific>
-    <ApprovalStatus xmlns="4873beb7-5857-4685-be1f-d57550cc96cc">InProgress</ApprovalStatus>
-    <LocComments xmlns="4873beb7-5857-4685-be1f-d57550cc96cc" xsi:nil="true"/>
-    <DirectSourceMarket xmlns="4873beb7-5857-4685-be1f-d57550cc96cc" xsi:nil="true"/>
-    <LocPublishedLinkedAssetsLookup xmlns="4873beb7-5857-4685-be1f-d57550cc96cc" xsi:nil="true"/>
-    <ThumbnailAssetId xmlns="4873beb7-5857-4685-be1f-d57550cc96cc" xsi:nil="true"/>
-    <PrimaryImageGen xmlns="4873beb7-5857-4685-be1f-d57550cc96cc">true</PrimaryImageGen>
-    <LegacyData xmlns="4873beb7-5857-4685-be1f-d57550cc96cc" xsi:nil="true"/>
-    <LocNewPublishedVersionLookup xmlns="4873beb7-5857-4685-be1f-d57550cc96cc" xsi:nil="true"/>
-    <NumericId xmlns="4873beb7-5857-4685-be1f-d57550cc96cc">102787001</NumericId>
-    <TPFriendlyName xmlns="4873beb7-5857-4685-be1f-d57550cc96cc" xsi:nil="true"/>
-    <LocOverallPublishStatusLookup xmlns="4873beb7-5857-4685-be1f-d57550cc96cc" xsi:nil="true"/>
-    <LocRecommendedHandoff xmlns="4873beb7-5857-4685-be1f-d57550cc96cc" xsi:nil="true"/>
-    <BlockPublish xmlns="4873beb7-5857-4685-be1f-d57550cc96cc">false</BlockPublish>
-    <BusinessGroup xmlns="4873beb7-5857-4685-be1f-d57550cc96cc" xsi:nil="true"/>
-    <OpenTemplate xmlns="4873beb7-5857-4685-be1f-d57550cc96cc">true</OpenTemplate>
-    <SourceTitle xmlns="4873beb7-5857-4685-be1f-d57550cc96cc" xsi:nil="true"/>
-    <LocOverallLocStatusLookup xmlns="4873beb7-5857-4685-be1f-d57550cc96cc" xsi:nil="true"/>
-    <APEditor xmlns="4873beb7-5857-4685-be1f-d57550cc96cc">
-      <UserInfo>
-        <DisplayName/>
-        <AccountId xsi:nil="true"/>
-        <AccountType/>
-      </UserInfo>
-    </APEditor>
-    <UALocComments xmlns="4873beb7-5857-4685-be1f-d57550cc96cc" xsi:nil="true"/>
-    <IntlLangReviewDate xmlns="4873beb7-5857-4685-be1f-d57550cc96cc" xsi:nil="true"/>
-    <PublishStatusLookup xmlns="4873beb7-5857-4685-be1f-d57550cc96cc">
-      <Value>1343188</Value>
-    </PublishStatusLookup>
-    <ParentAssetId xmlns="4873beb7-5857-4685-be1f-d57550cc96cc" xsi:nil="true"/>
-    <FeatureTagsTaxHTField0 xmlns="4873beb7-5857-4685-be1f-d57550cc96cc">
-      <Terms xmlns="http://schemas.microsoft.com/office/infopath/2007/PartnerControls"/>
-    </FeatureTagsTaxHTField0>
-    <MachineTranslated xmlns="4873beb7-5857-4685-be1f-d57550cc96cc">false</MachineTranslated>
-    <Providers xmlns="4873beb7-5857-4685-be1f-d57550cc96cc" xsi:nil="true"/>
-    <OriginalSourceMarket xmlns="4873beb7-5857-4685-be1f-d57550cc96cc" xsi:nil="true"/>
-    <APDescription xmlns="4873beb7-5857-4685-be1f-d57550cc96cc" xsi:nil="true"/>
-    <ContentItem xmlns="4873beb7-5857-4685-be1f-d57550cc96cc" xsi:nil="true"/>
-    <ClipArtFilename xmlns="4873beb7-5857-4685-be1f-d57550cc96cc" xsi:nil="true"/>
-    <TPInstallLocation xmlns="4873beb7-5857-4685-be1f-d57550cc96cc" xsi:nil="true"/>
-    <TimesCloned xmlns="4873beb7-5857-4685-be1f-d57550cc96cc" xsi:nil="true"/>
-    <PublishTargets xmlns="4873beb7-5857-4685-be1f-d57550cc96cc">OfficeOnlineVNext</PublishTargets>
-    <AcquiredFrom xmlns="4873beb7-5857-4685-be1f-d57550cc96cc">Internal MS</AcquiredFrom>
-    <AssetStart xmlns="4873beb7-5857-4685-be1f-d57550cc96cc">2011-11-23T17:29:00+00:00</AssetStart>
-    <FriendlyTitle xmlns="4873beb7-5857-4685-be1f-d57550cc96cc" xsi:nil="true"/>
-    <Provider xmlns="4873beb7-5857-4685-be1f-d57550cc96cc" xsi:nil="true"/>
-    <LastHandOff xmlns="4873beb7-5857-4685-be1f-d57550cc96cc" xsi:nil="true"/>
-    <TPClientViewer xmlns="4873beb7-5857-4685-be1f-d57550cc96cc" xsi:nil="true"/>
-    <TemplateStatus xmlns="4873beb7-5857-4685-be1f-d57550cc96cc">Complete</TemplateStatus>
-    <Downloads xmlns="4873beb7-5857-4685-be1f-d57550cc96cc">0</Downloads>
-    <OOCacheId xmlns="4873beb7-5857-4685-be1f-d57550cc96cc" xsi:nil="true"/>
-    <IsDeleted xmlns="4873beb7-5857-4685-be1f-d57550cc96cc">false</IsDeleted>
-    <LocPublishedDependentAssetsLookup xmlns="4873beb7-5857-4685-be1f-d57550cc96cc" xsi:nil="true"/>
-    <AssetExpire xmlns="4873beb7-5857-4685-be1f-d57550cc96cc">2029-05-12T07:00:00+00:00</AssetExpire>
-    <CSXSubmissionMarket xmlns="4873beb7-5857-4685-be1f-d57550cc96cc" xsi:nil="true"/>
-    <DSATActionTaken xmlns="4873beb7-5857-4685-be1f-d57550cc96cc" xsi:nil="true"/>
-    <SubmitterId xmlns="4873beb7-5857-4685-be1f-d57550cc96cc" xsi:nil="true"/>
-    <EditorialTags xmlns="4873beb7-5857-4685-be1f-d57550cc96cc" xsi:nil="true"/>
-    <TPExecutable xmlns="4873beb7-5857-4685-be1f-d57550cc96cc" xsi:nil="true"/>
-    <CSXSubmissionDate xmlns="4873beb7-5857-4685-be1f-d57550cc96cc" xsi:nil="true"/>
-    <CSXUpdate xmlns="4873beb7-5857-4685-be1f-d57550cc96cc">false</CSXUpdate>
-    <AssetType xmlns="4873beb7-5857-4685-be1f-d57550cc96cc">TP</AssetType>
-    <ApprovalLog xmlns="4873beb7-5857-4685-be1f-d57550cc96cc" xsi:nil="true"/>
-    <BugNumber xmlns="4873beb7-5857-4685-be1f-d57550cc96cc" xsi:nil="true"/>
-    <OriginAsset xmlns="4873beb7-5857-4685-be1f-d57550cc96cc" xsi:nil="true"/>
-    <TPComponent xmlns="4873beb7-5857-4685-be1f-d57550cc96cc" xsi:nil="true"/>
-    <Milestone xmlns="4873beb7-5857-4685-be1f-d57550cc96cc" xsi:nil="true"/>
-    <RecommendationsModifier xmlns="4873beb7-5857-4685-be1f-d57550cc96cc" xsi:nil="true"/>
-    <AssetId xmlns="4873beb7-5857-4685-be1f-d57550cc96cc">TP102787001</AssetId>
-    <PolicheckWords xmlns="4873beb7-5857-4685-be1f-d57550cc96cc" xsi:nil="true"/>
-    <TPLaunchHelpLink xmlns="4873beb7-5857-4685-be1f-d57550cc96cc" xsi:nil="true"/>
-    <IntlLocPriority xmlns="4873beb7-5857-4685-be1f-d57550cc96cc" xsi:nil="true"/>
-    <TPApplication xmlns="4873beb7-5857-4685-be1f-d57550cc96cc" xsi:nil="true"/>
-    <IntlLangReviewer xmlns="4873beb7-5857-4685-be1f-d57550cc96cc" xsi:nil="true"/>
-    <HandoffToMSDN xmlns="4873beb7-5857-4685-be1f-d57550cc96cc" xsi:nil="true"/>
-    <PlannedPubDate xmlns="4873beb7-5857-4685-be1f-d57550cc96cc" xsi:nil="true"/>
-    <CrawlForDependencies xmlns="4873beb7-5857-4685-be1f-d57550cc96cc">false</CrawlForDependencies>
-    <LocLastLocAttemptVersionLookup xmlns="4873beb7-5857-4685-be1f-d57550cc96cc">693888</LocLastLocAttemptVersionLookup>
-    <LocProcessedForHandoffsLookup xmlns="4873beb7-5857-4685-be1f-d57550cc96cc" xsi:nil="true"/>
-    <TrustLevel xmlns="4873beb7-5857-4685-be1f-d57550cc96cc">1 Microsoft Managed Content</TrustLevel>
-    <CampaignTagsTaxHTField0 xmlns="4873beb7-5857-4685-be1f-d57550cc96cc">
-      <Terms xmlns="http://schemas.microsoft.com/office/infopath/2007/PartnerControls"/>
-    </CampaignTagsTaxHTField0>
-    <TPNamespace xmlns="4873beb7-5857-4685-be1f-d57550cc96cc" xsi:nil="true"/>
-    <LocOverallPreviewStatusLookup xmlns="4873beb7-5857-4685-be1f-d57550cc96cc" xsi:nil="true"/>
-    <TaxCatchAll xmlns="4873beb7-5857-4685-be1f-d57550cc96cc"/>
-    <IsSearchable xmlns="4873beb7-5857-4685-be1f-d57550cc96cc">false</IsSearchable>
-    <TemplateTemplateType xmlns="4873beb7-5857-4685-be1f-d57550cc96cc">Word Document Template</TemplateTemplateType>
-    <Markets xmlns="4873beb7-5857-4685-be1f-d57550cc96cc"/>
-    <IntlLangReview xmlns="4873beb7-5857-4685-be1f-d57550cc96cc" xsi:nil="true"/>
-    <UAProjectedTotalWords xmlns="4873beb7-5857-4685-be1f-d57550cc96cc" xsi:nil="true"/>
-    <OutputCachingOn xmlns="4873beb7-5857-4685-be1f-d57550cc96cc">false</OutputCachingOn>
-    <AverageRating xmlns="4873beb7-5857-4685-be1f-d57550cc96cc" xsi:nil="true"/>
-    <LocMarketGroupTiers2 xmlns="4873beb7-5857-4685-be1f-d57550cc96cc" xsi:nil="true"/>
-    <APAuthor xmlns="4873beb7-5857-4685-be1f-d57550cc96cc">
-      <UserInfo>
-        <DisplayName>REDMOND\v-namall</DisplayName>
-        <AccountId>978</AccountId>
-        <AccountType/>
-      </UserInfo>
-    </APAuthor>
-    <TPCommandLine xmlns="4873beb7-5857-4685-be1f-d57550cc96cc" xsi:nil="true"/>
-    <LocManualTestRequired xmlns="4873beb7-5857-4685-be1f-d57550cc96cc">false</LocManualTestRequired>
-    <TPAppVersion xmlns="4873beb7-5857-4685-be1f-d57550cc96cc" xsi:nil="true"/>
-    <EditorialStatus xmlns="4873beb7-5857-4685-be1f-d57550cc96cc">Complete</EditorialStatus>
-    <LocProcessedForMarketsLookup xmlns="4873beb7-5857-4685-be1f-d57550cc96cc" xsi:nil="true"/>
-    <LastModifiedDateTime xmlns="4873beb7-5857-4685-be1f-d57550cc96cc" xsi:nil="true"/>
-    <TPLaunchHelpLinkType xmlns="4873beb7-5857-4685-be1f-d57550cc96cc">Template</TPLaunchHelpLinkType>
-    <ScenarioTagsTaxHTField0 xmlns="4873beb7-5857-4685-be1f-d57550cc96cc">
-      <Terms xmlns="http://schemas.microsoft.com/office/infopath/2007/PartnerControls"/>
-    </ScenarioTagsTaxHTField0>
-    <OriginalRelease xmlns="4873beb7-5857-4685-be1f-d57550cc96cc">14</OriginalRelease>
-    <LocalizationTagsTaxHTField0 xmlns="4873beb7-5857-4685-be1f-d57550cc96cc">
-      <Terms xmlns="http://schemas.microsoft.com/office/infopath/2007/PartnerControls"/>
-    </LocalizationTagsTaxHTField0>
-    <Manager xmlns="4873beb7-5857-4685-be1f-d57550cc96cc" xsi:nil="true"/>
-    <UALocRecommendation xmlns="4873beb7-5857-4685-be1f-d57550cc96cc">Localize</UALocRecommendation>
-    <LocOverallHandbackStatusLookup xmlns="4873beb7-5857-4685-be1f-d57550cc96cc" xsi:nil="true"/>
-    <ArtSampleDocs xmlns="4873beb7-5857-4685-be1f-d57550cc96cc" xsi:nil="true"/>
-    <UACurrentWords xmlns="4873beb7-5857-4685-be1f-d57550cc96cc" xsi:nil="true"/>
-    <ShowIn xmlns="4873beb7-5857-4685-be1f-d57550cc96cc">Show everywhere</ShowIn>
-    <CSXHash xmlns="4873beb7-5857-4685-be1f-d57550cc96cc" xsi:nil="true"/>
-    <VoteCount xmlns="4873beb7-5857-4685-be1f-d57550cc96cc" xsi:nil="true"/>
-    <InternalTagsTaxHTField0 xmlns="4873beb7-5857-4685-be1f-d57550cc96cc">
-      <Terms xmlns="http://schemas.microsoft.com/office/infopath/2007/PartnerControls"/>
-    </InternalTagsTaxHTField0>
-    <UANotes xmlns="4873beb7-5857-4685-be1f-d57550cc96cc" xsi:nil="true"/>
-  </documentManagement>
-</p:properties>
+<file path=customXml/itemProps2.xml><?xml version="1.0" encoding="utf-8"?>
+<ds:datastoreItem xmlns:ds="http://schemas.openxmlformats.org/officeDocument/2006/customXml" ds:itemID="{C01C3C56-10DB-49F7-B061-44D8728D078A}">
+  <ds:schemaRefs>
+    <ds:schemaRef ds:uri="http://schemas.microsoft.com/sharepoint/v3/contenttype/forms"/>
+  </ds:schemaRefs>
+</ds:datastoreItem>
 </file>
 
-<file path=customXml/itemProps1.xml><?xml version="1.0" encoding="utf-8"?>
+<file path=customXml/itemProps3.xml><?xml version="1.0" encoding="utf-8"?>
 <ds:datastoreItem xmlns:ds="http://schemas.openxmlformats.org/officeDocument/2006/customXml" ds:itemID="{4B3A7E92-E05A-4924-9E8A-9F6659E5855B}">
   <ds:schemaRefs>
     <ds:schemaRef ds:uri="http://schemas.microsoft.com/office/2006/metadata/contentType"/>
@@ -3612,28 +3668,4 @@
     <ds:schemaRef ds:uri="http://schemas.microsoft.com/internal/obd"/>
   </ds:schemaRefs>
 </ds:datastoreItem>
-</file>
-
-<file path=customXml/itemProps2.xml><?xml version="1.0" encoding="utf-8"?>
-<ds:datastoreItem xmlns:ds="http://schemas.openxmlformats.org/officeDocument/2006/customXml" ds:itemID="{C01C3C56-10DB-49F7-B061-44D8728D078A}">
-  <ds:schemaRefs>
-    <ds:schemaRef ds:uri="http://schemas.microsoft.com/sharepoint/v3/contenttype/forms"/>
-  </ds:schemaRefs>
-</ds:datastoreItem>
-</file>
-
-<file path=customXml/itemProps3.xml><?xml version="1.0" encoding="utf-8"?>
-<ds:datastoreItem xmlns:ds="http://schemas.openxmlformats.org/officeDocument/2006/customXml" ds:itemID="{7FBDB1CC-CEFB-4E46-8174-1F0AA0D30B24}">
-  <ds:schemaRefs>
-    <ds:schemaRef ds:uri="http://purl.org/dc/elements/1.1/"/>
-    <ds:schemaRef ds:uri="http://schemas.microsoft.com/office/2006/metadata/properties"/>
-    <ds:schemaRef ds:uri="4873beb7-5857-4685-be1f-d57550cc96cc"/>
-    <ds:schemaRef ds:uri="http://schemas.openxmlformats.org/package/2006/metadata/core-properties"/>
-    <ds:schemaRef ds:uri="http://purl.org/dc/terms/"/>
-    <ds:schemaRef ds:uri="http://schemas.microsoft.com/office/2006/documentManagement/types"/>
-    <ds:schemaRef ds:uri="http://purl.org/dc/dcmitype/"/>
-    <ds:schemaRef ds:uri="http://schemas.microsoft.com/office/infopath/2007/PartnerControls"/>
-    <ds:schemaRef ds:uri="http://www.w3.org/XML/1998/namespace"/>
-  </ds:schemaRefs>
-</ds:datastoreItem>
 </file>
</xml_diff>

<commit_message>
Changed sound effects in Design Document
</commit_message>
<xml_diff>
--- a/Design/Design Document.docx
+++ b/Design/Design Document.docx
@@ -434,7 +434,7 @@
         <w:rPr>
           <w:sz w:val="32"/>
         </w:rPr>
-        <w:t>Collect fish</w:t>
+        <w:t>Win sound</w:t>
       </w:r>
     </w:p>
     <w:p>
@@ -447,7 +447,7 @@
         <w:rPr>
           <w:sz w:val="32"/>
         </w:rPr>
-        <w:t>Win sound</w:t>
+        <w:t>Button sound (play button etc)</w:t>
       </w:r>
     </w:p>
     <w:p>
@@ -460,7 +460,7 @@
         <w:rPr>
           <w:sz w:val="32"/>
         </w:rPr>
-        <w:t>Button sound (play button etc)</w:t>
+        <w:t>Countdown (certain amount of seconds before the end of a round)</w:t>
       </w:r>
     </w:p>
     <w:p>
@@ -473,7 +473,20 @@
         <w:rPr>
           <w:sz w:val="32"/>
         </w:rPr>
-        <w:t>Countdown (certain amount of seconds before the end of a round)</w:t>
+        <w:t>Splash</w:t>
+      </w:r>
+    </w:p>
+    <w:p>
+      <w:pPr>
+        <w:rPr>
+          <w:sz w:val="32"/>
+        </w:rPr>
+      </w:pPr>
+      <w:r>
+        <w:rPr>
+          <w:sz w:val="32"/>
+        </w:rPr>
+        <w:t>Obstacle collision</w:t>
       </w:r>
     </w:p>
     <w:p>
@@ -2532,13 +2545,158 @@
   <a:extraClrSchemeLst/>
   <a:extLst>
     <a:ext uri="{05A4C25C-085E-4340-85A3-A5531E510DB2}">
-      <thm15:themeFamily xmlns="" xmlns:thm15="http://schemas.microsoft.com/office/thememl/2012/main" name="Office Theme" id="{62F939B6-93AF-4DB8-9C6B-D6C7DFDC589F}" vid="{4A3C46E8-61CC-4603-A589-7422A47A8E4A}"/>
+      <thm15:themeFamily xmlns:thm15="http://schemas.microsoft.com/office/thememl/2012/main" xmlns="" name="Office Theme" id="{62F939B6-93AF-4DB8-9C6B-D6C7DFDC589F}" vid="{4A3C46E8-61CC-4603-A589-7422A47A8E4A}"/>
     </a:ext>
   </a:extLst>
 </a:theme>
 </file>
 
 <file path=customXml/item1.xml><?xml version="1.0" encoding="utf-8"?>
+<p:properties xmlns:p="http://schemas.microsoft.com/office/2006/metadata/properties" xmlns:xsi="http://www.w3.org/2001/XMLSchema-instance" xmlns:pc="http://schemas.microsoft.com/office/infopath/2007/PartnerControls">
+  <documentManagement>
+    <LocLastLocAttemptVersionTypeLookup xmlns="4873beb7-5857-4685-be1f-d57550cc96cc" xsi:nil="true"/>
+    <MarketSpecific xmlns="4873beb7-5857-4685-be1f-d57550cc96cc">false</MarketSpecific>
+    <ApprovalStatus xmlns="4873beb7-5857-4685-be1f-d57550cc96cc">InProgress</ApprovalStatus>
+    <LocComments xmlns="4873beb7-5857-4685-be1f-d57550cc96cc" xsi:nil="true"/>
+    <DirectSourceMarket xmlns="4873beb7-5857-4685-be1f-d57550cc96cc" xsi:nil="true"/>
+    <LocPublishedLinkedAssetsLookup xmlns="4873beb7-5857-4685-be1f-d57550cc96cc" xsi:nil="true"/>
+    <ThumbnailAssetId xmlns="4873beb7-5857-4685-be1f-d57550cc96cc" xsi:nil="true"/>
+    <PrimaryImageGen xmlns="4873beb7-5857-4685-be1f-d57550cc96cc">true</PrimaryImageGen>
+    <LegacyData xmlns="4873beb7-5857-4685-be1f-d57550cc96cc" xsi:nil="true"/>
+    <LocNewPublishedVersionLookup xmlns="4873beb7-5857-4685-be1f-d57550cc96cc" xsi:nil="true"/>
+    <NumericId xmlns="4873beb7-5857-4685-be1f-d57550cc96cc">102787001</NumericId>
+    <TPFriendlyName xmlns="4873beb7-5857-4685-be1f-d57550cc96cc" xsi:nil="true"/>
+    <LocOverallPublishStatusLookup xmlns="4873beb7-5857-4685-be1f-d57550cc96cc" xsi:nil="true"/>
+    <LocRecommendedHandoff xmlns="4873beb7-5857-4685-be1f-d57550cc96cc" xsi:nil="true"/>
+    <BlockPublish xmlns="4873beb7-5857-4685-be1f-d57550cc96cc">false</BlockPublish>
+    <BusinessGroup xmlns="4873beb7-5857-4685-be1f-d57550cc96cc" xsi:nil="true"/>
+    <OpenTemplate xmlns="4873beb7-5857-4685-be1f-d57550cc96cc">true</OpenTemplate>
+    <SourceTitle xmlns="4873beb7-5857-4685-be1f-d57550cc96cc" xsi:nil="true"/>
+    <LocOverallLocStatusLookup xmlns="4873beb7-5857-4685-be1f-d57550cc96cc" xsi:nil="true"/>
+    <APEditor xmlns="4873beb7-5857-4685-be1f-d57550cc96cc">
+      <UserInfo>
+        <DisplayName/>
+        <AccountId xsi:nil="true"/>
+        <AccountType/>
+      </UserInfo>
+    </APEditor>
+    <UALocComments xmlns="4873beb7-5857-4685-be1f-d57550cc96cc" xsi:nil="true"/>
+    <IntlLangReviewDate xmlns="4873beb7-5857-4685-be1f-d57550cc96cc" xsi:nil="true"/>
+    <PublishStatusLookup xmlns="4873beb7-5857-4685-be1f-d57550cc96cc">
+      <Value>1343188</Value>
+    </PublishStatusLookup>
+    <ParentAssetId xmlns="4873beb7-5857-4685-be1f-d57550cc96cc" xsi:nil="true"/>
+    <FeatureTagsTaxHTField0 xmlns="4873beb7-5857-4685-be1f-d57550cc96cc">
+      <Terms xmlns="http://schemas.microsoft.com/office/infopath/2007/PartnerControls"/>
+    </FeatureTagsTaxHTField0>
+    <MachineTranslated xmlns="4873beb7-5857-4685-be1f-d57550cc96cc">false</MachineTranslated>
+    <Providers xmlns="4873beb7-5857-4685-be1f-d57550cc96cc" xsi:nil="true"/>
+    <OriginalSourceMarket xmlns="4873beb7-5857-4685-be1f-d57550cc96cc" xsi:nil="true"/>
+    <APDescription xmlns="4873beb7-5857-4685-be1f-d57550cc96cc" xsi:nil="true"/>
+    <ContentItem xmlns="4873beb7-5857-4685-be1f-d57550cc96cc" xsi:nil="true"/>
+    <ClipArtFilename xmlns="4873beb7-5857-4685-be1f-d57550cc96cc" xsi:nil="true"/>
+    <TPInstallLocation xmlns="4873beb7-5857-4685-be1f-d57550cc96cc" xsi:nil="true"/>
+    <TimesCloned xmlns="4873beb7-5857-4685-be1f-d57550cc96cc" xsi:nil="true"/>
+    <PublishTargets xmlns="4873beb7-5857-4685-be1f-d57550cc96cc">OfficeOnlineVNext</PublishTargets>
+    <AcquiredFrom xmlns="4873beb7-5857-4685-be1f-d57550cc96cc">Internal MS</AcquiredFrom>
+    <AssetStart xmlns="4873beb7-5857-4685-be1f-d57550cc96cc">2011-11-23T17:29:00+00:00</AssetStart>
+    <FriendlyTitle xmlns="4873beb7-5857-4685-be1f-d57550cc96cc" xsi:nil="true"/>
+    <Provider xmlns="4873beb7-5857-4685-be1f-d57550cc96cc" xsi:nil="true"/>
+    <LastHandOff xmlns="4873beb7-5857-4685-be1f-d57550cc96cc" xsi:nil="true"/>
+    <TPClientViewer xmlns="4873beb7-5857-4685-be1f-d57550cc96cc" xsi:nil="true"/>
+    <TemplateStatus xmlns="4873beb7-5857-4685-be1f-d57550cc96cc">Complete</TemplateStatus>
+    <Downloads xmlns="4873beb7-5857-4685-be1f-d57550cc96cc">0</Downloads>
+    <OOCacheId xmlns="4873beb7-5857-4685-be1f-d57550cc96cc" xsi:nil="true"/>
+    <IsDeleted xmlns="4873beb7-5857-4685-be1f-d57550cc96cc">false</IsDeleted>
+    <LocPublishedDependentAssetsLookup xmlns="4873beb7-5857-4685-be1f-d57550cc96cc" xsi:nil="true"/>
+    <AssetExpire xmlns="4873beb7-5857-4685-be1f-d57550cc96cc">2029-05-12T07:00:00+00:00</AssetExpire>
+    <CSXSubmissionMarket xmlns="4873beb7-5857-4685-be1f-d57550cc96cc" xsi:nil="true"/>
+    <DSATActionTaken xmlns="4873beb7-5857-4685-be1f-d57550cc96cc" xsi:nil="true"/>
+    <SubmitterId xmlns="4873beb7-5857-4685-be1f-d57550cc96cc" xsi:nil="true"/>
+    <EditorialTags xmlns="4873beb7-5857-4685-be1f-d57550cc96cc" xsi:nil="true"/>
+    <TPExecutable xmlns="4873beb7-5857-4685-be1f-d57550cc96cc" xsi:nil="true"/>
+    <CSXSubmissionDate xmlns="4873beb7-5857-4685-be1f-d57550cc96cc" xsi:nil="true"/>
+    <CSXUpdate xmlns="4873beb7-5857-4685-be1f-d57550cc96cc">false</CSXUpdate>
+    <AssetType xmlns="4873beb7-5857-4685-be1f-d57550cc96cc">TP</AssetType>
+    <ApprovalLog xmlns="4873beb7-5857-4685-be1f-d57550cc96cc" xsi:nil="true"/>
+    <BugNumber xmlns="4873beb7-5857-4685-be1f-d57550cc96cc" xsi:nil="true"/>
+    <OriginAsset xmlns="4873beb7-5857-4685-be1f-d57550cc96cc" xsi:nil="true"/>
+    <TPComponent xmlns="4873beb7-5857-4685-be1f-d57550cc96cc" xsi:nil="true"/>
+    <Milestone xmlns="4873beb7-5857-4685-be1f-d57550cc96cc" xsi:nil="true"/>
+    <RecommendationsModifier xmlns="4873beb7-5857-4685-be1f-d57550cc96cc" xsi:nil="true"/>
+    <AssetId xmlns="4873beb7-5857-4685-be1f-d57550cc96cc">TP102787001</AssetId>
+    <PolicheckWords xmlns="4873beb7-5857-4685-be1f-d57550cc96cc" xsi:nil="true"/>
+    <TPLaunchHelpLink xmlns="4873beb7-5857-4685-be1f-d57550cc96cc" xsi:nil="true"/>
+    <IntlLocPriority xmlns="4873beb7-5857-4685-be1f-d57550cc96cc" xsi:nil="true"/>
+    <TPApplication xmlns="4873beb7-5857-4685-be1f-d57550cc96cc" xsi:nil="true"/>
+    <IntlLangReviewer xmlns="4873beb7-5857-4685-be1f-d57550cc96cc" xsi:nil="true"/>
+    <HandoffToMSDN xmlns="4873beb7-5857-4685-be1f-d57550cc96cc" xsi:nil="true"/>
+    <PlannedPubDate xmlns="4873beb7-5857-4685-be1f-d57550cc96cc" xsi:nil="true"/>
+    <CrawlForDependencies xmlns="4873beb7-5857-4685-be1f-d57550cc96cc">false</CrawlForDependencies>
+    <LocLastLocAttemptVersionLookup xmlns="4873beb7-5857-4685-be1f-d57550cc96cc">693888</LocLastLocAttemptVersionLookup>
+    <LocProcessedForHandoffsLookup xmlns="4873beb7-5857-4685-be1f-d57550cc96cc" xsi:nil="true"/>
+    <TrustLevel xmlns="4873beb7-5857-4685-be1f-d57550cc96cc">1 Microsoft Managed Content</TrustLevel>
+    <CampaignTagsTaxHTField0 xmlns="4873beb7-5857-4685-be1f-d57550cc96cc">
+      <Terms xmlns="http://schemas.microsoft.com/office/infopath/2007/PartnerControls"/>
+    </CampaignTagsTaxHTField0>
+    <TPNamespace xmlns="4873beb7-5857-4685-be1f-d57550cc96cc" xsi:nil="true"/>
+    <LocOverallPreviewStatusLookup xmlns="4873beb7-5857-4685-be1f-d57550cc96cc" xsi:nil="true"/>
+    <TaxCatchAll xmlns="4873beb7-5857-4685-be1f-d57550cc96cc"/>
+    <IsSearchable xmlns="4873beb7-5857-4685-be1f-d57550cc96cc">false</IsSearchable>
+    <TemplateTemplateType xmlns="4873beb7-5857-4685-be1f-d57550cc96cc">Word Document Template</TemplateTemplateType>
+    <Markets xmlns="4873beb7-5857-4685-be1f-d57550cc96cc"/>
+    <IntlLangReview xmlns="4873beb7-5857-4685-be1f-d57550cc96cc" xsi:nil="true"/>
+    <UAProjectedTotalWords xmlns="4873beb7-5857-4685-be1f-d57550cc96cc" xsi:nil="true"/>
+    <OutputCachingOn xmlns="4873beb7-5857-4685-be1f-d57550cc96cc">false</OutputCachingOn>
+    <AverageRating xmlns="4873beb7-5857-4685-be1f-d57550cc96cc" xsi:nil="true"/>
+    <LocMarketGroupTiers2 xmlns="4873beb7-5857-4685-be1f-d57550cc96cc" xsi:nil="true"/>
+    <APAuthor xmlns="4873beb7-5857-4685-be1f-d57550cc96cc">
+      <UserInfo>
+        <DisplayName>REDMOND\v-namall</DisplayName>
+        <AccountId>978</AccountId>
+        <AccountType/>
+      </UserInfo>
+    </APAuthor>
+    <TPCommandLine xmlns="4873beb7-5857-4685-be1f-d57550cc96cc" xsi:nil="true"/>
+    <LocManualTestRequired xmlns="4873beb7-5857-4685-be1f-d57550cc96cc">false</LocManualTestRequired>
+    <TPAppVersion xmlns="4873beb7-5857-4685-be1f-d57550cc96cc" xsi:nil="true"/>
+    <EditorialStatus xmlns="4873beb7-5857-4685-be1f-d57550cc96cc">Complete</EditorialStatus>
+    <LocProcessedForMarketsLookup xmlns="4873beb7-5857-4685-be1f-d57550cc96cc" xsi:nil="true"/>
+    <LastModifiedDateTime xmlns="4873beb7-5857-4685-be1f-d57550cc96cc" xsi:nil="true"/>
+    <TPLaunchHelpLinkType xmlns="4873beb7-5857-4685-be1f-d57550cc96cc">Template</TPLaunchHelpLinkType>
+    <ScenarioTagsTaxHTField0 xmlns="4873beb7-5857-4685-be1f-d57550cc96cc">
+      <Terms xmlns="http://schemas.microsoft.com/office/infopath/2007/PartnerControls"/>
+    </ScenarioTagsTaxHTField0>
+    <OriginalRelease xmlns="4873beb7-5857-4685-be1f-d57550cc96cc">14</OriginalRelease>
+    <LocalizationTagsTaxHTField0 xmlns="4873beb7-5857-4685-be1f-d57550cc96cc">
+      <Terms xmlns="http://schemas.microsoft.com/office/infopath/2007/PartnerControls"/>
+    </LocalizationTagsTaxHTField0>
+    <Manager xmlns="4873beb7-5857-4685-be1f-d57550cc96cc" xsi:nil="true"/>
+    <UALocRecommendation xmlns="4873beb7-5857-4685-be1f-d57550cc96cc">Localize</UALocRecommendation>
+    <LocOverallHandbackStatusLookup xmlns="4873beb7-5857-4685-be1f-d57550cc96cc" xsi:nil="true"/>
+    <ArtSampleDocs xmlns="4873beb7-5857-4685-be1f-d57550cc96cc" xsi:nil="true"/>
+    <UACurrentWords xmlns="4873beb7-5857-4685-be1f-d57550cc96cc" xsi:nil="true"/>
+    <ShowIn xmlns="4873beb7-5857-4685-be1f-d57550cc96cc">Show everywhere</ShowIn>
+    <CSXHash xmlns="4873beb7-5857-4685-be1f-d57550cc96cc" xsi:nil="true"/>
+    <VoteCount xmlns="4873beb7-5857-4685-be1f-d57550cc96cc" xsi:nil="true"/>
+    <InternalTagsTaxHTField0 xmlns="4873beb7-5857-4685-be1f-d57550cc96cc">
+      <Terms xmlns="http://schemas.microsoft.com/office/infopath/2007/PartnerControls"/>
+    </InternalTagsTaxHTField0>
+    <UANotes xmlns="4873beb7-5857-4685-be1f-d57550cc96cc" xsi:nil="true"/>
+  </documentManagement>
+</p:properties>
+</file>
+
+<file path=customXml/item2.xml><?xml version="1.0" encoding="utf-8"?>
+<?mso-contentType ?>
+<FormTemplates xmlns="http://schemas.microsoft.com/sharepoint/v3/contenttype/forms">
+  <Display>DocumentLibraryForm</Display>
+  <Edit>AssetEditForm</Edit>
+  <New>DocumentLibraryForm</New>
+</FormTemplates>
+</file>
+
+<file path=customXml/item3.xml><?xml version="1.0" encoding="utf-8"?>
 <ct:contentTypeSchema xmlns:ct="http://schemas.microsoft.com/office/2006/metadata/contentType" xmlns:ma="http://schemas.microsoft.com/office/2006/metadata/properties/metaAttributes" ct:_="" ma:_="" ma:contentTypeName="TemplateFile" ma:contentTypeID="0x0101006EDDDB5EE6D98C44930B742096920B300400F5B6D36B3EF94B4E9A635CDF2A18F5B8" ma:contentTypeVersion="72" ma:contentTypeDescription="Create a new document." ma:contentTypeScope="" ma:versionID="a23e56308344d904b51738559c3d67c9">
   <xsd:schema xmlns:xsd="http://www.w3.org/2001/XMLSchema" xmlns:xs="http://www.w3.org/2001/XMLSchema" xmlns:p="http://schemas.microsoft.com/office/2006/metadata/properties" xmlns:ns2="4873beb7-5857-4685-be1f-d57550cc96cc" targetNamespace="http://schemas.microsoft.com/office/2006/metadata/properties" ma:root="true" ma:fieldsID="cd0908cc4600e77bf5da051303e00c8d" ns2:_="">
     <xsd:import namespace="4873beb7-5857-4685-be1f-d57550cc96cc"/>
@@ -3578,152 +3736,25 @@
 </ct:contentTypeSchema>
 </file>
 
-<file path=customXml/item2.xml><?xml version="1.0" encoding="utf-8"?>
-<?mso-contentType ?>
-<FormTemplates xmlns="http://schemas.microsoft.com/sharepoint/v3/contenttype/forms">
-  <Display>DocumentLibraryForm</Display>
-  <Edit>AssetEditForm</Edit>
-  <New>DocumentLibraryForm</New>
-</FormTemplates>
+<file path=customXml/itemProps1.xml><?xml version="1.0" encoding="utf-8"?>
+<ds:datastoreItem xmlns:ds="http://schemas.openxmlformats.org/officeDocument/2006/customXml" ds:itemID="{7FBDB1CC-CEFB-4E46-8174-1F0AA0D30B24}">
+  <ds:schemaRefs>
+    <ds:schemaRef ds:uri="http://schemas.microsoft.com/office/2006/metadata/properties"/>
+    <ds:schemaRef ds:uri="http://schemas.microsoft.com/office/infopath/2007/PartnerControls"/>
+    <ds:schemaRef ds:uri="4873beb7-5857-4685-be1f-d57550cc96cc"/>
+  </ds:schemaRefs>
+</ds:datastoreItem>
 </file>
 
-<file path=customXml/item3.xml><?xml version="1.0" encoding="utf-8"?>
-<p:properties xmlns:p="http://schemas.microsoft.com/office/2006/metadata/properties" xmlns:xsi="http://www.w3.org/2001/XMLSchema-instance" xmlns:pc="http://schemas.microsoft.com/office/infopath/2007/PartnerControls">
-  <documentManagement>
-    <LocLastLocAttemptVersionTypeLookup xmlns="4873beb7-5857-4685-be1f-d57550cc96cc" xsi:nil="true"/>
-    <MarketSpecific xmlns="4873beb7-5857-4685-be1f-d57550cc96cc">false</MarketSpecific>
-    <ApprovalStatus xmlns="4873beb7-5857-4685-be1f-d57550cc96cc">InProgress</ApprovalStatus>
-    <LocComments xmlns="4873beb7-5857-4685-be1f-d57550cc96cc" xsi:nil="true"/>
-    <DirectSourceMarket xmlns="4873beb7-5857-4685-be1f-d57550cc96cc" xsi:nil="true"/>
-    <LocPublishedLinkedAssetsLookup xmlns="4873beb7-5857-4685-be1f-d57550cc96cc" xsi:nil="true"/>
-    <ThumbnailAssetId xmlns="4873beb7-5857-4685-be1f-d57550cc96cc" xsi:nil="true"/>
-    <PrimaryImageGen xmlns="4873beb7-5857-4685-be1f-d57550cc96cc">true</PrimaryImageGen>
-    <LegacyData xmlns="4873beb7-5857-4685-be1f-d57550cc96cc" xsi:nil="true"/>
-    <LocNewPublishedVersionLookup xmlns="4873beb7-5857-4685-be1f-d57550cc96cc" xsi:nil="true"/>
-    <NumericId xmlns="4873beb7-5857-4685-be1f-d57550cc96cc">102787001</NumericId>
-    <TPFriendlyName xmlns="4873beb7-5857-4685-be1f-d57550cc96cc" xsi:nil="true"/>
-    <LocOverallPublishStatusLookup xmlns="4873beb7-5857-4685-be1f-d57550cc96cc" xsi:nil="true"/>
-    <LocRecommendedHandoff xmlns="4873beb7-5857-4685-be1f-d57550cc96cc" xsi:nil="true"/>
-    <BlockPublish xmlns="4873beb7-5857-4685-be1f-d57550cc96cc">false</BlockPublish>
-    <BusinessGroup xmlns="4873beb7-5857-4685-be1f-d57550cc96cc" xsi:nil="true"/>
-    <OpenTemplate xmlns="4873beb7-5857-4685-be1f-d57550cc96cc">true</OpenTemplate>
-    <SourceTitle xmlns="4873beb7-5857-4685-be1f-d57550cc96cc" xsi:nil="true"/>
-    <LocOverallLocStatusLookup xmlns="4873beb7-5857-4685-be1f-d57550cc96cc" xsi:nil="true"/>
-    <APEditor xmlns="4873beb7-5857-4685-be1f-d57550cc96cc">
-      <UserInfo>
-        <DisplayName/>
-        <AccountId xsi:nil="true"/>
-        <AccountType/>
-      </UserInfo>
-    </APEditor>
-    <UALocComments xmlns="4873beb7-5857-4685-be1f-d57550cc96cc" xsi:nil="true"/>
-    <IntlLangReviewDate xmlns="4873beb7-5857-4685-be1f-d57550cc96cc" xsi:nil="true"/>
-    <PublishStatusLookup xmlns="4873beb7-5857-4685-be1f-d57550cc96cc">
-      <Value>1343188</Value>
-    </PublishStatusLookup>
-    <ParentAssetId xmlns="4873beb7-5857-4685-be1f-d57550cc96cc" xsi:nil="true"/>
-    <FeatureTagsTaxHTField0 xmlns="4873beb7-5857-4685-be1f-d57550cc96cc">
-      <Terms xmlns="http://schemas.microsoft.com/office/infopath/2007/PartnerControls"/>
-    </FeatureTagsTaxHTField0>
-    <MachineTranslated xmlns="4873beb7-5857-4685-be1f-d57550cc96cc">false</MachineTranslated>
-    <Providers xmlns="4873beb7-5857-4685-be1f-d57550cc96cc" xsi:nil="true"/>
-    <OriginalSourceMarket xmlns="4873beb7-5857-4685-be1f-d57550cc96cc" xsi:nil="true"/>
-    <APDescription xmlns="4873beb7-5857-4685-be1f-d57550cc96cc" xsi:nil="true"/>
-    <ContentItem xmlns="4873beb7-5857-4685-be1f-d57550cc96cc" xsi:nil="true"/>
-    <ClipArtFilename xmlns="4873beb7-5857-4685-be1f-d57550cc96cc" xsi:nil="true"/>
-    <TPInstallLocation xmlns="4873beb7-5857-4685-be1f-d57550cc96cc" xsi:nil="true"/>
-    <TimesCloned xmlns="4873beb7-5857-4685-be1f-d57550cc96cc" xsi:nil="true"/>
-    <PublishTargets xmlns="4873beb7-5857-4685-be1f-d57550cc96cc">OfficeOnlineVNext</PublishTargets>
-    <AcquiredFrom xmlns="4873beb7-5857-4685-be1f-d57550cc96cc">Internal MS</AcquiredFrom>
-    <AssetStart xmlns="4873beb7-5857-4685-be1f-d57550cc96cc">2011-11-23T17:29:00+00:00</AssetStart>
-    <FriendlyTitle xmlns="4873beb7-5857-4685-be1f-d57550cc96cc" xsi:nil="true"/>
-    <Provider xmlns="4873beb7-5857-4685-be1f-d57550cc96cc" xsi:nil="true"/>
-    <LastHandOff xmlns="4873beb7-5857-4685-be1f-d57550cc96cc" xsi:nil="true"/>
-    <TPClientViewer xmlns="4873beb7-5857-4685-be1f-d57550cc96cc" xsi:nil="true"/>
-    <TemplateStatus xmlns="4873beb7-5857-4685-be1f-d57550cc96cc">Complete</TemplateStatus>
-    <Downloads xmlns="4873beb7-5857-4685-be1f-d57550cc96cc">0</Downloads>
-    <OOCacheId xmlns="4873beb7-5857-4685-be1f-d57550cc96cc" xsi:nil="true"/>
-    <IsDeleted xmlns="4873beb7-5857-4685-be1f-d57550cc96cc">false</IsDeleted>
-    <LocPublishedDependentAssetsLookup xmlns="4873beb7-5857-4685-be1f-d57550cc96cc" xsi:nil="true"/>
-    <AssetExpire xmlns="4873beb7-5857-4685-be1f-d57550cc96cc">2029-05-12T07:00:00+00:00</AssetExpire>
-    <CSXSubmissionMarket xmlns="4873beb7-5857-4685-be1f-d57550cc96cc" xsi:nil="true"/>
-    <DSATActionTaken xmlns="4873beb7-5857-4685-be1f-d57550cc96cc" xsi:nil="true"/>
-    <SubmitterId xmlns="4873beb7-5857-4685-be1f-d57550cc96cc" xsi:nil="true"/>
-    <EditorialTags xmlns="4873beb7-5857-4685-be1f-d57550cc96cc" xsi:nil="true"/>
-    <TPExecutable xmlns="4873beb7-5857-4685-be1f-d57550cc96cc" xsi:nil="true"/>
-    <CSXSubmissionDate xmlns="4873beb7-5857-4685-be1f-d57550cc96cc" xsi:nil="true"/>
-    <CSXUpdate xmlns="4873beb7-5857-4685-be1f-d57550cc96cc">false</CSXUpdate>
-    <AssetType xmlns="4873beb7-5857-4685-be1f-d57550cc96cc">TP</AssetType>
-    <ApprovalLog xmlns="4873beb7-5857-4685-be1f-d57550cc96cc" xsi:nil="true"/>
-    <BugNumber xmlns="4873beb7-5857-4685-be1f-d57550cc96cc" xsi:nil="true"/>
-    <OriginAsset xmlns="4873beb7-5857-4685-be1f-d57550cc96cc" xsi:nil="true"/>
-    <TPComponent xmlns="4873beb7-5857-4685-be1f-d57550cc96cc" xsi:nil="true"/>
-    <Milestone xmlns="4873beb7-5857-4685-be1f-d57550cc96cc" xsi:nil="true"/>
-    <RecommendationsModifier xmlns="4873beb7-5857-4685-be1f-d57550cc96cc" xsi:nil="true"/>
-    <AssetId xmlns="4873beb7-5857-4685-be1f-d57550cc96cc">TP102787001</AssetId>
-    <PolicheckWords xmlns="4873beb7-5857-4685-be1f-d57550cc96cc" xsi:nil="true"/>
-    <TPLaunchHelpLink xmlns="4873beb7-5857-4685-be1f-d57550cc96cc" xsi:nil="true"/>
-    <IntlLocPriority xmlns="4873beb7-5857-4685-be1f-d57550cc96cc" xsi:nil="true"/>
-    <TPApplication xmlns="4873beb7-5857-4685-be1f-d57550cc96cc" xsi:nil="true"/>
-    <IntlLangReviewer xmlns="4873beb7-5857-4685-be1f-d57550cc96cc" xsi:nil="true"/>
-    <HandoffToMSDN xmlns="4873beb7-5857-4685-be1f-d57550cc96cc" xsi:nil="true"/>
-    <PlannedPubDate xmlns="4873beb7-5857-4685-be1f-d57550cc96cc" xsi:nil="true"/>
-    <CrawlForDependencies xmlns="4873beb7-5857-4685-be1f-d57550cc96cc">false</CrawlForDependencies>
-    <LocLastLocAttemptVersionLookup xmlns="4873beb7-5857-4685-be1f-d57550cc96cc">693888</LocLastLocAttemptVersionLookup>
-    <LocProcessedForHandoffsLookup xmlns="4873beb7-5857-4685-be1f-d57550cc96cc" xsi:nil="true"/>
-    <TrustLevel xmlns="4873beb7-5857-4685-be1f-d57550cc96cc">1 Microsoft Managed Content</TrustLevel>
-    <CampaignTagsTaxHTField0 xmlns="4873beb7-5857-4685-be1f-d57550cc96cc">
-      <Terms xmlns="http://schemas.microsoft.com/office/infopath/2007/PartnerControls"/>
-    </CampaignTagsTaxHTField0>
-    <TPNamespace xmlns="4873beb7-5857-4685-be1f-d57550cc96cc" xsi:nil="true"/>
-    <LocOverallPreviewStatusLookup xmlns="4873beb7-5857-4685-be1f-d57550cc96cc" xsi:nil="true"/>
-    <TaxCatchAll xmlns="4873beb7-5857-4685-be1f-d57550cc96cc"/>
-    <IsSearchable xmlns="4873beb7-5857-4685-be1f-d57550cc96cc">false</IsSearchable>
-    <TemplateTemplateType xmlns="4873beb7-5857-4685-be1f-d57550cc96cc">Word Document Template</TemplateTemplateType>
-    <Markets xmlns="4873beb7-5857-4685-be1f-d57550cc96cc"/>
-    <IntlLangReview xmlns="4873beb7-5857-4685-be1f-d57550cc96cc" xsi:nil="true"/>
-    <UAProjectedTotalWords xmlns="4873beb7-5857-4685-be1f-d57550cc96cc" xsi:nil="true"/>
-    <OutputCachingOn xmlns="4873beb7-5857-4685-be1f-d57550cc96cc">false</OutputCachingOn>
-    <AverageRating xmlns="4873beb7-5857-4685-be1f-d57550cc96cc" xsi:nil="true"/>
-    <LocMarketGroupTiers2 xmlns="4873beb7-5857-4685-be1f-d57550cc96cc" xsi:nil="true"/>
-    <APAuthor xmlns="4873beb7-5857-4685-be1f-d57550cc96cc">
-      <UserInfo>
-        <DisplayName>REDMOND\v-namall</DisplayName>
-        <AccountId>978</AccountId>
-        <AccountType/>
-      </UserInfo>
-    </APAuthor>
-    <TPCommandLine xmlns="4873beb7-5857-4685-be1f-d57550cc96cc" xsi:nil="true"/>
-    <LocManualTestRequired xmlns="4873beb7-5857-4685-be1f-d57550cc96cc">false</LocManualTestRequired>
-    <TPAppVersion xmlns="4873beb7-5857-4685-be1f-d57550cc96cc" xsi:nil="true"/>
-    <EditorialStatus xmlns="4873beb7-5857-4685-be1f-d57550cc96cc">Complete</EditorialStatus>
-    <LocProcessedForMarketsLookup xmlns="4873beb7-5857-4685-be1f-d57550cc96cc" xsi:nil="true"/>
-    <LastModifiedDateTime xmlns="4873beb7-5857-4685-be1f-d57550cc96cc" xsi:nil="true"/>
-    <TPLaunchHelpLinkType xmlns="4873beb7-5857-4685-be1f-d57550cc96cc">Template</TPLaunchHelpLinkType>
-    <ScenarioTagsTaxHTField0 xmlns="4873beb7-5857-4685-be1f-d57550cc96cc">
-      <Terms xmlns="http://schemas.microsoft.com/office/infopath/2007/PartnerControls"/>
-    </ScenarioTagsTaxHTField0>
-    <OriginalRelease xmlns="4873beb7-5857-4685-be1f-d57550cc96cc">14</OriginalRelease>
-    <LocalizationTagsTaxHTField0 xmlns="4873beb7-5857-4685-be1f-d57550cc96cc">
-      <Terms xmlns="http://schemas.microsoft.com/office/infopath/2007/PartnerControls"/>
-    </LocalizationTagsTaxHTField0>
-    <Manager xmlns="4873beb7-5857-4685-be1f-d57550cc96cc" xsi:nil="true"/>
-    <UALocRecommendation xmlns="4873beb7-5857-4685-be1f-d57550cc96cc">Localize</UALocRecommendation>
-    <LocOverallHandbackStatusLookup xmlns="4873beb7-5857-4685-be1f-d57550cc96cc" xsi:nil="true"/>
-    <ArtSampleDocs xmlns="4873beb7-5857-4685-be1f-d57550cc96cc" xsi:nil="true"/>
-    <UACurrentWords xmlns="4873beb7-5857-4685-be1f-d57550cc96cc" xsi:nil="true"/>
-    <ShowIn xmlns="4873beb7-5857-4685-be1f-d57550cc96cc">Show everywhere</ShowIn>
-    <CSXHash xmlns="4873beb7-5857-4685-be1f-d57550cc96cc" xsi:nil="true"/>
-    <VoteCount xmlns="4873beb7-5857-4685-be1f-d57550cc96cc" xsi:nil="true"/>
-    <InternalTagsTaxHTField0 xmlns="4873beb7-5857-4685-be1f-d57550cc96cc">
-      <Terms xmlns="http://schemas.microsoft.com/office/infopath/2007/PartnerControls"/>
-    </InternalTagsTaxHTField0>
-    <UANotes xmlns="4873beb7-5857-4685-be1f-d57550cc96cc" xsi:nil="true"/>
-  </documentManagement>
-</p:properties>
+<file path=customXml/itemProps2.xml><?xml version="1.0" encoding="utf-8"?>
+<ds:datastoreItem xmlns:ds="http://schemas.openxmlformats.org/officeDocument/2006/customXml" ds:itemID="{C01C3C56-10DB-49F7-B061-44D8728D078A}">
+  <ds:schemaRefs>
+    <ds:schemaRef ds:uri="http://schemas.microsoft.com/sharepoint/v3/contenttype/forms"/>
+  </ds:schemaRefs>
+</ds:datastoreItem>
 </file>
 
-<file path=customXml/itemProps1.xml><?xml version="1.0" encoding="utf-8"?>
+<file path=customXml/itemProps3.xml><?xml version="1.0" encoding="utf-8"?>
 <ds:datastoreItem xmlns:ds="http://schemas.openxmlformats.org/officeDocument/2006/customXml" ds:itemID="{4B3A7E92-E05A-4924-9E8A-9F6659E5855B}">
   <ds:schemaRefs>
     <ds:schemaRef ds:uri="http://schemas.microsoft.com/office/2006/metadata/contentType"/>
@@ -3739,28 +3770,4 @@
     <ds:schemaRef ds:uri="http://schemas.microsoft.com/internal/obd"/>
   </ds:schemaRefs>
 </ds:datastoreItem>
-</file>
-
-<file path=customXml/itemProps2.xml><?xml version="1.0" encoding="utf-8"?>
-<ds:datastoreItem xmlns:ds="http://schemas.openxmlformats.org/officeDocument/2006/customXml" ds:itemID="{C01C3C56-10DB-49F7-B061-44D8728D078A}">
-  <ds:schemaRefs>
-    <ds:schemaRef ds:uri="http://schemas.microsoft.com/sharepoint/v3/contenttype/forms"/>
-  </ds:schemaRefs>
-</ds:datastoreItem>
-</file>
-
-<file path=customXml/itemProps3.xml><?xml version="1.0" encoding="utf-8"?>
-<ds:datastoreItem xmlns:ds="http://schemas.openxmlformats.org/officeDocument/2006/customXml" ds:itemID="{7FBDB1CC-CEFB-4E46-8174-1F0AA0D30B24}">
-  <ds:schemaRefs>
-    <ds:schemaRef ds:uri="http://purl.org/dc/elements/1.1/"/>
-    <ds:schemaRef ds:uri="http://schemas.microsoft.com/office/2006/metadata/properties"/>
-    <ds:schemaRef ds:uri="4873beb7-5857-4685-be1f-d57550cc96cc"/>
-    <ds:schemaRef ds:uri="http://schemas.openxmlformats.org/package/2006/metadata/core-properties"/>
-    <ds:schemaRef ds:uri="http://purl.org/dc/terms/"/>
-    <ds:schemaRef ds:uri="http://schemas.microsoft.com/office/2006/documentManagement/types"/>
-    <ds:schemaRef ds:uri="http://purl.org/dc/dcmitype/"/>
-    <ds:schemaRef ds:uri="http://schemas.microsoft.com/office/infopath/2007/PartnerControls"/>
-    <ds:schemaRef ds:uri="http://www.w3.org/XML/1998/namespace"/>
-  </ds:schemaRefs>
-</ds:datastoreItem>
 </file>
</xml_diff>